<commit_message>
Updating figures and paper text
</commit_message>
<xml_diff>
--- a/paper/epa_dev.docx
+++ b/paper/epa_dev.docx
@@ -34,7 +34,25 @@
           <w:sz w:val="24"/>
           <w:szCs w:val="24"/>
         </w:rPr>
-        <w:t>Cortical Neural Network Development in Multiwell Microelectrode Array Plates</w:t>
+        <w:t xml:space="preserve">Cortical Neural Network Development in </w:t>
+      </w:r>
+      <w:proofErr w:type="spellStart"/>
+      <w:r>
+        <w:rPr>
+          <w:rFonts w:asciiTheme="minorHAnsi" w:hAnsiTheme="minorHAnsi"/>
+          <w:sz w:val="24"/>
+          <w:szCs w:val="24"/>
+        </w:rPr>
+        <w:t>Multiwell</w:t>
+      </w:r>
+      <w:proofErr w:type="spellEnd"/>
+      <w:r>
+        <w:rPr>
+          <w:rFonts w:asciiTheme="minorHAnsi" w:hAnsiTheme="minorHAnsi"/>
+          <w:sz w:val="24"/>
+          <w:szCs w:val="24"/>
+        </w:rPr>
+        <w:t xml:space="preserve"> Microelectrode Array Plates</w:t>
       </w:r>
       <w:r>
         <w:rPr>
@@ -47,6 +65,7 @@
       </w:r>
     </w:p>
     <w:p>
+      <w:proofErr w:type="gramStart"/>
       <w:r>
         <w:t>Ellese Cotterill</w:t>
       </w:r>
@@ -63,7 +82,7 @@
         <w:rPr>
           <w:vertAlign w:val="superscript"/>
         </w:rPr>
-        <w:t>2#*</w:t>
+        <w:t>2#</w:t>
       </w:r>
       <w:r>
         <w:t>, Kathleen Wallace</w:t>
@@ -110,6 +129,7 @@
       <w:r>
         <w:t>.</w:t>
       </w:r>
+      <w:proofErr w:type="gramEnd"/>
     </w:p>
     <w:p>
       <w:pPr>
@@ -165,9 +185,11 @@
         <w:spacing w:before="0" w:after="200"/>
         <w:contextualSpacing/>
       </w:pPr>
+      <w:proofErr w:type="gramStart"/>
       <w:r>
         <w:t>Timothy J Shafer, Ph.D.</w:t>
       </w:r>
+      <w:proofErr w:type="gramEnd"/>
     </w:p>
     <w:p>
       <w:pPr>
@@ -276,7 +298,15 @@
         </w:rPr>
       </w:pPr>
       <w:r>
-        <w:t>#, these authors contributed equally to this study.</w:t>
+        <w:t xml:space="preserve">#, </w:t>
+      </w:r>
+      <w:proofErr w:type="gramStart"/>
+      <w:r>
+        <w:t>these</w:t>
+      </w:r>
+      <w:proofErr w:type="gramEnd"/>
+      <w:r>
+        <w:t xml:space="preserve"> authors contributed equally to this study.</w:t>
       </w:r>
     </w:p>
     <w:p>
@@ -316,7 +346,34 @@
       </w:pPr>
       <w:ins w:id="5" w:author="Stephen Eglen" w:date="2015-09-24T12:09:00Z">
         <w:r>
-          <w:t>EC: add your funding</w:t>
+          <w:t xml:space="preserve">EC </w:t>
+        </w:r>
+      </w:ins>
+      <w:ins w:id="6" w:author="Ellese Cotterill" w:date="2015-09-24T16:04:00Z">
+        <w:r>
+          <w:t xml:space="preserve">was supported by a </w:t>
+        </w:r>
+        <w:proofErr w:type="spellStart"/>
+        <w:r>
+          <w:t>Wellcome</w:t>
+        </w:r>
+        <w:proofErr w:type="spellEnd"/>
+        <w:r>
+          <w:t xml:space="preserve"> Trust PhD studentship and </w:t>
+        </w:r>
+        <w:r>
+          <w:t xml:space="preserve">NIHR </w:t>
+        </w:r>
+        <w:r>
+          <w:t>Cambridge Biomedical Research Centre</w:t>
+        </w:r>
+        <w:r>
+          <w:t xml:space="preserve"> studentship</w:t>
+        </w:r>
+      </w:ins>
+      <w:ins w:id="7" w:author="Ellese Cotterill" w:date="2015-09-24T16:28:00Z">
+        <w:r>
+          <w:t>.</w:t>
         </w:r>
       </w:ins>
     </w:p>
@@ -356,7 +413,23 @@
         <w:contextualSpacing/>
       </w:pPr>
       <w:r>
-        <w:t>Microelectrode array (MEA) recordings are a useful tool to study the activity of networks of interconnected neurons, both in vitro and in vivo.</w:t>
+        <w:t xml:space="preserve">Microelectrode array (MEA) </w:t>
+      </w:r>
+      <w:proofErr w:type="gramStart"/>
+      <w:r>
+        <w:t>recordings</w:t>
+      </w:r>
+      <w:proofErr w:type="gramEnd"/>
+      <w:r>
+        <w:t xml:space="preserve"> are </w:t>
+      </w:r>
+      <w:proofErr w:type="gramStart"/>
+      <w:r>
+        <w:t>a useful tool to study the activity of networks of interconnected neurons, both in vitro and in vivo</w:t>
+      </w:r>
+      <w:proofErr w:type="gramEnd"/>
+      <w:r>
+        <w:t>.</w:t>
       </w:r>
       <w:r>
         <w:t xml:space="preserve"> </w:t>
@@ -398,7 +471,23 @@
         <w:t>s</w:t>
       </w:r>
       <w:r>
-        <w:t xml:space="preserve"> pharmacological responsiveness and plasticity (Gross et al., 1997; Potter, 2001; Marom and Shahaf, 2002; van Pelt et al., 2005; Pasquale et al., 2008)</w:t>
+        <w:t xml:space="preserve"> pharmacological responsiveness and plasticity (Gross et al., 1997; Potter, 2001; </w:t>
+      </w:r>
+      <w:proofErr w:type="spellStart"/>
+      <w:r>
+        <w:t>Marom</w:t>
+      </w:r>
+      <w:proofErr w:type="spellEnd"/>
+      <w:r>
+        <w:t xml:space="preserve"> and </w:t>
+      </w:r>
+      <w:proofErr w:type="spellStart"/>
+      <w:r>
+        <w:t>Shahaf</w:t>
+      </w:r>
+      <w:proofErr w:type="spellEnd"/>
+      <w:r>
+        <w:t>, 2002; van Pelt et al., 2005; Pasquale et al., 2008)</w:t>
       </w:r>
       <w:r>
         <w:t>.</w:t>
@@ -442,14 +531,28 @@
       <w:r>
         <w:t xml:space="preserve"> neuropharmacology and </w:t>
       </w:r>
+      <w:proofErr w:type="spellStart"/>
       <w:r>
         <w:t>neurotoxicology</w:t>
       </w:r>
-      <w:r>
-        <w:t xml:space="preserve"> (for review, see Johnstone et al., 2010)</w:t>
-      </w:r>
-      <w:r>
-        <w:t xml:space="preserve">. In addition, the </w:t>
+      <w:proofErr w:type="spellEnd"/>
+      <w:r>
+        <w:t xml:space="preserve"> (for review, see </w:t>
+      </w:r>
+      <w:proofErr w:type="spellStart"/>
+      <w:r>
+        <w:t>Johnstone</w:t>
+      </w:r>
+      <w:proofErr w:type="spellEnd"/>
+      <w:r>
+        <w:t xml:space="preserve"> et al., 2010)</w:t>
+      </w:r>
+      <w:r>
+        <w:t xml:space="preserve">. </w:t>
+      </w:r>
+      <w:proofErr w:type="gramStart"/>
+      <w:r>
+        <w:t xml:space="preserve">In addition, the </w:t>
       </w:r>
       <w:r>
         <w:t>ontogeny</w:t>
@@ -475,9 +578,15 @@
       <w:r>
         <w:t xml:space="preserve"> different laboratories</w:t>
       </w:r>
-      <w:r>
-        <w:t xml:space="preserve"> (van Pelt et al., 2005; Wagenaar</w:t>
-      </w:r>
+      <w:proofErr w:type="gramEnd"/>
+      <w:r>
+        <w:t xml:space="preserve"> (van Pelt et al., 2005; </w:t>
+      </w:r>
+      <w:proofErr w:type="spellStart"/>
+      <w:r>
+        <w:t>Wagenaar</w:t>
+      </w:r>
+      <w:proofErr w:type="spellEnd"/>
       <w:r>
         <w:t xml:space="preserve"> </w:t>
       </w:r>
@@ -485,13 +594,37 @@
         <w:t>et al., 2006</w:t>
       </w:r>
       <w:r>
-        <w:t>; Chiappalone et al., 2006;</w:t>
-      </w:r>
-      <w:r>
-        <w:t xml:space="preserve"> Illes et al., 2007</w:t>
-      </w:r>
-      <w:r>
-        <w:t>; Biffi et al., 2013</w:t>
+        <w:t xml:space="preserve">; </w:t>
+      </w:r>
+      <w:proofErr w:type="spellStart"/>
+      <w:r>
+        <w:t>Chiappalone</w:t>
+      </w:r>
+      <w:proofErr w:type="spellEnd"/>
+      <w:r>
+        <w:t xml:space="preserve"> et al., 2006;</w:t>
+      </w:r>
+      <w:r>
+        <w:t xml:space="preserve"> </w:t>
+      </w:r>
+      <w:proofErr w:type="spellStart"/>
+      <w:r>
+        <w:t>Illes</w:t>
+      </w:r>
+      <w:proofErr w:type="spellEnd"/>
+      <w:r>
+        <w:t xml:space="preserve"> et al., 2007</w:t>
+      </w:r>
+      <w:r>
+        <w:t xml:space="preserve">; </w:t>
+      </w:r>
+      <w:proofErr w:type="spellStart"/>
+      <w:r>
+        <w:t>Biffi</w:t>
+      </w:r>
+      <w:proofErr w:type="spellEnd"/>
+      <w:r>
+        <w:t xml:space="preserve"> et al., 2013</w:t>
       </w:r>
       <w:r>
         <w:t>)</w:t>
@@ -506,7 +639,15 @@
         <w:t>,</w:t>
       </w:r>
       <w:r>
-        <w:t xml:space="preserve"> such that it was not possible to study more than a small handful (e.g. 4-6) networks at a time.</w:t>
+        <w:t xml:space="preserve"> such that it was not possible to study more than a small handful (e.g. 4-6) </w:t>
+      </w:r>
+      <w:ins w:id="8" w:author="Ellese Cotterill" w:date="2015-09-24T16:29:00Z">
+        <w:r>
+          <w:t xml:space="preserve">of </w:t>
+        </w:r>
+      </w:ins>
+      <w:r>
+        <w:t>networks at a time.</w:t>
       </w:r>
       <w:r>
         <w:t xml:space="preserve"> </w:t>
@@ -525,13 +666,29 @@
         <w:t>,</w:t>
       </w:r>
       <w:r>
-        <w:t xml:space="preserve"> two manufacturers of MEA devices have introduced multi-well MEA (mwMEA) devices, which allow for recordings to be made from 12-96 wells simultaneously, with 8-64 electrodes per we</w:t>
+        <w:t xml:space="preserve"> two manufacturers of MEA devices have introduced multi-well MEA (</w:t>
+      </w:r>
+      <w:proofErr w:type="spellStart"/>
+      <w:r>
+        <w:t>mwMEA</w:t>
+      </w:r>
+      <w:proofErr w:type="spellEnd"/>
+      <w:r>
+        <w:t>) devices, which allow for recordings to be made from 12-96 wells simultaneously, with 8-64 electrodes per we</w:t>
       </w:r>
       <w:r>
         <w:t>ll. The</w:t>
       </w:r>
       <w:r>
-        <w:t xml:space="preserve"> increase in throughput offered by mwMEA devices expands the capabilities of MEA systems</w:t>
+        <w:t xml:space="preserve"> increase in throughput offered by </w:t>
+      </w:r>
+      <w:proofErr w:type="spellStart"/>
+      <w:r>
+        <w:t>mwMEA</w:t>
+      </w:r>
+      <w:proofErr w:type="spellEnd"/>
+      <w:r>
+        <w:t xml:space="preserve"> devices expands the capabilities of MEA systems</w:t>
       </w:r>
       <w:r>
         <w:t>,</w:t>
@@ -546,10 +703,26 @@
         <w:t>) and, in combination with</w:t>
       </w:r>
       <w:r>
-        <w:t xml:space="preserve"> genomic manipulation (MacLaren et al., 2011</w:t>
-      </w:r>
-      <w:r>
-        <w:t>, Charlesworth et al. 2015b</w:t>
+        <w:t xml:space="preserve"> genomic manipulation (</w:t>
+      </w:r>
+      <w:proofErr w:type="spellStart"/>
+      <w:r>
+        <w:t>MacLaren</w:t>
+      </w:r>
+      <w:proofErr w:type="spellEnd"/>
+      <w:r>
+        <w:t xml:space="preserve"> et al., 2011</w:t>
+      </w:r>
+      <w:r>
+        <w:t xml:space="preserve">, </w:t>
+      </w:r>
+      <w:proofErr w:type="spellStart"/>
+      <w:r>
+        <w:t>Charlesworth</w:t>
+      </w:r>
+      <w:proofErr w:type="spellEnd"/>
+      <w:r>
+        <w:t xml:space="preserve"> et al. 2015b</w:t>
       </w:r>
       <w:r>
         <w:t>) or</w:t>
@@ -558,7 +731,15 @@
         <w:t xml:space="preserve"> patient-derived inducible pluripotent stem cells</w:t>
       </w:r>
       <w:r>
-        <w:t xml:space="preserve"> (Wainger et al 2014; Woodward et al., 2014)</w:t>
+        <w:t xml:space="preserve"> (</w:t>
+      </w:r>
+      <w:proofErr w:type="spellStart"/>
+      <w:r>
+        <w:t>Wainger</w:t>
+      </w:r>
+      <w:proofErr w:type="spellEnd"/>
+      <w:r>
+        <w:t xml:space="preserve"> et al 2014; Woodward et al., 2014)</w:t>
       </w:r>
       <w:r>
         <w:t xml:space="preserve">, </w:t>
@@ -573,14 +754,54 @@
         <w:t>is</w:t>
       </w:r>
       <w:r>
-        <w:t xml:space="preserve"> affected by disease states. Finally, mwMEAs offer </w:t>
+        <w:t xml:space="preserve"> affected by disease states. Finally, </w:t>
+      </w:r>
+      <w:proofErr w:type="spellStart"/>
+      <w:r>
+        <w:t>mwMEAs</w:t>
+      </w:r>
+      <w:proofErr w:type="spellEnd"/>
+      <w:r>
+        <w:t xml:space="preserve"> offer </w:t>
       </w:r>
       <w:r>
         <w:lastRenderedPageBreak/>
-        <w:t>the ability to screen large numbers of chemicals for potential effects on developing networks (Robinette et al., 2011; Hogberg et al., 2011).</w:t>
-      </w:r>
-      <w:r>
-        <w:t xml:space="preserve"> Given the significant public concern over the potential role of chemicals in neurodevelopmental diseases (Landrigan and Grandjean, 2006; 2014), study of chemical effects on neural network ontogeny using mwMEAs offer a functional measure for developmental neurotoxicity hazard characterization.</w:t>
+        <w:t xml:space="preserve">the ability to screen large numbers of chemicals for potential effects on developing networks (Robinette et al., 2011; </w:t>
+      </w:r>
+      <w:proofErr w:type="spellStart"/>
+      <w:r>
+        <w:t>Hogberg</w:t>
+      </w:r>
+      <w:proofErr w:type="spellEnd"/>
+      <w:r>
+        <w:t xml:space="preserve"> et al., 2011).</w:t>
+      </w:r>
+      <w:r>
+        <w:t xml:space="preserve"> Given the significant public concern over the potential role of chemicals in neurodevelopmental diseases (</w:t>
+      </w:r>
+      <w:proofErr w:type="spellStart"/>
+      <w:r>
+        <w:t>Landrigan</w:t>
+      </w:r>
+      <w:proofErr w:type="spellEnd"/>
+      <w:r>
+        <w:t xml:space="preserve"> and </w:t>
+      </w:r>
+      <w:proofErr w:type="spellStart"/>
+      <w:r>
+        <w:t>Grandjean</w:t>
+      </w:r>
+      <w:proofErr w:type="spellEnd"/>
+      <w:r>
+        <w:t xml:space="preserve">, 2006; 2014), study of chemical effects on neural network ontogeny using </w:t>
+      </w:r>
+      <w:proofErr w:type="spellStart"/>
+      <w:r>
+        <w:t>mwMEAs</w:t>
+      </w:r>
+      <w:proofErr w:type="spellEnd"/>
+      <w:r>
+        <w:t xml:space="preserve"> offer a functional measure for developmental neurotoxicity hazard characterization.</w:t>
       </w:r>
       <w:r>
         <w:t xml:space="preserve"> </w:t>
@@ -599,7 +820,15 @@
         <w:t xml:space="preserve"> activity in</w:t>
       </w:r>
       <w:r>
-        <w:t xml:space="preserve"> networks on mwMEAs needs to be described in detail.</w:t>
+        <w:t xml:space="preserve"> networks on </w:t>
+      </w:r>
+      <w:proofErr w:type="spellStart"/>
+      <w:r>
+        <w:t>mwMEAs</w:t>
+      </w:r>
+      <w:proofErr w:type="spellEnd"/>
+      <w:r>
+        <w:t xml:space="preserve"> needs to be described in detail.</w:t>
       </w:r>
       <w:r>
         <w:t xml:space="preserve"> In lower throughput MEA systems, neural network development has been demonstrated to transition from low activity at early developmental ages (e.g. the first week in vitro), to one of coordinated bursting</w:t>
@@ -614,7 +843,15 @@
         <w:t xml:space="preserve">While it is expected that such properties will be retained in multi-well systems, it remains to be demonstrated, and the </w:t>
       </w:r>
       <w:r>
-        <w:t>time-course, variability and other characteristics defined. Further, while single-well MEAs contain ~60 microelectrodes, only 12 well mwMEA plates have an equivalent number</w:t>
+        <w:t xml:space="preserve">time-course, variability and other characteristics defined. Further, while single-well MEAs contain ~60 microelectrodes, only 12 well </w:t>
+      </w:r>
+      <w:proofErr w:type="spellStart"/>
+      <w:r>
+        <w:t>mwMEA</w:t>
+      </w:r>
+      <w:proofErr w:type="spellEnd"/>
+      <w:r>
+        <w:t xml:space="preserve"> plates have an equivalent number</w:t>
       </w:r>
       <w:r>
         <w:t xml:space="preserve"> (64/well)</w:t>
@@ -633,7 +870,15 @@
         <w:contextualSpacing/>
       </w:pPr>
       <w:r>
-        <w:t>The present studies describe the development of networks of mixed primary cortical cultures in 48 well mwMEA plates</w:t>
+        <w:t xml:space="preserve">The present studies describe the development of networks of mixed primary cortical cultures in 48 well </w:t>
+      </w:r>
+      <w:proofErr w:type="spellStart"/>
+      <w:r>
+        <w:t>mwMEA</w:t>
+      </w:r>
+      <w:proofErr w:type="spellEnd"/>
+      <w:r>
+        <w:t xml:space="preserve"> plates</w:t>
       </w:r>
       <w:r>
         <w:t xml:space="preserve"> containing 16 microelectrodes/well</w:t>
@@ -641,17 +886,42 @@
       <w:r>
         <w:t>. These cultures were prepared from newborn rat cortex and contain excitatory and inhibitory neurons as well as glia (</w:t>
       </w:r>
-      <w:r>
-        <w:t>Harrill et al., 2015</w:t>
+      <w:proofErr w:type="spellStart"/>
+      <w:r>
+        <w:t>Harrill</w:t>
+      </w:r>
+      <w:proofErr w:type="spellEnd"/>
+      <w:r>
+        <w:t xml:space="preserve"> et al., 2015</w:t>
       </w:r>
       <w:r>
         <w:t xml:space="preserve">). Over the first two weeks in vitro, the neurons extend axons and </w:t>
       </w:r>
       <w:r>
-        <w:t>dendrites (Harrill et al., 2013</w:t>
-      </w:r>
-      <w:r>
-        <w:t>), form synapses (Harrill et al.</w:t>
+        <w:t>dendrites (</w:t>
+      </w:r>
+      <w:proofErr w:type="spellStart"/>
+      <w:r>
+        <w:t>Harrill</w:t>
+      </w:r>
+      <w:proofErr w:type="spellEnd"/>
+      <w:r>
+        <w:t xml:space="preserve"> et al., 2013</w:t>
+      </w:r>
+      <w:r>
+        <w:t xml:space="preserve">), </w:t>
+      </w:r>
+      <w:proofErr w:type="gramStart"/>
+      <w:r>
+        <w:t>form synapses (</w:t>
+      </w:r>
+      <w:proofErr w:type="spellStart"/>
+      <w:r>
+        <w:t>Harrill</w:t>
+      </w:r>
+      <w:proofErr w:type="spellEnd"/>
+      <w:r>
+        <w:t xml:space="preserve"> et al.</w:t>
       </w:r>
       <w:r>
         <w:t>, 2011</w:t>
@@ -669,7 +939,19 @@
         <w:t xml:space="preserve">in single well MEA systems, </w:t>
       </w:r>
       <w:r>
-        <w:t xml:space="preserve">develop spontaneous network activity (Robinette et al., 2011). The present studies characterized the ontogeny of activity of these cultures in mwMEAs by </w:t>
+        <w:t>develop</w:t>
+      </w:r>
+      <w:proofErr w:type="gramEnd"/>
+      <w:r>
+        <w:t xml:space="preserve"> spontaneous network activity (Robinette et al., 2011). The present studies characterized the ontogeny of activity of these cultures in </w:t>
+      </w:r>
+      <w:proofErr w:type="spellStart"/>
+      <w:r>
+        <w:t>mwMEAs</w:t>
+      </w:r>
+      <w:proofErr w:type="spellEnd"/>
+      <w:r>
+        <w:t xml:space="preserve"> by </w:t>
       </w:r>
       <w:r>
         <w:lastRenderedPageBreak/>
@@ -700,10 +982,10 @@
           <w:szCs w:val="24"/>
         </w:rPr>
       </w:pPr>
-      <w:bookmarkStart w:id="6" w:name="suggested-authorship"/>
-      <w:bookmarkStart w:id="7" w:name="methods"/>
-      <w:bookmarkEnd w:id="6"/>
-      <w:bookmarkEnd w:id="7"/>
+      <w:bookmarkStart w:id="9" w:name="suggested-authorship"/>
+      <w:bookmarkStart w:id="10" w:name="methods"/>
+      <w:bookmarkEnd w:id="9"/>
+      <w:bookmarkEnd w:id="10"/>
       <w:r>
         <w:rPr>
           <w:rFonts w:asciiTheme="minorHAnsi" w:hAnsiTheme="minorHAnsi"/>
@@ -722,8 +1004,8 @@
           <w:szCs w:val="24"/>
         </w:rPr>
       </w:pPr>
-      <w:bookmarkStart w:id="8" w:name="experimental-protocol"/>
-      <w:bookmarkEnd w:id="8"/>
+      <w:bookmarkStart w:id="11" w:name="experimental-protocol"/>
+      <w:bookmarkEnd w:id="11"/>
       <w:r>
         <w:rPr>
           <w:rFonts w:asciiTheme="minorHAnsi" w:hAnsiTheme="minorHAnsi"/>
@@ -753,17 +1035,39 @@
       <w:r>
         <w:t xml:space="preserve"> </w:t>
       </w:r>
-      <w:r>
-        <w:rPr>
-          <w:rFonts w:cs="Times New Roman"/>
-        </w:rPr>
-        <w:t>All procedures using animals were approved by the National Health and Environmental Effects Laboratory Institutional Animal Use and Care Committee. Primary cultures were prepared from the cortex of rat pups as described previously (Valdivia et al., 2014</w:t>
-      </w:r>
-      <w:r>
-        <w:rPr>
-          <w:rFonts w:cs="Times New Roman"/>
-        </w:rPr>
-        <w:t>; Harrill et al., 2015</w:t>
+      <w:proofErr w:type="gramStart"/>
+      <w:r>
+        <w:rPr>
+          <w:rFonts w:cs="Times New Roman"/>
+        </w:rPr>
+        <w:t>All procedures using animals were approved by the National Health and Environmental Effects Laboratory Institutional Animal Use and Care Committee</w:t>
+      </w:r>
+      <w:proofErr w:type="gramEnd"/>
+      <w:r>
+        <w:rPr>
+          <w:rFonts w:cs="Times New Roman"/>
+        </w:rPr>
+        <w:t>. Primary cultures were prepared from the cortex of rat pups as described previously (Valdivia et al., 2014</w:t>
+      </w:r>
+      <w:r>
+        <w:rPr>
+          <w:rFonts w:cs="Times New Roman"/>
+        </w:rPr>
+        <w:t xml:space="preserve">; </w:t>
+      </w:r>
+      <w:proofErr w:type="spellStart"/>
+      <w:r>
+        <w:rPr>
+          <w:rFonts w:cs="Times New Roman"/>
+        </w:rPr>
+        <w:t>Harrill</w:t>
+      </w:r>
+      <w:proofErr w:type="spellEnd"/>
+      <w:r>
+        <w:rPr>
+          <w:rFonts w:cs="Times New Roman"/>
+        </w:rPr>
+        <w:t xml:space="preserve"> et al., 2015</w:t>
       </w:r>
       <w:r>
         <w:rPr>
@@ -784,19 +1088,19 @@
         </w:rPr>
         <w:t xml:space="preserve"> cells in a 25 µl drop of </w:t>
       </w:r>
-      <w:commentRangeStart w:id="9"/>
+      <w:commentRangeStart w:id="12"/>
       <w:r>
         <w:rPr>
           <w:rFonts w:cs="Times New Roman"/>
         </w:rPr>
         <w:t>media</w:t>
       </w:r>
-      <w:commentRangeEnd w:id="9"/>
+      <w:commentRangeEnd w:id="12"/>
       <w:r>
         <w:rPr>
           <w:rStyle w:val="CommentReference"/>
         </w:rPr>
-        <w:commentReference w:id="9"/>
+        <w:commentReference w:id="12"/>
       </w:r>
       <w:r>
         <w:rPr>
@@ -814,7 +1118,21 @@
         <w:rPr>
           <w:rFonts w:cs="Times New Roman"/>
         </w:rPr>
-        <w:t xml:space="preserve">that had been pre-coated with polyethylenimine (PEI) as previously described (Valdivia et al., 2014). </w:t>
+        <w:t xml:space="preserve">that had been pre-coated with </w:t>
+      </w:r>
+      <w:proofErr w:type="spellStart"/>
+      <w:r>
+        <w:rPr>
+          <w:rFonts w:cs="Times New Roman"/>
+        </w:rPr>
+        <w:t>polyethylenimine</w:t>
+      </w:r>
+      <w:proofErr w:type="spellEnd"/>
+      <w:r>
+        <w:rPr>
+          <w:rFonts w:cs="Times New Roman"/>
+        </w:rPr>
+        <w:t xml:space="preserve"> (PEI) as previously described (Valdivia et al., 2014). </w:t>
       </w:r>
     </w:p>
     <w:p>
@@ -855,7 +1173,91 @@
         <w:rPr>
           <w:rFonts w:cs="Times New Roman"/>
         </w:rPr>
-        <w:t>pontaneous network activity was recorded using Axion Biosystems Maestro 768 channel amplifier and Axion Integrated Studios (AxIS) v1.9 (or later) software. The amplifier recorded from all channels simultaneously using a gain of 1200x and a sampling rate of 12.5 kHz/channel. After passing the signal through a Butterworth band-pass filter (300-5000 Hz) on-line spike detection (threshold = 8x rms noise on each channel) was done with the AxIS adaptive spike detector. On days in vitro (DIV) 5, 7, 9</w:t>
+        <w:t xml:space="preserve">pontaneous network activity was recorded using </w:t>
+      </w:r>
+      <w:proofErr w:type="spellStart"/>
+      <w:r>
+        <w:rPr>
+          <w:rFonts w:cs="Times New Roman"/>
+        </w:rPr>
+        <w:t>Axion</w:t>
+      </w:r>
+      <w:proofErr w:type="spellEnd"/>
+      <w:r>
+        <w:rPr>
+          <w:rFonts w:cs="Times New Roman"/>
+        </w:rPr>
+        <w:t xml:space="preserve"> </w:t>
+      </w:r>
+      <w:proofErr w:type="spellStart"/>
+      <w:r>
+        <w:rPr>
+          <w:rFonts w:cs="Times New Roman"/>
+        </w:rPr>
+        <w:t>Biosystems</w:t>
+      </w:r>
+      <w:proofErr w:type="spellEnd"/>
+      <w:r>
+        <w:rPr>
+          <w:rFonts w:cs="Times New Roman"/>
+        </w:rPr>
+        <w:t xml:space="preserve"> Maestro 768 channel amplifier and </w:t>
+      </w:r>
+      <w:proofErr w:type="spellStart"/>
+      <w:r>
+        <w:rPr>
+          <w:rFonts w:cs="Times New Roman"/>
+        </w:rPr>
+        <w:t>Axion</w:t>
+      </w:r>
+      <w:proofErr w:type="spellEnd"/>
+      <w:r>
+        <w:rPr>
+          <w:rFonts w:cs="Times New Roman"/>
+        </w:rPr>
+        <w:t xml:space="preserve"> Integrated Studios (</w:t>
+      </w:r>
+      <w:proofErr w:type="spellStart"/>
+      <w:r>
+        <w:rPr>
+          <w:rFonts w:cs="Times New Roman"/>
+        </w:rPr>
+        <w:t>AxIS</w:t>
+      </w:r>
+      <w:proofErr w:type="spellEnd"/>
+      <w:r>
+        <w:rPr>
+          <w:rFonts w:cs="Times New Roman"/>
+        </w:rPr>
+        <w:t xml:space="preserve">) v1.9 (or later) software. The amplifier recorded from all channels simultaneously using a gain of 1200x and a sampling rate of 12.5 kHz/channel. After passing the signal through a Butterworth band-pass filter (300-5000 Hz) on-line spike detection (threshold = 8x </w:t>
+      </w:r>
+      <w:proofErr w:type="spellStart"/>
+      <w:r>
+        <w:rPr>
+          <w:rFonts w:cs="Times New Roman"/>
+        </w:rPr>
+        <w:t>rms</w:t>
+      </w:r>
+      <w:proofErr w:type="spellEnd"/>
+      <w:r>
+        <w:rPr>
+          <w:rFonts w:cs="Times New Roman"/>
+        </w:rPr>
+        <w:t xml:space="preserve"> noise on each channel) was done with the </w:t>
+      </w:r>
+      <w:proofErr w:type="spellStart"/>
+      <w:r>
+        <w:rPr>
+          <w:rFonts w:cs="Times New Roman"/>
+        </w:rPr>
+        <w:t>AxIS</w:t>
+      </w:r>
+      <w:proofErr w:type="spellEnd"/>
+      <w:r>
+        <w:rPr>
+          <w:rFonts w:cs="Times New Roman"/>
+        </w:rPr>
+        <w:t xml:space="preserve"> adaptive spike detector. On days in vitro (DIV) 5, 7, 9</w:t>
       </w:r>
       <w:r>
         <w:rPr>
@@ -875,6 +1277,7 @@
         </w:rPr>
         <w:t>12</w:t>
       </w:r>
+      <w:proofErr w:type="gramStart"/>
       <w:r>
         <w:rPr>
           <w:rFonts w:cs="Times New Roman"/>
@@ -885,7 +1288,14 @@
         <w:rPr>
           <w:rFonts w:cs="Times New Roman"/>
         </w:rPr>
-        <w:t xml:space="preserve">  plates were placed into the Maestro amplifier and allowed 5 min to equilibrate, after which </w:t>
+        <w:t xml:space="preserve">  plates</w:t>
+      </w:r>
+      <w:proofErr w:type="gramEnd"/>
+      <w:r>
+        <w:rPr>
+          <w:rFonts w:cs="Times New Roman"/>
+        </w:rPr>
+        <w:t xml:space="preserve"> were placed into the Maestro amplifier and allowed 5 min to equilibrate, after which </w:t>
       </w:r>
       <w:r>
         <w:rPr>
@@ -1090,12 +1500,14 @@
         </w:rPr>
         <w:t xml:space="preserve">only the last 15 minutes of each recording was </w:t>
       </w:r>
+      <w:proofErr w:type="spellStart"/>
       <w:r>
         <w:rPr>
           <w:rFonts w:cs="Times New Roman"/>
         </w:rPr>
         <w:t>analysed</w:t>
       </w:r>
+      <w:proofErr w:type="spellEnd"/>
       <w:r>
         <w:rPr>
           <w:rFonts w:cs="Times New Roman"/>
@@ -1106,7 +1518,63 @@
         <w:rPr>
           <w:rFonts w:cs="Times New Roman"/>
         </w:rPr>
-        <w:t xml:space="preserve">related to spikes, bursts, network spikes (Eytan and Marom, 2006) and correlations (Cutts and Eglen, 2014) </w:t>
+        <w:t>related to spikes, bursts, network spikes (</w:t>
+      </w:r>
+      <w:proofErr w:type="spellStart"/>
+      <w:r>
+        <w:rPr>
+          <w:rFonts w:cs="Times New Roman"/>
+        </w:rPr>
+        <w:t>Eytan</w:t>
+      </w:r>
+      <w:proofErr w:type="spellEnd"/>
+      <w:r>
+        <w:rPr>
+          <w:rFonts w:cs="Times New Roman"/>
+        </w:rPr>
+        <w:t xml:space="preserve"> and </w:t>
+      </w:r>
+      <w:proofErr w:type="spellStart"/>
+      <w:r>
+        <w:rPr>
+          <w:rFonts w:cs="Times New Roman"/>
+        </w:rPr>
+        <w:t>Marom</w:t>
+      </w:r>
+      <w:proofErr w:type="spellEnd"/>
+      <w:r>
+        <w:rPr>
+          <w:rFonts w:cs="Times New Roman"/>
+        </w:rPr>
+        <w:t>, 2006) and correlations (</w:t>
+      </w:r>
+      <w:proofErr w:type="spellStart"/>
+      <w:r>
+        <w:rPr>
+          <w:rFonts w:cs="Times New Roman"/>
+        </w:rPr>
+        <w:t>Cutts</w:t>
+      </w:r>
+      <w:proofErr w:type="spellEnd"/>
+      <w:r>
+        <w:rPr>
+          <w:rFonts w:cs="Times New Roman"/>
+        </w:rPr>
+        <w:t xml:space="preserve"> and </w:t>
+      </w:r>
+      <w:proofErr w:type="spellStart"/>
+      <w:r>
+        <w:rPr>
+          <w:rFonts w:cs="Times New Roman"/>
+        </w:rPr>
+        <w:t>Eglen</w:t>
+      </w:r>
+      <w:proofErr w:type="spellEnd"/>
+      <w:r>
+        <w:rPr>
+          <w:rFonts w:cs="Times New Roman"/>
+        </w:rPr>
+        <w:t xml:space="preserve">, 2014) </w:t>
       </w:r>
       <w:r>
         <w:rPr>
@@ -1232,8 +1700,16 @@
         <w:rPr>
           <w:rFonts w:cs="Times New Roman"/>
         </w:rPr>
-        <w:t>Bursts were detected using an implementation of the MaxInterval</w:t>
-      </w:r>
+        <w:t xml:space="preserve">Bursts were detected using an implementation of the </w:t>
+      </w:r>
+      <w:proofErr w:type="spellStart"/>
+      <w:r>
+        <w:rPr>
+          <w:rFonts w:cs="Times New Roman"/>
+        </w:rPr>
+        <w:t>MaxInterval</w:t>
+      </w:r>
+      <w:proofErr w:type="spellEnd"/>
       <w:r>
         <w:rPr>
           <w:rFonts w:cs="Times New Roman"/>
@@ -1246,6 +1722,7 @@
         </w:rPr>
         <w:t xml:space="preserve">method by </w:t>
       </w:r>
+      <w:proofErr w:type="spellStart"/>
       <w:r>
         <w:rPr>
           <w:rFonts w:cs="Times New Roman"/>
@@ -1256,7 +1733,28 @@
         <w:rPr>
           <w:rFonts w:cs="Times New Roman"/>
         </w:rPr>
-        <w:t>euroexplorer (Nex Technologies, 2012), with the following</w:t>
+        <w:t>euroexplorer</w:t>
+      </w:r>
+      <w:proofErr w:type="spellEnd"/>
+      <w:r>
+        <w:rPr>
+          <w:rFonts w:cs="Times New Roman"/>
+        </w:rPr>
+        <w:t xml:space="preserve"> (</w:t>
+      </w:r>
+      <w:proofErr w:type="spellStart"/>
+      <w:r>
+        <w:rPr>
+          <w:rFonts w:cs="Times New Roman"/>
+        </w:rPr>
+        <w:t>Nex</w:t>
+      </w:r>
+      <w:proofErr w:type="spellEnd"/>
+      <w:r>
+        <w:rPr>
+          <w:rFonts w:cs="Times New Roman"/>
+        </w:rPr>
+        <w:t xml:space="preserve"> Technologies, 2012), with the following</w:t>
       </w:r>
       <w:r>
         <w:rPr>
@@ -1282,11 +1780,19 @@
         </w:rPr>
         <w:t xml:space="preserve">aximum </w:t>
       </w:r>
-      <w:r>
-        <w:rPr>
-          <w:rFonts w:cs="Times New Roman"/>
-        </w:rPr>
-        <w:t>interspike interval (</w:t>
+      <w:proofErr w:type="spellStart"/>
+      <w:r>
+        <w:rPr>
+          <w:rFonts w:cs="Times New Roman"/>
+        </w:rPr>
+        <w:t>interspike</w:t>
+      </w:r>
+      <w:proofErr w:type="spellEnd"/>
+      <w:r>
+        <w:rPr>
+          <w:rFonts w:cs="Times New Roman"/>
+        </w:rPr>
+        <w:t xml:space="preserve"> interval (</w:t>
       </w:r>
       <w:r>
         <w:rPr>
@@ -1514,15 +2020,30 @@
         <w:rPr>
           <w:rFonts w:cs="Times New Roman"/>
         </w:rPr>
-        <w:t>(Eglen et al., 2014</w:t>
-      </w:r>
-      <w:commentRangeStart w:id="10"/>
+        <w:t>(</w:t>
+      </w:r>
+      <w:proofErr w:type="spellStart"/>
+      <w:r>
+        <w:rPr>
+          <w:rFonts w:cs="Times New Roman"/>
+        </w:rPr>
+        <w:t>Eglen</w:t>
+      </w:r>
+      <w:proofErr w:type="spellEnd"/>
+      <w:r>
+        <w:rPr>
+          <w:rFonts w:cs="Times New Roman"/>
+        </w:rPr>
+        <w:t xml:space="preserve"> et al., 2014</w:t>
+      </w:r>
+      <w:commentRangeStart w:id="13"/>
       <w:r>
         <w:rPr>
           <w:rFonts w:cs="Times New Roman"/>
         </w:rPr>
         <w:t>)</w:t>
       </w:r>
+      <w:proofErr w:type="gramStart"/>
       <w:r>
         <w:rPr>
           <w:rFonts w:cs="Times New Roman"/>
@@ -1539,7 +2060,14 @@
         <w:rPr>
           <w:rFonts w:cs="Times New Roman"/>
         </w:rPr>
-        <w:t>HDF5 file</w:t>
+        <w:t>HDF5</w:t>
+      </w:r>
+      <w:proofErr w:type="gramEnd"/>
+      <w:r>
+        <w:rPr>
+          <w:rFonts w:cs="Times New Roman"/>
+        </w:rPr>
+        <w:t xml:space="preserve"> file</w:t>
       </w:r>
       <w:r>
         <w:rPr>
@@ -1547,12 +2075,12 @@
         </w:rPr>
         <w:t>s</w:t>
       </w:r>
-      <w:commentRangeEnd w:id="10"/>
+      <w:commentRangeEnd w:id="13"/>
       <w:r>
         <w:rPr>
           <w:rStyle w:val="CommentReference"/>
         </w:rPr>
-        <w:commentReference w:id="10"/>
+        <w:commentReference w:id="13"/>
       </w:r>
       <w:r>
         <w:rPr>
@@ -1632,8 +2160,8 @@
         </w:rPr>
         <w:t xml:space="preserve">. </w:t>
       </w:r>
-      <w:bookmarkStart w:id="11" w:name="statisticalcomputational-details"/>
-      <w:bookmarkEnd w:id="11"/>
+      <w:bookmarkStart w:id="14" w:name="statisticalcomputational-details"/>
+      <w:bookmarkEnd w:id="14"/>
     </w:p>
     <w:p>
       <w:pPr>
@@ -1723,8 +2251,8 @@
           <w:szCs w:val="24"/>
         </w:rPr>
       </w:pPr>
-      <w:bookmarkStart w:id="12" w:name="results"/>
-      <w:bookmarkEnd w:id="12"/>
+      <w:bookmarkStart w:id="15" w:name="results"/>
+      <w:bookmarkEnd w:id="15"/>
       <w:r>
         <w:rPr>
           <w:rFonts w:asciiTheme="minorHAnsi" w:hAnsiTheme="minorHAnsi"/>
@@ -1750,7 +2278,21 @@
         <w:rPr>
           <w:rFonts w:cs="Times New Roman"/>
         </w:rPr>
-        <w:t>We performed principal component analysis using the R-package FactoMineR using all wells and all 12 fea</w:t>
+        <w:t xml:space="preserve">We performed principal component analysis using the R-package </w:t>
+      </w:r>
+      <w:proofErr w:type="spellStart"/>
+      <w:r>
+        <w:rPr>
+          <w:rFonts w:cs="Times New Roman"/>
+        </w:rPr>
+        <w:t>FactoMineR</w:t>
+      </w:r>
+      <w:proofErr w:type="spellEnd"/>
+      <w:r>
+        <w:rPr>
+          <w:rFonts w:cs="Times New Roman"/>
+        </w:rPr>
+        <w:t xml:space="preserve"> using all wells and all 12 fea</w:t>
       </w:r>
       <w:r>
         <w:rPr>
@@ -2091,7 +2633,15 @@
         <w:t>d</w:t>
       </w:r>
       <w:r>
-        <w:t xml:space="preserve"> the Gini index. </w:t>
+        <w:t xml:space="preserve"> the </w:t>
+      </w:r>
+      <w:proofErr w:type="spellStart"/>
+      <w:r>
+        <w:t>Gini</w:t>
+      </w:r>
+      <w:proofErr w:type="spellEnd"/>
+      <w:r>
+        <w:t xml:space="preserve"> index. </w:t>
       </w:r>
       <w:r>
         <w:t>Next</w:t>
@@ -2276,7 +2826,6 @@
         <w:t xml:space="preserve">over development was achieved using a selection </w:t>
       </w:r>
       <w:r>
-        <w:lastRenderedPageBreak/>
         <w:t>of twelve</w:t>
       </w:r>
       <w:r>
@@ -2300,42 +2849,68 @@
         <w:t>used to describe</w:t>
       </w:r>
       <w:r>
-        <w:t xml:space="preserve"> activity at the level of</w:t>
-      </w:r>
-      <w:r>
-        <w:t xml:space="preserve"> both </w:t>
-      </w:r>
-      <w:r>
-        <w:t xml:space="preserve">the </w:t>
-      </w:r>
-      <w:r>
-        <w:t xml:space="preserve">well and </w:t>
-      </w:r>
-      <w:commentRangeStart w:id="13"/>
-      <w:r>
-        <w:t xml:space="preserve">single </w:t>
-      </w:r>
-      <w:commentRangeStart w:id="14"/>
-      <w:r>
-        <w:t>electrode</w:t>
-      </w:r>
-      <w:commentRangeEnd w:id="13"/>
-      <w:r>
-        <w:rPr>
-          <w:rStyle w:val="CommentReference"/>
-        </w:rPr>
-        <w:commentReference w:id="13"/>
-      </w:r>
-      <w:commentRangeEnd w:id="14"/>
-      <w:r>
-        <w:rPr>
-          <w:rStyle w:val="CommentReference"/>
-        </w:rPr>
-        <w:commentReference w:id="14"/>
-      </w:r>
-      <w:r>
-        <w:t xml:space="preserve">. </w:t>
-      </w:r>
+        <w:t xml:space="preserve"> activity at </w:t>
+      </w:r>
+      <w:ins w:id="16" w:author="Ellese Cotterill" w:date="2015-09-24T16:08:00Z">
+        <w:r>
+          <w:t>the level</w:t>
+        </w:r>
+      </w:ins>
+      <w:del w:id="17" w:author="Ellese Cotterill" w:date="2015-09-24T16:08:00Z">
+        <w:r>
+          <w:delText>the level of</w:delText>
+        </w:r>
+        <w:r>
+          <w:delText xml:space="preserve"> both </w:delText>
+        </w:r>
+        <w:r>
+          <w:delText xml:space="preserve">the </w:delText>
+        </w:r>
+        <w:r>
+          <w:delText>well and single electrode.</w:delText>
+        </w:r>
+      </w:del>
+      <w:ins w:id="18" w:author="Ellese Cotterill" w:date="2015-09-24T16:08:00Z">
+        <w:r>
+          <w:t xml:space="preserve"> of the </w:t>
+        </w:r>
+      </w:ins>
+      <w:ins w:id="19" w:author="Ellese Cotterill" w:date="2015-09-24T16:09:00Z">
+        <w:r>
+          <w:t xml:space="preserve">entire </w:t>
+        </w:r>
+      </w:ins>
+      <w:ins w:id="20" w:author="Ellese Cotterill" w:date="2015-09-24T16:08:00Z">
+        <w:r>
+          <w:t xml:space="preserve">well or </w:t>
+        </w:r>
+      </w:ins>
+      <w:ins w:id="21" w:author="Ellese Cotterill" w:date="2015-09-24T16:09:00Z">
+        <w:r>
+          <w:lastRenderedPageBreak/>
+          <w:t>individual</w:t>
+        </w:r>
+      </w:ins>
+      <w:ins w:id="22" w:author="Ellese Cotterill" w:date="2015-09-24T16:08:00Z">
+        <w:r>
+          <w:t xml:space="preserve"> </w:t>
+        </w:r>
+      </w:ins>
+      <w:ins w:id="23" w:author="Ellese Cotterill" w:date="2015-09-24T16:09:00Z">
+        <w:r>
+          <w:t>electrode</w:t>
+        </w:r>
+      </w:ins>
+      <w:ins w:id="24" w:author="Ellese Cotterill" w:date="2015-09-24T16:10:00Z">
+        <w:r>
+          <w:t>s</w:t>
+        </w:r>
+      </w:ins>
+      <w:ins w:id="25" w:author="Ellese Cotterill" w:date="2015-09-24T16:09:00Z">
+        <w:r>
+          <w:t>, which were then aggregated into well level values by taking the median.</w:t>
+        </w:r>
+      </w:ins>
     </w:p>
     <w:p>
       <w:pPr>
@@ -2571,7 +3146,15 @@
         <w:t xml:space="preserve"> electrodes on the well exceeded </w:t>
       </w:r>
       <w:r>
-        <w:t xml:space="preserve">a threshold value, and their frequency, duration and peak number of active electrodes were quantified for each </w:t>
+        <w:t xml:space="preserve">a threshold value, and their frequency, duration and peak </w:t>
+      </w:r>
+      <w:proofErr w:type="gramStart"/>
+      <w:r>
+        <w:t>number of active electrodes were</w:t>
+      </w:r>
+      <w:proofErr w:type="gramEnd"/>
+      <w:r>
+        <w:t xml:space="preserve"> quantified for each </w:t>
       </w:r>
       <w:r>
         <w:t>plate</w:t>
@@ -2652,7 +3235,35 @@
           <w:rFonts w:cs="Times New Roman"/>
         </w:rPr>
         <w:lastRenderedPageBreak/>
-        <w:t xml:space="preserve">(Cutts and Eglen, 2014). </w:t>
+        <w:t>(</w:t>
+      </w:r>
+      <w:proofErr w:type="spellStart"/>
+      <w:r>
+        <w:rPr>
+          <w:rFonts w:cs="Times New Roman"/>
+        </w:rPr>
+        <w:t>Cutts</w:t>
+      </w:r>
+      <w:proofErr w:type="spellEnd"/>
+      <w:r>
+        <w:rPr>
+          <w:rFonts w:cs="Times New Roman"/>
+        </w:rPr>
+        <w:t xml:space="preserve"> and </w:t>
+      </w:r>
+      <w:proofErr w:type="spellStart"/>
+      <w:r>
+        <w:rPr>
+          <w:rFonts w:cs="Times New Roman"/>
+        </w:rPr>
+        <w:t>Eglen</w:t>
+      </w:r>
+      <w:proofErr w:type="spellEnd"/>
+      <w:r>
+        <w:rPr>
+          <w:rFonts w:cs="Times New Roman"/>
+        </w:rPr>
+        <w:t xml:space="preserve">, 2014). </w:t>
       </w:r>
       <w:r>
         <w:rPr>
@@ -2805,22 +3416,22 @@
       <w:r>
         <w:t xml:space="preserve"> the difference in ages of the cultures. </w:t>
       </w:r>
-      <w:ins w:id="15" w:author="Diana" w:date="2015-09-02T15:40:00Z">
+      <w:ins w:id="26" w:author="Diana" w:date="2015-09-02T15:40:00Z">
         <w:r>
           <w:t xml:space="preserve">  </w:t>
         </w:r>
       </w:ins>
-      <w:ins w:id="16" w:author="Diana" w:date="2015-09-02T15:42:00Z">
+      <w:ins w:id="27" w:author="Diana" w:date="2015-09-02T15:42:00Z">
         <w:r>
           <w:t xml:space="preserve">Moreover, </w:t>
         </w:r>
       </w:ins>
-      <w:ins w:id="17" w:author="Diana" w:date="2015-09-02T15:43:00Z">
+      <w:ins w:id="28" w:author="Diana" w:date="2015-09-02T15:43:00Z">
         <w:r>
           <w:t>all factor loadings are pos</w:t>
         </w:r>
       </w:ins>
-      <w:ins w:id="18" w:author="Diana" w:date="2015-09-02T15:44:00Z">
+      <w:ins w:id="29" w:author="Diana" w:date="2015-09-02T15:44:00Z">
         <w:r>
           <w:t>itive on the first PC dimension</w:t>
         </w:r>
@@ -2828,7 +3439,7 @@
       <w:r>
         <w:t>,</w:t>
       </w:r>
-      <w:ins w:id="19" w:author="Diana" w:date="2015-09-02T15:44:00Z">
+      <w:ins w:id="30" w:author="Diana" w:date="2015-09-02T15:44:00Z">
         <w:r>
           <w:t xml:space="preserve"> meaning that </w:t>
         </w:r>
@@ -2876,7 +3487,11 @@
         <w:t xml:space="preserve"> revealing a consistent age-</w:t>
       </w:r>
       <w:r>
-        <w:t xml:space="preserve">related characteristic to the data.  A greater percentage of variability is captured by the first PC dimension (67%) as compared </w:t>
+        <w:t xml:space="preserve">related characteristic to the data.  </w:t>
+      </w:r>
+      <w:proofErr w:type="gramStart"/>
+      <w:r>
+        <w:t xml:space="preserve">A greater percentage of variability is captured by the first PC dimension (67%) as compared </w:t>
       </w:r>
       <w:r>
         <w:t>with the well-level PCA</w:t>
@@ -2897,7 +3512,11 @@
         <w:t>-</w:t>
       </w:r>
       <w:r>
-        <w:t xml:space="preserve">well variability.  </w:t>
+        <w:t>well variability</w:t>
+      </w:r>
+      <w:proofErr w:type="gramEnd"/>
+      <w:r>
+        <w:t xml:space="preserve">.  </w:t>
       </w:r>
       <w:r>
         <w:t>Both PCAs display sufficient vis</w:t>
@@ -3097,24 +3716,24 @@
       <w:r>
         <w:t xml:space="preserve">a monotonically increasing trend with </w:t>
       </w:r>
-      <w:commentRangeStart w:id="20"/>
-      <w:commentRangeStart w:id="21"/>
+      <w:commentRangeStart w:id="31"/>
+      <w:commentRangeStart w:id="32"/>
       <w:r>
         <w:t>age</w:t>
       </w:r>
-      <w:commentRangeEnd w:id="20"/>
+      <w:commentRangeEnd w:id="31"/>
       <w:r>
         <w:rPr>
           <w:rStyle w:val="CommentReference"/>
         </w:rPr>
-        <w:commentReference w:id="20"/>
-      </w:r>
-      <w:commentRangeEnd w:id="21"/>
+        <w:commentReference w:id="31"/>
+      </w:r>
+      <w:commentRangeEnd w:id="32"/>
       <w:r>
         <w:rPr>
           <w:rStyle w:val="CommentReference"/>
         </w:rPr>
-        <w:commentReference w:id="21"/>
+        <w:commentReference w:id="32"/>
       </w:r>
       <w:r>
         <w:t xml:space="preserve">.  </w:t>
@@ -3146,7 +3765,28 @@
         <w:t>slightly higher</w:t>
       </w:r>
       <w:r>
-        <w:t xml:space="preserve"> level of accuracy, of approximately 75.6%, compared to </w:t>
+        <w:t xml:space="preserve"> level of accuracy, of approximately </w:t>
+      </w:r>
+      <w:commentRangeStart w:id="33"/>
+      <w:del w:id="34" w:author="Ellese Cotterill" w:date="2015-09-24T16:22:00Z">
+        <w:r>
+          <w:delText>75.6</w:delText>
+        </w:r>
+      </w:del>
+      <w:ins w:id="35" w:author="Ellese Cotterill" w:date="2015-09-24T16:22:00Z">
+        <w:r>
+          <w:t>73</w:t>
+        </w:r>
+        <w:commentRangeEnd w:id="33"/>
+        <w:r>
+          <w:rPr>
+            <w:rStyle w:val="CommentReference"/>
+          </w:rPr>
+          <w:commentReference w:id="33"/>
+        </w:r>
+      </w:ins>
+      <w:r>
+        <w:t xml:space="preserve">%, compared to </w:t>
       </w:r>
       <w:r>
         <w:t>the random forest model</w:t>
@@ -3181,16 +3821,13 @@
       <w:r>
         <w:t xml:space="preserve">. Table 3 shows the performance of the SVM as the number of features used in the classification was </w:t>
       </w:r>
-      <w:ins w:id="22" w:author="Stephen Eglen" w:date="2015-09-24T12:12:00Z">
+      <w:ins w:id="37" w:author="Stephen Eglen" w:date="2015-09-24T12:12:00Z">
         <w:r>
           <w:t xml:space="preserve">gradually </w:t>
         </w:r>
       </w:ins>
       <w:r>
-        <w:t xml:space="preserve">reduced from twelve, in the bottom row, to just one feature, CV of within burst ISI, in row one. </w:t>
-      </w:r>
-      <w:r>
-        <w:t>.</w:t>
+        <w:t>reduced from twelve, in the bottom row, to just one feature, CV of within burst ISI, in row one.</w:t>
       </w:r>
       <w:r>
         <w:t xml:space="preserve"> </w:t>
@@ -3298,8 +3935,18 @@
         <w:t xml:space="preserve"> </w:t>
       </w:r>
       <w:r>
-        <w:t>almost 93</w:t>
-      </w:r>
+        <w:t xml:space="preserve">almost </w:t>
+      </w:r>
+      <w:ins w:id="38" w:author="Ellese Cotterill" w:date="2015-09-24T16:23:00Z">
+        <w:r>
+          <w:t>89</w:t>
+        </w:r>
+      </w:ins>
+      <w:del w:id="39" w:author="Ellese Cotterill" w:date="2015-09-24T16:23:00Z">
+        <w:r>
+          <w:delText>93</w:delText>
+        </w:r>
+      </w:del>
       <w:r>
         <w:t>% prediction accuracy (</w:t>
       </w:r>
@@ -3324,12 +3971,20 @@
       <w:r>
         <w:t>s only just above chance when using one feature</w:t>
       </w:r>
-      <w:ins w:id="23" w:author="Shafer, Timothy" w:date="2015-09-03T11:14:00Z">
-        <w:r>
-          <w:t>. Using all features improved the ability to distinguish between closely-related ages</w:t>
+      <w:ins w:id="40" w:author="Shafer, Timothy" w:date="2015-09-03T11:14:00Z">
+        <w:r>
+          <w:t xml:space="preserve">. Using all features improved the ability to distinguish between </w:t>
+        </w:r>
+        <w:proofErr w:type="gramStart"/>
+        <w:r>
+          <w:t>closely-related</w:t>
+        </w:r>
+        <w:proofErr w:type="gramEnd"/>
+        <w:r>
+          <w:t xml:space="preserve"> ages</w:t>
         </w:r>
       </w:ins>
-      <w:ins w:id="24" w:author="Shafer, Timothy" w:date="2015-09-03T11:17:00Z">
+      <w:ins w:id="41" w:author="Shafer, Timothy" w:date="2015-09-03T11:17:00Z">
         <w:r>
           <w:t xml:space="preserve"> to ~82-83%, which is well above chance</w:t>
         </w:r>
@@ -3361,40 +4016,50 @@
       <w:pPr>
         <w:spacing w:line="480" w:lineRule="auto"/>
         <w:rPr>
-          <w:ins w:id="25" w:author="Stephen Eglen" w:date="2015-09-24T12:17:00Z"/>
-        </w:rPr>
-      </w:pPr>
-      <w:del w:id="26" w:author="Stephen Eglen" w:date="2015-09-24T12:17:00Z">
+          <w:ins w:id="42" w:author="Stephen Eglen" w:date="2015-09-24T12:17:00Z"/>
+        </w:rPr>
+      </w:pPr>
+      <w:del w:id="43" w:author="Stephen Eglen" w:date="2015-09-24T12:17:00Z">
         <w:r>
           <w:delText xml:space="preserve">The plates used in this study had 48 wells, which were used here to record networks derived from the same culture.  </w:delText>
         </w:r>
       </w:del>
-      <w:ins w:id="27" w:author="Stephen Eglen" w:date="2015-09-24T12:13:00Z">
+      <w:ins w:id="44" w:author="Stephen Eglen" w:date="2015-09-24T12:13:00Z">
         <w:r>
           <w:t xml:space="preserve">In our experiments we have used all 48 wells </w:t>
         </w:r>
       </w:ins>
-      <w:ins w:id="28" w:author="Stephen Eglen" w:date="2015-09-24T12:17:00Z">
+      <w:ins w:id="45" w:author="Stephen Eglen" w:date="2015-09-24T12:17:00Z">
         <w:r>
           <w:t xml:space="preserve">on a plate </w:t>
         </w:r>
       </w:ins>
-      <w:ins w:id="29" w:author="Stephen Eglen" w:date="2015-09-24T12:13:00Z">
+      <w:ins w:id="46" w:author="Stephen Eglen" w:date="2015-09-24T12:13:00Z">
         <w:r>
           <w:t xml:space="preserve">as replicates of the same experimental condition.  </w:t>
         </w:r>
       </w:ins>
-      <w:ins w:id="30" w:author="Stephen Eglen" w:date="2015-09-24T12:17:00Z">
+      <w:ins w:id="47" w:author="Stephen Eglen" w:date="2015-09-24T12:17:00Z">
         <w:r>
           <w:t xml:space="preserve">This </w:t>
         </w:r>
       </w:ins>
-      <w:ins w:id="31" w:author="Stephen Eglen" w:date="2015-09-24T12:18:00Z">
-        <w:r>
-          <w:t xml:space="preserve"> is a conservative way of using the multiwell array, and an alternative, more high throughput, approach might be to use different wells for different experimental conditions.  However, there is inevitably a trade off between the number of experimental conditions tested and the number of replicate recordings of conditions</w:t>
+      <w:ins w:id="48" w:author="Stephen Eglen" w:date="2015-09-24T12:18:00Z">
+        <w:r>
+          <w:t>is a conservative way of using the multi</w:t>
         </w:r>
       </w:ins>
-      <w:ins w:id="32" w:author="Stephen Eglen" w:date="2015-09-24T12:19:00Z">
+      <w:ins w:id="49" w:author="Ellese Cotterill" w:date="2015-09-24T16:24:00Z">
+        <w:r>
+          <w:t>-</w:t>
+        </w:r>
+      </w:ins>
+      <w:ins w:id="50" w:author="Stephen Eglen" w:date="2015-09-24T12:18:00Z">
+        <w:r>
+          <w:t>well array, and an alternative, more high throughput, approach might be to use different wells for different experimental conditions.  However, there is inevitably a trade off between the number of experimental conditions tested and the number of replicate recordings of conditions</w:t>
+        </w:r>
+      </w:ins>
+      <w:ins w:id="51" w:author="Stephen Eglen" w:date="2015-09-24T12:19:00Z">
         <w:r>
           <w:t xml:space="preserve"> when assigning conditions to wells on a plate.</w:t>
         </w:r>
@@ -3404,90 +4069,189 @@
       <w:pPr>
         <w:spacing w:line="480" w:lineRule="auto"/>
         <w:rPr>
-          <w:ins w:id="33" w:author="Stephen Eglen" w:date="2015-09-24T12:24:00Z"/>
-        </w:rPr>
-      </w:pPr>
-      <w:ins w:id="34" w:author="Stephen Eglen" w:date="2015-09-24T12:15:00Z">
+          <w:ins w:id="52" w:author="Stephen Eglen" w:date="2015-09-24T12:24:00Z"/>
+        </w:rPr>
+      </w:pPr>
+      <w:ins w:id="53" w:author="Stephen Eglen" w:date="2015-09-24T12:15:00Z">
         <w:r>
           <w:lastRenderedPageBreak/>
           <w:t xml:space="preserve">We therefore sought to </w:t>
         </w:r>
       </w:ins>
-      <w:ins w:id="35" w:author="Stephen Eglen" w:date="2015-09-24T12:20:00Z">
+      <w:ins w:id="54" w:author="Stephen Eglen" w:date="2015-09-24T12:20:00Z">
         <w:r>
           <w:t>investigate</w:t>
         </w:r>
       </w:ins>
-      <w:ins w:id="36" w:author="Stephen Eglen" w:date="2015-09-24T12:15:00Z">
-        <w:r>
-          <w:t xml:space="preserve"> how robust our results were if fewer wells were used to  form a signature of activity at a given age.  Intituitively we expected that with fewer wells we would get less reliable signatures of activity, and hence poorer classification.</w:t>
+      <w:ins w:id="55" w:author="Stephen Eglen" w:date="2015-09-24T12:15:00Z">
+        <w:r>
+          <w:t xml:space="preserve"> how robust our results were if fewer wells were used </w:t>
+        </w:r>
+        <w:proofErr w:type="gramStart"/>
+        <w:r>
+          <w:t>to  form</w:t>
+        </w:r>
+        <w:proofErr w:type="gramEnd"/>
+        <w:r>
+          <w:t xml:space="preserve"> a signature of activity at a given age.  </w:t>
         </w:r>
       </w:ins>
-      <w:ins w:id="37" w:author="Stephen Eglen" w:date="2015-09-24T12:20:00Z">
+      <w:ins w:id="56" w:author="Ellese Cotterill" w:date="2015-09-24T16:24:00Z">
+        <w:r>
+          <w:t>Intuitively,</w:t>
+        </w:r>
+      </w:ins>
+      <w:ins w:id="57" w:author="Stephen Eglen" w:date="2015-09-24T12:15:00Z">
+        <w:r>
+          <w:t xml:space="preserve"> we expected that with fewer wells we would get less reliable signatures of activity, and hence poorer classification.</w:t>
+        </w:r>
+      </w:ins>
+      <w:ins w:id="58" w:author="Stephen Eglen" w:date="2015-09-24T12:20:00Z">
         <w:r>
           <w:t xml:space="preserve">  Rather than run experiments where fewer wells were used, we simulated </w:t>
         </w:r>
         <w:r>
-          <w:t xml:space="preserve">the experiments by randomly removing data from a given number of wells when </w:t>
+          <w:t xml:space="preserve">the experiments by randomly removing </w:t>
         </w:r>
       </w:ins>
-      <w:ins w:id="38" w:author="Stephen Eglen" w:date="2015-09-24T12:21:00Z">
-        <w:r>
-          <w:t>analyzing</w:t>
+      <w:ins w:id="59" w:author="Ellese Cotterill" w:date="2015-09-24T16:25:00Z">
+        <w:r>
+          <w:t xml:space="preserve">all </w:t>
         </w:r>
       </w:ins>
-      <w:ins w:id="39" w:author="Stephen Eglen" w:date="2015-09-24T12:20:00Z">
+      <w:ins w:id="60" w:author="Stephen Eglen" w:date="2015-09-24T12:20:00Z">
+        <w:r>
+          <w:t xml:space="preserve">data </w:t>
+        </w:r>
+        <w:del w:id="61" w:author="Ellese Cotterill" w:date="2015-09-24T16:25:00Z">
+          <w:r>
+            <w:delText>from</w:delText>
+          </w:r>
+        </w:del>
+      </w:ins>
+      <w:ins w:id="62" w:author="Ellese Cotterill" w:date="2015-09-24T16:25:00Z">
+        <w:r>
+          <w:t>for</w:t>
+        </w:r>
+      </w:ins>
+      <w:ins w:id="63" w:author="Stephen Eglen" w:date="2015-09-24T12:20:00Z">
+        <w:r>
+          <w:t xml:space="preserve"> a given number of wells </w:t>
+        </w:r>
+      </w:ins>
+      <w:ins w:id="64" w:author="Ellese Cotterill" w:date="2015-09-24T16:25:00Z">
+        <w:r>
+          <w:t xml:space="preserve">on each of the 16 plates, </w:t>
+        </w:r>
+      </w:ins>
+      <w:ins w:id="65" w:author="Stephen Eglen" w:date="2015-09-24T12:20:00Z">
+        <w:del w:id="66" w:author="Ellese Cotterill" w:date="2015-09-24T16:25:00Z">
+          <w:r>
+            <w:delText xml:space="preserve">when </w:delText>
+          </w:r>
+        </w:del>
+      </w:ins>
+      <w:ins w:id="67" w:author="Stephen Eglen" w:date="2015-09-24T12:21:00Z">
+        <w:del w:id="68" w:author="Ellese Cotterill" w:date="2015-09-24T16:25:00Z">
+          <w:r>
+            <w:delText>analyzing</w:delText>
+          </w:r>
+        </w:del>
+      </w:ins>
+      <w:ins w:id="69" w:author="Stephen Eglen" w:date="2015-09-24T12:20:00Z">
+        <w:del w:id="70" w:author="Ellese Cotterill" w:date="2015-09-24T16:25:00Z">
+          <w:r>
+            <w:delText xml:space="preserve"> </w:delText>
+          </w:r>
+        </w:del>
+      </w:ins>
+      <w:ins w:id="71" w:author="Stephen Eglen" w:date="2015-09-24T12:21:00Z">
+        <w:del w:id="72" w:author="Ellese Cotterill" w:date="2015-09-24T16:25:00Z">
+          <w:r>
+            <w:delText>a plate.</w:delText>
+          </w:r>
+        </w:del>
+      </w:ins>
+      <w:ins w:id="73" w:author="Stephen Eglen" w:date="2015-09-24T12:20:00Z">
+        <w:del w:id="74" w:author="Ellese Cotterill" w:date="2015-09-24T16:25:00Z">
+          <w:r>
+            <w:delText xml:space="preserve">, </w:delText>
+          </w:r>
+        </w:del>
+        <w:r>
+          <w:t xml:space="preserve">and then repeated our classification tests </w:t>
+        </w:r>
+        <w:del w:id="75" w:author="Ellese Cotterill" w:date="2015-09-24T16:25:00Z">
+          <w:r>
+            <w:delText xml:space="preserve"> </w:delText>
+          </w:r>
+        </w:del>
+        <w:r>
+          <w:t>to see how well each age could be discriminated</w:t>
+        </w:r>
+      </w:ins>
+      <w:r>
+        <w:t xml:space="preserve">.  Figure 7 shows that classification </w:t>
+      </w:r>
+      <w:r>
+        <w:t xml:space="preserve">accuracy remained above 60% with as few as </w:t>
+      </w:r>
+      <w:ins w:id="76" w:author="Stephen Eglen" w:date="2015-09-24T12:23:00Z">
+        <w:r>
+          <w:t>5</w:t>
+        </w:r>
+      </w:ins>
+      <w:r>
+        <w:t xml:space="preserve"> wells</w:t>
+      </w:r>
+      <w:ins w:id="77" w:author="Ellese Cotterill" w:date="2015-09-24T17:01:00Z">
+        <w:r>
+          <w:t xml:space="preserve"> per plate</w:t>
+        </w:r>
+      </w:ins>
+      <w:ins w:id="78" w:author="Stephen Eglen" w:date="2015-09-24T12:24:00Z">
+        <w:r>
+          <w:t xml:space="preserve">.  With 16 wells (1/3 of normal), the classifier </w:t>
+        </w:r>
+      </w:ins>
+      <w:ins w:id="79" w:author="Ellese Cotterill" w:date="2015-09-24T16:24:00Z">
+        <w:r>
+          <w:t>accuracy</w:t>
+        </w:r>
+      </w:ins>
+      <w:ins w:id="80" w:author="Stephen Eglen" w:date="2015-09-24T12:24:00Z">
+        <w:r>
+          <w:t xml:space="preserve"> is close to the stable value.</w:t>
+        </w:r>
+      </w:ins>
+      <w:ins w:id="81" w:author="Stephen Eglen" w:date="2015-09-24T12:25:00Z">
+        <w:r>
+          <w:t xml:space="preserve">  For our particular question then of discriminating the four ages, we could get reliable results using </w:t>
+        </w:r>
+      </w:ins>
+      <w:ins w:id="82" w:author="Stephen Eglen" w:date="2015-09-24T12:26:00Z">
+        <w:r>
+          <w:t>½</w:t>
+        </w:r>
+      </w:ins>
+      <w:ins w:id="83" w:author="Stephen Eglen" w:date="2015-09-24T12:25:00Z">
         <w:r>
           <w:t xml:space="preserve"> </w:t>
         </w:r>
       </w:ins>
-      <w:ins w:id="40" w:author="Stephen Eglen" w:date="2015-09-24T12:21:00Z">
-        <w:r>
-          <w:t>a plate.</w:t>
+      <w:ins w:id="84" w:author="Stephen Eglen" w:date="2015-09-24T12:26:00Z">
+        <w:r>
+          <w:t>(24 wells) or 1/3 (16 wells) of the data that we generated</w:t>
         </w:r>
       </w:ins>
-      <w:ins w:id="41" w:author="Stephen Eglen" w:date="2015-09-24T12:20:00Z">
-        <w:r>
-          <w:t>, and then repeated our classification tests  to see how well each age could be discriminated</w:t>
+      <w:ins w:id="85" w:author="Ellese Cotterill" w:date="2015-09-24T17:02:00Z">
+        <w:r>
+          <w:t xml:space="preserve"> for each plate</w:t>
         </w:r>
       </w:ins>
-      <w:r>
-        <w:t xml:space="preserve">.  Figure 7 shows that classification </w:t>
-      </w:r>
-      <w:r>
-        <w:t xml:space="preserve">accuracy remained above 60% with as few as </w:t>
-      </w:r>
-      <w:ins w:id="42" w:author="Stephen Eglen" w:date="2015-09-24T12:23:00Z">
-        <w:r>
-          <w:t>5</w:t>
-        </w:r>
-      </w:ins>
-      <w:r>
-        <w:t xml:space="preserve"> wells</w:t>
-      </w:r>
-      <w:ins w:id="43" w:author="Stephen Eglen" w:date="2015-09-24T12:24:00Z">
-        <w:r>
-          <w:t>.  With 16 wells (1/3 of normal), the classifier accurary is close to the stable value.</w:t>
-        </w:r>
-      </w:ins>
-      <w:ins w:id="44" w:author="Stephen Eglen" w:date="2015-09-24T12:25:00Z">
-        <w:r>
-          <w:t xml:space="preserve">  For our particular question then of discriminating the four ages, we could get reliable results using </w:t>
-        </w:r>
-      </w:ins>
-      <w:ins w:id="45" w:author="Stephen Eglen" w:date="2015-09-24T12:26:00Z">
-        <w:r>
-          <w:t>½</w:t>
-        </w:r>
-      </w:ins>
-      <w:ins w:id="46" w:author="Stephen Eglen" w:date="2015-09-24T12:25:00Z">
-        <w:r>
-          <w:t xml:space="preserve"> </w:t>
-        </w:r>
-      </w:ins>
-      <w:ins w:id="47" w:author="Stephen Eglen" w:date="2015-09-24T12:26:00Z">
-        <w:r>
-          <w:t xml:space="preserve">(24 wells) or 1/3 (16 wells) of the data that we generated.   </w:t>
+      <w:ins w:id="86" w:author="Stephen Eglen" w:date="2015-09-24T12:26:00Z">
+        <w:r>
+          <w:t xml:space="preserve">.   </w:t>
         </w:r>
       </w:ins>
     </w:p>
@@ -3495,34 +4259,34 @@
       <w:pPr>
         <w:spacing w:line="480" w:lineRule="auto"/>
         <w:rPr>
-          <w:del w:id="48" w:author="Stephen Eglen" w:date="2015-09-24T12:27:00Z"/>
-        </w:rPr>
-      </w:pPr>
-      <w:del w:id="49" w:author="Stephen Eglen" w:date="2015-09-24T12:27:00Z">
+          <w:del w:id="87" w:author="Stephen Eglen" w:date="2015-09-24T12:27:00Z"/>
+        </w:rPr>
+      </w:pPr>
+      <w:del w:id="88" w:author="Stephen Eglen" w:date="2015-09-24T12:27:00Z">
         <w:r>
           <w:delText>. This would suggest that with 48 wells, we could record 2 to 3 different conditions simultaneously and yet have enough replicates to get robust results.</w:delText>
         </w:r>
         <w:r>
           <w:delText xml:space="preserve">  Classification then deteriorates with smaller number of wells.  (Sorry, not explained this </w:delText>
         </w:r>
-        <w:commentRangeStart w:id="50"/>
-        <w:commentRangeStart w:id="51"/>
+        <w:commentRangeStart w:id="89"/>
+        <w:commentRangeStart w:id="90"/>
         <w:r>
           <w:delText>clearly</w:delText>
         </w:r>
-        <w:commentRangeEnd w:id="50"/>
+        <w:commentRangeEnd w:id="89"/>
         <w:r>
           <w:rPr>
             <w:rStyle w:val="CommentReference"/>
           </w:rPr>
-          <w:commentReference w:id="50"/>
-        </w:r>
-        <w:commentRangeEnd w:id="51"/>
+          <w:commentReference w:id="89"/>
+        </w:r>
+        <w:commentRangeEnd w:id="90"/>
         <w:r>
           <w:rPr>
             <w:rStyle w:val="CommentReference"/>
           </w:rPr>
-          <w:commentReference w:id="51"/>
+          <w:commentReference w:id="90"/>
         </w:r>
         <w:r>
           <w:delText>!)</w:delText>
@@ -3545,8 +4309,8 @@
           <w:szCs w:val="24"/>
         </w:rPr>
       </w:pPr>
-      <w:bookmarkStart w:id="52" w:name="discussion"/>
-      <w:bookmarkEnd w:id="52"/>
+      <w:bookmarkStart w:id="91" w:name="discussion"/>
+      <w:bookmarkEnd w:id="91"/>
       <w:r>
         <w:rPr>
           <w:rFonts w:asciiTheme="minorHAnsi" w:hAnsiTheme="minorHAnsi"/>
@@ -3576,15 +4340,23 @@
         <w:t xml:space="preserve">, which </w:t>
       </w:r>
       <w:r>
-        <w:t>is similar to the ontogeny of activity in single well MEA</w:t>
-      </w:r>
-      <w:r>
-        <w:t xml:space="preserve">s. </w:t>
+        <w:t xml:space="preserve">is similar to the ontogeny of activity in single well </w:t>
+      </w:r>
+      <w:proofErr w:type="spellStart"/>
+      <w:r>
+        <w:t>MEA</w:t>
+      </w:r>
+      <w:r>
+        <w:t>s.</w:t>
+      </w:r>
+      <w:proofErr w:type="spellEnd"/>
+      <w:r>
+        <w:t xml:space="preserve"> </w:t>
       </w:r>
       <w:r>
         <w:t>Furthermore,</w:t>
       </w:r>
-      <w:ins w:id="53" w:author="Shafer, Timothy" w:date="2015-09-03T11:44:00Z">
+      <w:ins w:id="92" w:author="Shafer, Timothy" w:date="2015-09-03T11:44:00Z">
         <w:r>
           <w:t xml:space="preserve"> these results demonstrate that by considering multiple parameters of network firing, bursting and synchrony properties,</w:t>
         </w:r>
@@ -3595,7 +4367,7 @@
       <w:r>
         <w:t>principle components analysis and classification methods can be used as reliable predictors of network age</w:t>
       </w:r>
-      <w:ins w:id="54" w:author="Shafer, Timothy" w:date="2015-09-03T11:58:00Z">
+      <w:ins w:id="93" w:author="Shafer, Timothy" w:date="2015-09-03T11:58:00Z">
         <w:r>
           <w:t xml:space="preserve"> at both the plate and well levels</w:t>
         </w:r>
@@ -3607,7 +4379,15 @@
         <w:t xml:space="preserve"> </w:t>
       </w:r>
       <w:r>
-        <w:t>These results demonstrate the neural network ontogeny on mwMEAs offers, relative to single well systems, a high-throughput approach to study network development and its perturbation by drugs, chemicals and disease.</w:t>
+        <w:t xml:space="preserve">These results demonstrate the neural network ontogeny on </w:t>
+      </w:r>
+      <w:proofErr w:type="spellStart"/>
+      <w:r>
+        <w:t>mwMEAs</w:t>
+      </w:r>
+      <w:proofErr w:type="spellEnd"/>
+      <w:r>
+        <w:t xml:space="preserve"> offers, relative to single well systems, a high-throughput approach to study network development and its perturbation by drugs, chemicals and disease.</w:t>
       </w:r>
     </w:p>
     <w:p>
@@ -3625,19 +4405,75 @@
         <w:t xml:space="preserve"> network ontogeny have demonstrated that activity begins with random, single spiking activity on a single or few channels, and over a period of 2-3 weeks in vitro progresses to bursting activity which becomes more synchronous with time </w:t>
       </w:r>
       <w:r>
-        <w:t xml:space="preserve">(van Pelt et al., 2005; Wagenaar et al., 2006; Chiappalone et al., 2006; Illes et al., 2007; Biffi et al., 2013). This is accompanied over time </w:t>
+        <w:t xml:space="preserve">(van Pelt et al., 2005; </w:t>
+      </w:r>
+      <w:proofErr w:type="spellStart"/>
+      <w:r>
+        <w:t>Wagenaar</w:t>
+      </w:r>
+      <w:proofErr w:type="spellEnd"/>
+      <w:r>
+        <w:t xml:space="preserve"> et al., 2006; </w:t>
+      </w:r>
+      <w:proofErr w:type="spellStart"/>
+      <w:r>
+        <w:t>Chiappalone</w:t>
+      </w:r>
+      <w:proofErr w:type="spellEnd"/>
+      <w:r>
+        <w:t xml:space="preserve"> et al., 2006; </w:t>
+      </w:r>
+      <w:proofErr w:type="spellStart"/>
+      <w:r>
+        <w:t>Illes</w:t>
+      </w:r>
+      <w:proofErr w:type="spellEnd"/>
+      <w:r>
+        <w:t xml:space="preserve"> et al., 2007; </w:t>
+      </w:r>
+      <w:proofErr w:type="spellStart"/>
+      <w:r>
+        <w:t>Biffi</w:t>
+      </w:r>
+      <w:proofErr w:type="spellEnd"/>
+      <w:r>
+        <w:t xml:space="preserve"> et al., 2013). This is accompanied over time </w:t>
       </w:r>
       <w:r>
         <w:t>by</w:t>
       </w:r>
       <w:r>
-        <w:t xml:space="preserve"> the emergence of network bursts. We observed a similar ontogeny of activity in the present experiments; however, similar to previous data with this culture model (Robinette et al., 2011), the ontogeny of spiking and bursting activity occurred rapidly within the first two weeks in vitro, specifically between DIV 5 and 12 in the present study.  One reason underlying the relatively more rapid ontogeny of activity in the present experiments may be the use of a culture made from early postnatal (0-24hr) rats, as opposed to other reports where embryonic (E14-E18) preparations were utilized. Another factor that may contribute to the rate of the ontogeny of activity may be the use of relatively higher culture densities, which has been shown to influence the rate and patterns of ontogeny of neural networks (Wagenaar et al., 2006;</w:t>
-      </w:r>
-      <w:r>
-        <w:t xml:space="preserve"> Biffi et al., 2013). </w:t>
-      </w:r>
-      <w:r>
-        <w:t>In any event, the ontogeny of activity in networks cultured on mwMEA plates was qualitatively similar to that on single well plates (as expected). Furthermore, it appears that this network ontogeny can be</w:t>
+        <w:t xml:space="preserve"> the emergence of network bursts. We observed a similar ontogeny of activity in the present experiments; however, similar to previous data with this culture model (Robinette et al., 2011), the ontogeny of spiking and bursting activity occurred rapidly within the first two weeks in vitro, specifically between DIV 5 and 12 in the present study.  One reason underlying the relatively more rapid ontogeny of activity in the present experiments may be the use of a culture made from early postnatal (0-24hr) rats, as opposed to other reports where embryonic (E14-E18) preparations were utilized. Another factor that may contribute to the rate of the ontogeny of activity may be the use of relatively higher culture densities, which has been shown to influence the rate and patterns of ontogeny of neural networks (</w:t>
+      </w:r>
+      <w:proofErr w:type="spellStart"/>
+      <w:r>
+        <w:t>Wagenaar</w:t>
+      </w:r>
+      <w:proofErr w:type="spellEnd"/>
+      <w:r>
+        <w:t xml:space="preserve"> et al., 2006;</w:t>
+      </w:r>
+      <w:r>
+        <w:t xml:space="preserve"> </w:t>
+      </w:r>
+      <w:proofErr w:type="spellStart"/>
+      <w:r>
+        <w:t>Biffi</w:t>
+      </w:r>
+      <w:proofErr w:type="spellEnd"/>
+      <w:r>
+        <w:t xml:space="preserve"> et al., 2013). </w:t>
+      </w:r>
+      <w:r>
+        <w:t xml:space="preserve">In any event, the ontogeny of activity in networks cultured on </w:t>
+      </w:r>
+      <w:proofErr w:type="spellStart"/>
+      <w:r>
+        <w:t>mwMEA</w:t>
+      </w:r>
+      <w:proofErr w:type="spellEnd"/>
+      <w:r>
+        <w:t xml:space="preserve"> plates was qualitatively similar to that on single well plates (as expected). Furthermore, it appears that this network ontogeny can be</w:t>
       </w:r>
       <w:r>
         <w:t xml:space="preserve"> reliably predicted by using as few as 3 wells/plate</w:t>
@@ -3659,7 +4495,7 @@
       <w:r>
         <w:t xml:space="preserve"> indicated that the parameters extracted from the spike trains in these experiments could be used to predict </w:t>
       </w:r>
-      <w:ins w:id="55" w:author="Shafer, Timothy" w:date="2015-09-03T12:00:00Z">
+      <w:ins w:id="94" w:author="Shafer, Timothy" w:date="2015-09-03T12:00:00Z">
         <w:r>
           <w:t xml:space="preserve">reliably </w:t>
         </w:r>
@@ -3677,7 +4513,7 @@
       <w:r>
         <w:t xml:space="preserve"> When these approaches were used to predict between two different ages,</w:t>
       </w:r>
-      <w:ins w:id="56" w:author="Shafer, Timothy" w:date="2015-09-03T12:01:00Z">
+      <w:ins w:id="95" w:author="Shafer, Timothy" w:date="2015-09-03T12:01:00Z">
         <w:r>
           <w:t xml:space="preserve"> use of all of the parameters resulted in greater accuracy regardless of age. This indicates that using multiple parameters will provide more robust discrimination of different ages (or perhaps treatments) than relying on a single or a few parameters.</w:t>
         </w:r>
@@ -3685,15 +4521,23 @@
       <w:r>
         <w:t xml:space="preserve"> </w:t>
       </w:r>
-      <w:ins w:id="57" w:author="Shafer, Timothy" w:date="2015-09-03T12:03:00Z">
+      <w:ins w:id="96" w:author="Shafer, Timothy" w:date="2015-09-03T12:03:00Z">
         <w:r>
           <w:t>T</w:t>
         </w:r>
       </w:ins>
       <w:r>
-        <w:t>he greatest accuracy was achieved when predicting between larger age differences (e.g. DIV 5 vs 12)</w:t>
-      </w:r>
-      <w:ins w:id="58" w:author="Shafer, Timothy" w:date="2015-09-03T12:04:00Z">
+        <w:t xml:space="preserve">he greatest accuracy was achieved when predicting between larger age differences (e.g. DIV 5 </w:t>
+      </w:r>
+      <w:proofErr w:type="spellStart"/>
+      <w:r>
+        <w:t>vs</w:t>
+      </w:r>
+      <w:proofErr w:type="spellEnd"/>
+      <w:r>
+        <w:t xml:space="preserve"> 12)</w:t>
+      </w:r>
+      <w:ins w:id="97" w:author="Shafer, Timothy" w:date="2015-09-03T12:04:00Z">
         <w:r>
           <w:t xml:space="preserve"> and likely reflects </w:t>
         </w:r>
@@ -3704,7 +4548,7 @@
       <w:r>
         <w:t xml:space="preserve">This </w:t>
       </w:r>
-      <w:ins w:id="59" w:author="Shafer, Timothy" w:date="2015-09-03T12:05:00Z">
+      <w:ins w:id="98" w:author="Shafer, Timothy" w:date="2015-09-03T12:05:00Z">
         <w:r>
           <w:t>is consistent with</w:t>
         </w:r>
@@ -3734,10 +4578,26 @@
         <w:t xml:space="preserve"> on DIV 7</w:t>
       </w:r>
       <w:r>
-        <w:t>) and continues through DIV 12 (Harrill et al., 2011).</w:t>
-      </w:r>
-      <w:r>
-        <w:t xml:space="preserve"> Thus, the development of electrophysiological parameters reflecting connectivity (bursts, network spikes and correlated activity) correspond well to the development of morphological synapse formation.</w:t>
+        <w:t>) and continues through DIV 12 (</w:t>
+      </w:r>
+      <w:proofErr w:type="spellStart"/>
+      <w:r>
+        <w:t>Harrill</w:t>
+      </w:r>
+      <w:proofErr w:type="spellEnd"/>
+      <w:r>
+        <w:t xml:space="preserve"> et al., 2011).</w:t>
+      </w:r>
+      <w:r>
+        <w:t xml:space="preserve"> Thus, the </w:t>
+      </w:r>
+      <w:proofErr w:type="gramStart"/>
+      <w:r>
+        <w:t>development of electrophysiological parameters reflecting connectivity (bursts, network spikes and correlated activity) correspond</w:t>
+      </w:r>
+      <w:proofErr w:type="gramEnd"/>
+      <w:r>
+        <w:t xml:space="preserve"> well to the development of morphological synapse formation.</w:t>
       </w:r>
     </w:p>
     <w:p>
@@ -3750,14 +4610,35 @@
         <w:spacing w:line="480" w:lineRule="auto"/>
       </w:pPr>
       <w:r>
-        <w:t>The present analysis has implications for using mwMEAs for drug development or chemical developmental neurotoxicity screening. Both classification approaches used here provided higher accuracy by including more features. Traditionally, MFR has been widely utilized to describe drug- or chemical-induced alterations in network function (REFS) as it is easily extracted from the data. However, when possible, determining more features and using them collectively rather than focusing on one or a few features may provide greater sensitivity in detecting effects, as well as possibly facilitating drug or chemical “fingerprinting” approaches (Mack et al., 2014).</w:t>
+        <w:t xml:space="preserve">The present analysis has implications for using </w:t>
+      </w:r>
+      <w:proofErr w:type="spellStart"/>
+      <w:r>
+        <w:t>mwMEAs</w:t>
+      </w:r>
+      <w:proofErr w:type="spellEnd"/>
+      <w:r>
+        <w:t xml:space="preserve"> for drug development or chemical developmental neurotoxicity screening. Both classification approaches used here provided higher accuracy by including more features. Traditionally, MFR has been widely utilized to describe drug- or chemical-induced alterations in network function (REFS) as it is easily extracted from the data. However, when possible, determining more features and using them collectively rather than focusing on one or a few features may provide greater sensitivity in detecting effects, as well as possibly facilitating drug or chemical “fingerprinting” approaches (Mack et al., 2014).</w:t>
       </w:r>
       <w:r>
         <w:t xml:space="preserve"> In addition, the classification approaches </w:t>
       </w:r>
       <w:r>
         <w:lastRenderedPageBreak/>
-        <w:t>used here indicate that age of a network can be reliably determined using 3-8 wells from a single p</w:t>
+        <w:t xml:space="preserve">used here indicate that age of a network can be reliably determined using 3-8 wells from </w:t>
+      </w:r>
+      <w:ins w:id="99" w:author="Ellese Cotterill" w:date="2015-09-24T17:11:00Z">
+        <w:r>
+          <w:t xml:space="preserve">each </w:t>
+        </w:r>
+      </w:ins>
+      <w:del w:id="100" w:author="Ellese Cotterill" w:date="2015-09-24T17:11:00Z">
+        <w:r>
+          <w:delText xml:space="preserve">a single </w:delText>
+        </w:r>
+      </w:del>
+      <w:r>
+        <w:t>p</w:t>
       </w:r>
       <w:r>
         <w:t xml:space="preserve">late, indicating that between 6 and </w:t>
@@ -3766,55 +4647,117 @@
         <w:t xml:space="preserve">16 different treatment conditions might be possible </w:t>
       </w:r>
       <w:r>
-        <w:t>on a given 48 well mwMEA plate</w:t>
-      </w:r>
-      <w:commentRangeStart w:id="60"/>
+        <w:t xml:space="preserve">on a given 48 well </w:t>
+      </w:r>
+      <w:proofErr w:type="spellStart"/>
+      <w:r>
+        <w:t>mwMEA</w:t>
+      </w:r>
+      <w:proofErr w:type="spellEnd"/>
+      <w:r>
+        <w:t xml:space="preserve"> plate</w:t>
+      </w:r>
+      <w:commentRangeStart w:id="101"/>
       <w:r>
         <w:t xml:space="preserve">. </w:t>
       </w:r>
-      <w:ins w:id="61" w:author="Stephen Eglen" w:date="2015-09-24T12:29:00Z">
+      <w:ins w:id="102" w:author="Stephen Eglen" w:date="2015-09-24T12:29:00Z">
         <w:r>
           <w:t xml:space="preserve">  We believe our study is the first to assess the important question of how to efficiently use wells </w:t>
         </w:r>
       </w:ins>
-      <w:commentRangeEnd w:id="60"/>
-      <w:ins w:id="62" w:author="Stephen Eglen" w:date="2015-09-24T12:36:00Z">
+      <w:commentRangeEnd w:id="101"/>
+      <w:ins w:id="103" w:author="Stephen Eglen" w:date="2015-09-24T12:36:00Z">
         <w:r>
           <w:rPr>
             <w:rStyle w:val="CommentReference"/>
           </w:rPr>
-          <w:commentReference w:id="60"/>
+          <w:commentReference w:id="101"/>
         </w:r>
       </w:ins>
-      <w:ins w:id="64" w:author="Stephen Eglen" w:date="2015-09-24T12:29:00Z">
-        <w:r>
-          <w:t>on a multiwell plate</w:t>
-        </w:r>
+      <w:ins w:id="105" w:author="Stephen Eglen" w:date="2015-09-24T12:29:00Z">
+        <w:r>
+          <w:t>on a</w:t>
+        </w:r>
+      </w:ins>
+      <w:ins w:id="106" w:author="Ellese Cotterill" w:date="2015-09-24T16:27:00Z">
+        <w:r>
+          <w:t xml:space="preserve"> </w:t>
+        </w:r>
+      </w:ins>
+      <w:ins w:id="107" w:author="Stephen Eglen" w:date="2015-09-24T12:29:00Z">
+        <w:del w:id="108" w:author="Ellese Cotterill" w:date="2015-09-24T16:27:00Z">
+          <w:r>
+            <w:delText xml:space="preserve"> </w:delText>
+          </w:r>
+        </w:del>
+      </w:ins>
+      <w:proofErr w:type="spellStart"/>
+      <w:ins w:id="109" w:author="Ellese Cotterill" w:date="2015-09-24T16:27:00Z">
+        <w:r>
+          <w:t>mwMEA</w:t>
+        </w:r>
+      </w:ins>
+      <w:proofErr w:type="spellEnd"/>
+      <w:ins w:id="110" w:author="Stephen Eglen" w:date="2015-09-24T12:29:00Z">
+        <w:del w:id="111" w:author="Ellese Cotterill" w:date="2015-09-24T16:27:00Z">
+          <w:r>
+            <w:delText>multiwell plate</w:delText>
+          </w:r>
+        </w:del>
         <w:r>
           <w:t xml:space="preserve">, suggesting that </w:t>
         </w:r>
       </w:ins>
-      <w:ins w:id="65" w:author="Stephen Eglen" w:date="2015-09-24T12:32:00Z">
+      <w:ins w:id="112" w:author="Stephen Eglen" w:date="2015-09-24T12:32:00Z">
         <w:r>
           <w:t xml:space="preserve">as few as </w:t>
         </w:r>
       </w:ins>
-      <w:ins w:id="66" w:author="Stephen Eglen" w:date="2015-09-24T12:29:00Z">
+      <w:ins w:id="113" w:author="Stephen Eglen" w:date="2015-09-24T12:29:00Z">
         <w:r>
           <w:t>3-8 wells might suffice to form a reliable pattern of activity.</w:t>
         </w:r>
       </w:ins>
-      <w:ins w:id="67" w:author="Stephen Eglen" w:date="2015-09-24T12:32:00Z">
-        <w:r>
-          <w:t xml:space="preserve">  However, this range should be treated with caution: as can be seen from Figure 7, there is in increasing variance with fewer plates, and more importantly, results are likely to differ depending on the size of the effect being measured.  Our findings suggest that there are gross changes in activity patterns, and hence fewer wells are needed.  On the other hand, where changes in activity are more subtle, we would expect more replicates to be required.  Our </w:t>
-        </w:r>
+      <w:ins w:id="114" w:author="Stephen Eglen" w:date="2015-09-24T12:32:00Z">
+        <w:r>
+          <w:t xml:space="preserve">  However, this range should be treated with caution: as can be seen from Figure 7, there is in increasing variance with fewer </w:t>
+        </w:r>
+        <w:del w:id="115" w:author="Ellese Cotterill" w:date="2015-09-24T16:27:00Z">
+          <w:r>
+            <w:delText>plates</w:delText>
+          </w:r>
+        </w:del>
       </w:ins>
-      <w:ins w:id="68" w:author="Stephen Eglen" w:date="2015-09-24T12:34:00Z">
+      <w:ins w:id="116" w:author="Ellese Cotterill" w:date="2015-09-24T16:27:00Z">
+        <w:r>
+          <w:t>wells</w:t>
+        </w:r>
+      </w:ins>
+      <w:ins w:id="117" w:author="Stephen Eglen" w:date="2015-09-24T12:32:00Z">
+        <w:r>
+          <w:t>, and more importantly, results are likely to differ depending on the size of the effect being measured</w:t>
+        </w:r>
+        <w:bookmarkStart w:id="118" w:name="_GoBack"/>
+        <w:bookmarkEnd w:id="118"/>
+        <w:r>
+          <w:t xml:space="preserve">.  Our findings suggest that there are gross changes in activity patterns, and hence fewer wells are needed.  On the other hand, where changes in activity are </w:t>
+        </w:r>
+        <w:proofErr w:type="gramStart"/>
+        <w:r>
+          <w:t>more subtle</w:t>
+        </w:r>
+        <w:proofErr w:type="gramEnd"/>
+        <w:r>
+          <w:t xml:space="preserve">, we would expect more replicates to be required.  Our </w:t>
+        </w:r>
+      </w:ins>
+      <w:ins w:id="119" w:author="Stephen Eglen" w:date="2015-09-24T12:34:00Z">
         <w:r>
           <w:t xml:space="preserve">recommendation therefore is that investigators should repeat our sampling approach (Figure 7) </w:t>
         </w:r>
       </w:ins>
-      <w:ins w:id="69" w:author="Stephen Eglen" w:date="2015-09-24T12:35:00Z">
+      <w:ins w:id="120" w:author="Stephen Eglen" w:date="2015-09-24T12:35:00Z">
         <w:r>
           <w:t>to investigate how reducing the number of well</w:t>
         </w:r>
@@ -3836,24 +4779,48 @@
         <w:spacing w:line="480" w:lineRule="auto"/>
       </w:pPr>
       <w:r>
-        <w:t xml:space="preserve">One factor that influences results from MEAs is the culture to culture variability. Although this was not specifically addressed in the present studies (typically only </w:t>
-      </w:r>
-      <w:ins w:id="70" w:author="Stephen Eglen" w:date="2015-09-24T12:28:00Z">
+        <w:t xml:space="preserve">One factor that influences results from MEAs is the </w:t>
+      </w:r>
+      <w:proofErr w:type="gramStart"/>
+      <w:r>
+        <w:t>culture to culture</w:t>
+      </w:r>
+      <w:proofErr w:type="gramEnd"/>
+      <w:r>
+        <w:t xml:space="preserve"> variability. Although this was not specifically addressed in the present studies (typically only </w:t>
+      </w:r>
+      <w:ins w:id="121" w:author="Stephen Eglen" w:date="2015-09-24T12:28:00Z">
         <w:r>
           <w:t xml:space="preserve">one </w:t>
         </w:r>
       </w:ins>
-      <w:del w:id="71" w:author="Stephen Eglen" w:date="2015-09-24T12:28:00Z">
+      <w:del w:id="122" w:author="Stephen Eglen" w:date="2015-09-24T12:28:00Z">
         <w:r>
           <w:delText xml:space="preserve">1 </w:delText>
         </w:r>
       </w:del>
       <w:r>
-        <w:t xml:space="preserve">plate was available from a given culture), evidence from another data set wherein three plates each were analyzed from several different cultures indicated that culture to culture variability is much greater than plate to plate variability (unpublished data). Thus, obtaining replicate values for different treatments (e.g. concentrations of a drug or chemical) across several different wells and plates from the same culture (e.g. see supplemental material in Wallace et al., 2015) may be preferable to obtaining replicate values across several different cultures. It is likely that the use of a primary culture model does contribute to the culture to </w:t>
+        <w:t xml:space="preserve">plate was available from a given culture), evidence from another data set wherein three plates each were analyzed from several different cultures indicated that </w:t>
+      </w:r>
+      <w:proofErr w:type="gramStart"/>
+      <w:r>
+        <w:t>culture to culture</w:t>
+      </w:r>
+      <w:proofErr w:type="gramEnd"/>
+      <w:r>
+        <w:t xml:space="preserve"> variability is much greater than plate to plate variability (unpublished data). Thus, obtaining replicate values for different treatments (e.g. concentrations of a drug or chemical) across several different wells and plates from the same culture (e.g. see supplemental material in Wallace et al., 2015) may be preferable to obtaining replicate values across several different cultures. It is likely that the use of a primary culture model does contribute to the </w:t>
+      </w:r>
+      <w:proofErr w:type="gramStart"/>
+      <w:r>
+        <w:t xml:space="preserve">culture to </w:t>
       </w:r>
       <w:r>
         <w:lastRenderedPageBreak/>
-        <w:t xml:space="preserve">culture differences, as each culture is prepared from different animals. </w:t>
+        <w:t>culture</w:t>
+      </w:r>
+      <w:proofErr w:type="gramEnd"/>
+      <w:r>
+        <w:t xml:space="preserve"> differences, as each culture is prepared from different animals. </w:t>
       </w:r>
       <w:r>
         <w:t>This may in the future be improved by the use of stem cell derived models, which should be more homogeneous.</w:t>
@@ -3864,7 +4831,31 @@
         <w:spacing w:line="480" w:lineRule="auto"/>
       </w:pPr>
       <w:r>
-        <w:t>In conclusion, we have described the development of neural networks grown in 48 well mwMEA plates and found that it is qualitatively equivalent to development of network activity in single well MEAs. Furthermore, multi-parametric evaluation of the network activity parameters provides an accurate method of classifying networks by different ages. Together, these results indicate that neural networks cultured on mwMEAs will be a useful tool to study the ontogeny of network activity as well as the potential for drugs, chemicals and diseases to disrupt that activity.</w:t>
+        <w:t xml:space="preserve">In conclusion, we have described the development of neural networks grown in 48 well </w:t>
+      </w:r>
+      <w:proofErr w:type="spellStart"/>
+      <w:r>
+        <w:t>mwMEA</w:t>
+      </w:r>
+      <w:proofErr w:type="spellEnd"/>
+      <w:r>
+        <w:t xml:space="preserve"> plates and found that it is qualitatively equivalent to development of network activity in single well </w:t>
+      </w:r>
+      <w:proofErr w:type="spellStart"/>
+      <w:r>
+        <w:t>MEAs.</w:t>
+      </w:r>
+      <w:proofErr w:type="spellEnd"/>
+      <w:r>
+        <w:t xml:space="preserve"> Furthermore, multi-parametric evaluation of the network activity parameters provides an accurate method of classifying networks by different ages. Together, these results indicate that neural networks cultured on </w:t>
+      </w:r>
+      <w:proofErr w:type="spellStart"/>
+      <w:r>
+        <w:t>mwMEAs</w:t>
+      </w:r>
+      <w:proofErr w:type="spellEnd"/>
+      <w:r>
+        <w:t xml:space="preserve"> will be a useful tool to study the ontogeny of network activity as well as the potential for drugs, chemicals and diseases to disrupt that activity.</w:t>
       </w:r>
     </w:p>
     <w:p>
@@ -3888,7 +4879,15 @@
     <w:p/>
     <w:p>
       <w:r>
-        <w:t>[SJE will manage references in paperpile; so if you wish to add a reference, just add it in bold just below this line and I will</w:t>
+        <w:t xml:space="preserve">[SJE will manage references in </w:t>
+      </w:r>
+      <w:proofErr w:type="spellStart"/>
+      <w:r>
+        <w:t>paperpile</w:t>
+      </w:r>
+      <w:proofErr w:type="spellEnd"/>
+      <w:r>
+        <w:t>; so if you wish to add a reference, just add it in bold just below this line and I will</w:t>
       </w:r>
       <w:r>
         <w:t xml:space="preserve"> add it.]</w:t>
@@ -3896,27 +4895,135 @@
     </w:p>
     <w:p>
       <w:r>
-        <w:t>---  Do not edit below! --</w:t>
+        <w:t>--</w:t>
+      </w:r>
+      <w:proofErr w:type="gramStart"/>
+      <w:r>
+        <w:t>-  Do</w:t>
+      </w:r>
+      <w:proofErr w:type="gramEnd"/>
+      <w:r>
+        <w:t xml:space="preserve"> not edit below! --</w:t>
       </w:r>
     </w:p>
     <w:p>
       <w:pPr>
         <w:spacing w:before="0" w:after="0"/>
         <w:rPr>
-          <w:ins w:id="72" w:author="Stephen Eglen" w:date="2015-09-24T12:56:00Z"/>
+          <w:ins w:id="123" w:author="Stephen Eglen" w:date="2015-09-24T12:56:00Z"/>
           <w:rFonts w:ascii="Times" w:eastAsia="Times New Roman" w:hAnsi="Times" w:cs="Times New Roman"/>
           <w:sz w:val="20"/>
           <w:szCs w:val="20"/>
         </w:rPr>
       </w:pPr>
-      <w:ins w:id="73" w:author="Stephen Eglen" w:date="2015-09-24T12:56:00Z">
-        <w:r>
-          <w:rPr>
-            <w:rFonts w:ascii="Times" w:eastAsia="Times New Roman" w:hAnsi="Times" w:cs="Times New Roman"/>
-            <w:sz w:val="20"/>
-            <w:szCs w:val="20"/>
-          </w:rPr>
-          <w:t>Biffi E, Regalia G, Menegon A, Ferrigno G, Pedrocchi A (2013) The influence of neuronal density and maturation on network activity of hippocampal cell cultures: a methodological study Gilestro GF, ed. PLoS One 8:e83899.</w:t>
+      <w:proofErr w:type="spellStart"/>
+      <w:ins w:id="124" w:author="Stephen Eglen" w:date="2015-09-24T12:56:00Z">
+        <w:r>
+          <w:rPr>
+            <w:rFonts w:ascii="Times" w:eastAsia="Times New Roman" w:hAnsi="Times" w:cs="Times New Roman"/>
+            <w:sz w:val="20"/>
+            <w:szCs w:val="20"/>
+          </w:rPr>
+          <w:t>Biffi</w:t>
+        </w:r>
+        <w:proofErr w:type="spellEnd"/>
+        <w:r>
+          <w:rPr>
+            <w:rFonts w:ascii="Times" w:eastAsia="Times New Roman" w:hAnsi="Times" w:cs="Times New Roman"/>
+            <w:sz w:val="20"/>
+            <w:szCs w:val="20"/>
+          </w:rPr>
+          <w:t xml:space="preserve"> E, Regalia G, </w:t>
+        </w:r>
+        <w:proofErr w:type="spellStart"/>
+        <w:r>
+          <w:rPr>
+            <w:rFonts w:ascii="Times" w:eastAsia="Times New Roman" w:hAnsi="Times" w:cs="Times New Roman"/>
+            <w:sz w:val="20"/>
+            <w:szCs w:val="20"/>
+          </w:rPr>
+          <w:t>Menegon</w:t>
+        </w:r>
+        <w:proofErr w:type="spellEnd"/>
+        <w:r>
+          <w:rPr>
+            <w:rFonts w:ascii="Times" w:eastAsia="Times New Roman" w:hAnsi="Times" w:cs="Times New Roman"/>
+            <w:sz w:val="20"/>
+            <w:szCs w:val="20"/>
+          </w:rPr>
+          <w:t xml:space="preserve"> A, </w:t>
+        </w:r>
+        <w:proofErr w:type="spellStart"/>
+        <w:r>
+          <w:rPr>
+            <w:rFonts w:ascii="Times" w:eastAsia="Times New Roman" w:hAnsi="Times" w:cs="Times New Roman"/>
+            <w:sz w:val="20"/>
+            <w:szCs w:val="20"/>
+          </w:rPr>
+          <w:t>Ferrigno</w:t>
+        </w:r>
+        <w:proofErr w:type="spellEnd"/>
+        <w:r>
+          <w:rPr>
+            <w:rFonts w:ascii="Times" w:eastAsia="Times New Roman" w:hAnsi="Times" w:cs="Times New Roman"/>
+            <w:sz w:val="20"/>
+            <w:szCs w:val="20"/>
+          </w:rPr>
+          <w:t xml:space="preserve"> G, </w:t>
+        </w:r>
+        <w:proofErr w:type="spellStart"/>
+        <w:r>
+          <w:rPr>
+            <w:rFonts w:ascii="Times" w:eastAsia="Times New Roman" w:hAnsi="Times" w:cs="Times New Roman"/>
+            <w:sz w:val="20"/>
+            <w:szCs w:val="20"/>
+          </w:rPr>
+          <w:t>Pedrocchi</w:t>
+        </w:r>
+        <w:proofErr w:type="spellEnd"/>
+        <w:r>
+          <w:rPr>
+            <w:rFonts w:ascii="Times" w:eastAsia="Times New Roman" w:hAnsi="Times" w:cs="Times New Roman"/>
+            <w:sz w:val="20"/>
+            <w:szCs w:val="20"/>
+          </w:rPr>
+          <w:t xml:space="preserve"> A (2013) The influence of neuronal density and maturation on network activity of hippocampal cell cultures: a methodological study </w:t>
+        </w:r>
+        <w:proofErr w:type="spellStart"/>
+        <w:r>
+          <w:rPr>
+            <w:rFonts w:ascii="Times" w:eastAsia="Times New Roman" w:hAnsi="Times" w:cs="Times New Roman"/>
+            <w:sz w:val="20"/>
+            <w:szCs w:val="20"/>
+          </w:rPr>
+          <w:t>Gilestro</w:t>
+        </w:r>
+        <w:proofErr w:type="spellEnd"/>
+        <w:r>
+          <w:rPr>
+            <w:rFonts w:ascii="Times" w:eastAsia="Times New Roman" w:hAnsi="Times" w:cs="Times New Roman"/>
+            <w:sz w:val="20"/>
+            <w:szCs w:val="20"/>
+          </w:rPr>
+          <w:t xml:space="preserve"> GF, ed. </w:t>
+        </w:r>
+        <w:proofErr w:type="spellStart"/>
+        <w:r>
+          <w:rPr>
+            <w:rFonts w:ascii="Times" w:eastAsia="Times New Roman" w:hAnsi="Times" w:cs="Times New Roman"/>
+            <w:sz w:val="20"/>
+            <w:szCs w:val="20"/>
+          </w:rPr>
+          <w:t>PLoS</w:t>
+        </w:r>
+        <w:proofErr w:type="spellEnd"/>
+        <w:r>
+          <w:rPr>
+            <w:rFonts w:ascii="Times" w:eastAsia="Times New Roman" w:hAnsi="Times" w:cs="Times New Roman"/>
+            <w:sz w:val="20"/>
+            <w:szCs w:val="20"/>
+          </w:rPr>
+          <w:t xml:space="preserve"> One 8:e83899.</w:t>
         </w:r>
         <w:r>
           <w:rPr>
@@ -3933,8 +5040,45 @@
             <w:szCs w:val="20"/>
           </w:rPr>
           <w:br/>
-          <w:t>Buzsáki G (2002) Theta oscillations in the hippocampus. Neuron 33:325–340.</w:t>
-        </w:r>
+        </w:r>
+        <w:proofErr w:type="spellStart"/>
+        <w:proofErr w:type="gramStart"/>
+        <w:r>
+          <w:rPr>
+            <w:rFonts w:ascii="Times" w:eastAsia="Times New Roman" w:hAnsi="Times" w:cs="Times New Roman"/>
+            <w:sz w:val="20"/>
+            <w:szCs w:val="20"/>
+          </w:rPr>
+          <w:t>Buzsáki</w:t>
+        </w:r>
+        <w:proofErr w:type="spellEnd"/>
+        <w:r>
+          <w:rPr>
+            <w:rFonts w:ascii="Times" w:eastAsia="Times New Roman" w:hAnsi="Times" w:cs="Times New Roman"/>
+            <w:sz w:val="20"/>
+            <w:szCs w:val="20"/>
+          </w:rPr>
+          <w:t xml:space="preserve"> G (2002) Theta oscillations in the hippocampus.</w:t>
+        </w:r>
+        <w:proofErr w:type="gramEnd"/>
+        <w:r>
+          <w:rPr>
+            <w:rFonts w:ascii="Times" w:eastAsia="Times New Roman" w:hAnsi="Times" w:cs="Times New Roman"/>
+            <w:sz w:val="20"/>
+            <w:szCs w:val="20"/>
+          </w:rPr>
+          <w:t xml:space="preserve"> </w:t>
+        </w:r>
+        <w:proofErr w:type="gramStart"/>
+        <w:r>
+          <w:rPr>
+            <w:rFonts w:ascii="Times" w:eastAsia="Times New Roman" w:hAnsi="Times" w:cs="Times New Roman"/>
+            <w:sz w:val="20"/>
+            <w:szCs w:val="20"/>
+          </w:rPr>
+          <w:t>Neuron 33:325–340.</w:t>
+        </w:r>
+        <w:proofErr w:type="gramEnd"/>
         <w:r>
           <w:rPr>
             <w:rFonts w:ascii="Times" w:eastAsia="Times New Roman" w:hAnsi="Times" w:cs="Times New Roman"/>
@@ -3950,7 +5094,42 @@
             <w:szCs w:val="20"/>
           </w:rPr>
           <w:br/>
-          <w:t>Charlesworth P, Morton A, Eglen SJ, Komiyama NH, Grant SGN (2015b) Canalization of genetic and pharmacological perturbations in developing primary neuronal activity patterns. Neuropharmacology Available at: http://dx.doi.org/10.1016/j.neuropharm.2015.07.027.</w:t>
+        </w:r>
+        <w:proofErr w:type="spellStart"/>
+        <w:r>
+          <w:rPr>
+            <w:rFonts w:ascii="Times" w:eastAsia="Times New Roman" w:hAnsi="Times" w:cs="Times New Roman"/>
+            <w:sz w:val="20"/>
+            <w:szCs w:val="20"/>
+          </w:rPr>
+          <w:t>Charlesworth</w:t>
+        </w:r>
+        <w:proofErr w:type="spellEnd"/>
+        <w:r>
+          <w:rPr>
+            <w:rFonts w:ascii="Times" w:eastAsia="Times New Roman" w:hAnsi="Times" w:cs="Times New Roman"/>
+            <w:sz w:val="20"/>
+            <w:szCs w:val="20"/>
+          </w:rPr>
+          <w:t xml:space="preserve"> P, Morton A, </w:t>
+        </w:r>
+        <w:proofErr w:type="spellStart"/>
+        <w:r>
+          <w:rPr>
+            <w:rFonts w:ascii="Times" w:eastAsia="Times New Roman" w:hAnsi="Times" w:cs="Times New Roman"/>
+            <w:sz w:val="20"/>
+            <w:szCs w:val="20"/>
+          </w:rPr>
+          <w:t>Eglen</w:t>
+        </w:r>
+        <w:proofErr w:type="spellEnd"/>
+        <w:r>
+          <w:rPr>
+            <w:rFonts w:ascii="Times" w:eastAsia="Times New Roman" w:hAnsi="Times" w:cs="Times New Roman"/>
+            <w:sz w:val="20"/>
+            <w:szCs w:val="20"/>
+          </w:rPr>
+          <w:t xml:space="preserve"> SJ, Komiyama NH, Grant SGN (2015b) Canalization of genetic and pharmacological perturbations in developing primary neuronal activity patterns. Neuropharmacology Available at: http://dx.doi.org/10.1016/j.neuropharm.2015.07.027.</w:t>
         </w:r>
         <w:r>
           <w:rPr>
@@ -3967,7 +5146,43 @@
             <w:szCs w:val="20"/>
           </w:rPr>
           <w:br/>
-          <w:t>Charlesworth P, Cotterill E, Morton A, Grant SGN, Eglen SJ (2015a) Quantitative differences in developmental profiles of spontaneous activity in cortical and hippocampal cultures. Neural Dev 10:1.</w:t>
+          <w:t xml:space="preserve">Charlesworth P, Cotterill E, Morton A, Grant SGN, </w:t>
+        </w:r>
+        <w:proofErr w:type="spellStart"/>
+        <w:r>
+          <w:rPr>
+            <w:rFonts w:ascii="Times" w:eastAsia="Times New Roman" w:hAnsi="Times" w:cs="Times New Roman"/>
+            <w:sz w:val="20"/>
+            <w:szCs w:val="20"/>
+          </w:rPr>
+          <w:t>Eglen</w:t>
+        </w:r>
+        <w:proofErr w:type="spellEnd"/>
+        <w:r>
+          <w:rPr>
+            <w:rFonts w:ascii="Times" w:eastAsia="Times New Roman" w:hAnsi="Times" w:cs="Times New Roman"/>
+            <w:sz w:val="20"/>
+            <w:szCs w:val="20"/>
+          </w:rPr>
+          <w:t xml:space="preserve"> SJ (2015a) Quantitative differences in developmental profiles of spontaneous activity in cortical and hippocampal cultures. Neural </w:t>
+        </w:r>
+        <w:proofErr w:type="spellStart"/>
+        <w:r>
+          <w:rPr>
+            <w:rFonts w:ascii="Times" w:eastAsia="Times New Roman" w:hAnsi="Times" w:cs="Times New Roman"/>
+            <w:sz w:val="20"/>
+            <w:szCs w:val="20"/>
+          </w:rPr>
+          <w:t>Dev</w:t>
+        </w:r>
+        <w:proofErr w:type="spellEnd"/>
+        <w:r>
+          <w:rPr>
+            <w:rFonts w:ascii="Times" w:eastAsia="Times New Roman" w:hAnsi="Times" w:cs="Times New Roman"/>
+            <w:sz w:val="20"/>
+            <w:szCs w:val="20"/>
+          </w:rPr>
+          <w:t xml:space="preserve"> 10:1.</w:t>
         </w:r>
         <w:r>
           <w:rPr>
@@ -3984,7 +5199,78 @@
             <w:szCs w:val="20"/>
           </w:rPr>
           <w:br/>
-          <w:t>Chiappalone M, Bove M, Vato A, Tedesco M, Martinoia S (2006) Dissociated cortical networks show spontaneously correlated activity patterns during in vitro development. Brain Res 1093:41–53.</w:t>
+        </w:r>
+        <w:proofErr w:type="spellStart"/>
+        <w:r>
+          <w:rPr>
+            <w:rFonts w:ascii="Times" w:eastAsia="Times New Roman" w:hAnsi="Times" w:cs="Times New Roman"/>
+            <w:sz w:val="20"/>
+            <w:szCs w:val="20"/>
+          </w:rPr>
+          <w:t>Chiappalone</w:t>
+        </w:r>
+        <w:proofErr w:type="spellEnd"/>
+        <w:r>
+          <w:rPr>
+            <w:rFonts w:ascii="Times" w:eastAsia="Times New Roman" w:hAnsi="Times" w:cs="Times New Roman"/>
+            <w:sz w:val="20"/>
+            <w:szCs w:val="20"/>
+          </w:rPr>
+          <w:t xml:space="preserve"> M, </w:t>
+        </w:r>
+        <w:proofErr w:type="spellStart"/>
+        <w:r>
+          <w:rPr>
+            <w:rFonts w:ascii="Times" w:eastAsia="Times New Roman" w:hAnsi="Times" w:cs="Times New Roman"/>
+            <w:sz w:val="20"/>
+            <w:szCs w:val="20"/>
+          </w:rPr>
+          <w:t>Bove</w:t>
+        </w:r>
+        <w:proofErr w:type="spellEnd"/>
+        <w:r>
+          <w:rPr>
+            <w:rFonts w:ascii="Times" w:eastAsia="Times New Roman" w:hAnsi="Times" w:cs="Times New Roman"/>
+            <w:sz w:val="20"/>
+            <w:szCs w:val="20"/>
+          </w:rPr>
+          <w:t xml:space="preserve"> M, </w:t>
+        </w:r>
+        <w:proofErr w:type="spellStart"/>
+        <w:r>
+          <w:rPr>
+            <w:rFonts w:ascii="Times" w:eastAsia="Times New Roman" w:hAnsi="Times" w:cs="Times New Roman"/>
+            <w:sz w:val="20"/>
+            <w:szCs w:val="20"/>
+          </w:rPr>
+          <w:t>Vato</w:t>
+        </w:r>
+        <w:proofErr w:type="spellEnd"/>
+        <w:r>
+          <w:rPr>
+            <w:rFonts w:ascii="Times" w:eastAsia="Times New Roman" w:hAnsi="Times" w:cs="Times New Roman"/>
+            <w:sz w:val="20"/>
+            <w:szCs w:val="20"/>
+          </w:rPr>
+          <w:t xml:space="preserve"> A, Tedesco M, </w:t>
+        </w:r>
+        <w:proofErr w:type="spellStart"/>
+        <w:r>
+          <w:rPr>
+            <w:rFonts w:ascii="Times" w:eastAsia="Times New Roman" w:hAnsi="Times" w:cs="Times New Roman"/>
+            <w:sz w:val="20"/>
+            <w:szCs w:val="20"/>
+          </w:rPr>
+          <w:t>Martinoia</w:t>
+        </w:r>
+        <w:proofErr w:type="spellEnd"/>
+        <w:r>
+          <w:rPr>
+            <w:rFonts w:ascii="Times" w:eastAsia="Times New Roman" w:hAnsi="Times" w:cs="Times New Roman"/>
+            <w:sz w:val="20"/>
+            <w:szCs w:val="20"/>
+          </w:rPr>
+          <w:t xml:space="preserve"> S (2006) Dissociated cortical networks show spontaneously correlated activity patterns during in vitro development. Brain Res 1093:41–53.</w:t>
         </w:r>
         <w:r>
           <w:rPr>
@@ -4001,8 +5287,53 @@
             <w:szCs w:val="20"/>
           </w:rPr>
           <w:br/>
-          <w:t>Cutts CS, Eglen SJ (2014) Detecting Pairwise Correlations in Spike Trains: An Objective Comparison of Methods and Application to the Study of Retinal Waves. Journal of Neuroscience 34:14288–14303.</w:t>
-        </w:r>
+        </w:r>
+        <w:proofErr w:type="spellStart"/>
+        <w:r>
+          <w:rPr>
+            <w:rFonts w:ascii="Times" w:eastAsia="Times New Roman" w:hAnsi="Times" w:cs="Times New Roman"/>
+            <w:sz w:val="20"/>
+            <w:szCs w:val="20"/>
+          </w:rPr>
+          <w:t>Cutts</w:t>
+        </w:r>
+        <w:proofErr w:type="spellEnd"/>
+        <w:r>
+          <w:rPr>
+            <w:rFonts w:ascii="Times" w:eastAsia="Times New Roman" w:hAnsi="Times" w:cs="Times New Roman"/>
+            <w:sz w:val="20"/>
+            <w:szCs w:val="20"/>
+          </w:rPr>
+          <w:t xml:space="preserve"> CS, </w:t>
+        </w:r>
+        <w:proofErr w:type="spellStart"/>
+        <w:r>
+          <w:rPr>
+            <w:rFonts w:ascii="Times" w:eastAsia="Times New Roman" w:hAnsi="Times" w:cs="Times New Roman"/>
+            <w:sz w:val="20"/>
+            <w:szCs w:val="20"/>
+          </w:rPr>
+          <w:t>Eglen</w:t>
+        </w:r>
+        <w:proofErr w:type="spellEnd"/>
+        <w:r>
+          <w:rPr>
+            <w:rFonts w:ascii="Times" w:eastAsia="Times New Roman" w:hAnsi="Times" w:cs="Times New Roman"/>
+            <w:sz w:val="20"/>
+            <w:szCs w:val="20"/>
+          </w:rPr>
+          <w:t xml:space="preserve"> SJ (2014) Detecting Pairwise Correlations in Spike Trains: An Objective Comparison of Methods and Application to the Study of Retinal Waves. </w:t>
+        </w:r>
+        <w:proofErr w:type="gramStart"/>
+        <w:r>
+          <w:rPr>
+            <w:rFonts w:ascii="Times" w:eastAsia="Times New Roman" w:hAnsi="Times" w:cs="Times New Roman"/>
+            <w:sz w:val="20"/>
+            <w:szCs w:val="20"/>
+          </w:rPr>
+          <w:t>Journal of Neuroscience 34:14288–14303.</w:t>
+        </w:r>
+        <w:proofErr w:type="gramEnd"/>
         <w:r>
           <w:rPr>
             <w:rFonts w:ascii="Times" w:eastAsia="Times New Roman" w:hAnsi="Times" w:cs="Times New Roman"/>
@@ -4018,8 +5349,81 @@
             <w:szCs w:val="20"/>
           </w:rPr>
           <w:br/>
-          <w:t>Eglen SJ, Weeks M, Jessop M, Simonotto J, Jackson T, Sernagor E (2014) A data repository and analysis framework for spontaneous neural activity recordings in developing retina. Gigascience 3:3.</w:t>
-        </w:r>
+        </w:r>
+        <w:proofErr w:type="spellStart"/>
+        <w:r>
+          <w:rPr>
+            <w:rFonts w:ascii="Times" w:eastAsia="Times New Roman" w:hAnsi="Times" w:cs="Times New Roman"/>
+            <w:sz w:val="20"/>
+            <w:szCs w:val="20"/>
+          </w:rPr>
+          <w:t>Eglen</w:t>
+        </w:r>
+        <w:proofErr w:type="spellEnd"/>
+        <w:r>
+          <w:rPr>
+            <w:rFonts w:ascii="Times" w:eastAsia="Times New Roman" w:hAnsi="Times" w:cs="Times New Roman"/>
+            <w:sz w:val="20"/>
+            <w:szCs w:val="20"/>
+          </w:rPr>
+          <w:t xml:space="preserve"> SJ, Weeks M, Jessop M, </w:t>
+        </w:r>
+        <w:proofErr w:type="spellStart"/>
+        <w:r>
+          <w:rPr>
+            <w:rFonts w:ascii="Times" w:eastAsia="Times New Roman" w:hAnsi="Times" w:cs="Times New Roman"/>
+            <w:sz w:val="20"/>
+            <w:szCs w:val="20"/>
+          </w:rPr>
+          <w:t>Simonotto</w:t>
+        </w:r>
+        <w:proofErr w:type="spellEnd"/>
+        <w:r>
+          <w:rPr>
+            <w:rFonts w:ascii="Times" w:eastAsia="Times New Roman" w:hAnsi="Times" w:cs="Times New Roman"/>
+            <w:sz w:val="20"/>
+            <w:szCs w:val="20"/>
+          </w:rPr>
+          <w:t xml:space="preserve"> J, Jackson T, </w:t>
+        </w:r>
+        <w:proofErr w:type="spellStart"/>
+        <w:r>
+          <w:rPr>
+            <w:rFonts w:ascii="Times" w:eastAsia="Times New Roman" w:hAnsi="Times" w:cs="Times New Roman"/>
+            <w:sz w:val="20"/>
+            <w:szCs w:val="20"/>
+          </w:rPr>
+          <w:t>Sernagor</w:t>
+        </w:r>
+        <w:proofErr w:type="spellEnd"/>
+        <w:r>
+          <w:rPr>
+            <w:rFonts w:ascii="Times" w:eastAsia="Times New Roman" w:hAnsi="Times" w:cs="Times New Roman"/>
+            <w:sz w:val="20"/>
+            <w:szCs w:val="20"/>
+          </w:rPr>
+          <w:t xml:space="preserve"> E (2014) A data repository and analysis framework for spontaneous neural activity recordings in developing retina. </w:t>
+        </w:r>
+        <w:proofErr w:type="spellStart"/>
+        <w:proofErr w:type="gramStart"/>
+        <w:r>
+          <w:rPr>
+            <w:rFonts w:ascii="Times" w:eastAsia="Times New Roman" w:hAnsi="Times" w:cs="Times New Roman"/>
+            <w:sz w:val="20"/>
+            <w:szCs w:val="20"/>
+          </w:rPr>
+          <w:t>Gigascience</w:t>
+        </w:r>
+        <w:proofErr w:type="spellEnd"/>
+        <w:r>
+          <w:rPr>
+            <w:rFonts w:ascii="Times" w:eastAsia="Times New Roman" w:hAnsi="Times" w:cs="Times New Roman"/>
+            <w:sz w:val="20"/>
+            <w:szCs w:val="20"/>
+          </w:rPr>
+          <w:t xml:space="preserve"> 3:3.</w:t>
+        </w:r>
+        <w:proofErr w:type="gramEnd"/>
         <w:r>
           <w:rPr>
             <w:rFonts w:ascii="Times" w:eastAsia="Times New Roman" w:hAnsi="Times" w:cs="Times New Roman"/>
@@ -4036,8 +5440,63 @@
           </w:rPr>
           <w:lastRenderedPageBreak/>
           <w:br/>
-          <w:t>Eytan D, Marom S (2006) Dynamics and Effective Topology Underlying Synchronization in Networks of Cortical Neurons. Journal of Neuroscience 26:8465–8476.</w:t>
-        </w:r>
+        </w:r>
+        <w:proofErr w:type="spellStart"/>
+        <w:proofErr w:type="gramStart"/>
+        <w:r>
+          <w:rPr>
+            <w:rFonts w:ascii="Times" w:eastAsia="Times New Roman" w:hAnsi="Times" w:cs="Times New Roman"/>
+            <w:sz w:val="20"/>
+            <w:szCs w:val="20"/>
+          </w:rPr>
+          <w:t>Eytan</w:t>
+        </w:r>
+        <w:proofErr w:type="spellEnd"/>
+        <w:r>
+          <w:rPr>
+            <w:rFonts w:ascii="Times" w:eastAsia="Times New Roman" w:hAnsi="Times" w:cs="Times New Roman"/>
+            <w:sz w:val="20"/>
+            <w:szCs w:val="20"/>
+          </w:rPr>
+          <w:t xml:space="preserve"> D, </w:t>
+        </w:r>
+        <w:proofErr w:type="spellStart"/>
+        <w:r>
+          <w:rPr>
+            <w:rFonts w:ascii="Times" w:eastAsia="Times New Roman" w:hAnsi="Times" w:cs="Times New Roman"/>
+            <w:sz w:val="20"/>
+            <w:szCs w:val="20"/>
+          </w:rPr>
+          <w:t>Marom</w:t>
+        </w:r>
+        <w:proofErr w:type="spellEnd"/>
+        <w:r>
+          <w:rPr>
+            <w:rFonts w:ascii="Times" w:eastAsia="Times New Roman" w:hAnsi="Times" w:cs="Times New Roman"/>
+            <w:sz w:val="20"/>
+            <w:szCs w:val="20"/>
+          </w:rPr>
+          <w:t xml:space="preserve"> S (2006) Dynamics and Effective Topology Underlying Synchronization in Networks of Cortical Neurons.</w:t>
+        </w:r>
+        <w:proofErr w:type="gramEnd"/>
+        <w:r>
+          <w:rPr>
+            <w:rFonts w:ascii="Times" w:eastAsia="Times New Roman" w:hAnsi="Times" w:cs="Times New Roman"/>
+            <w:sz w:val="20"/>
+            <w:szCs w:val="20"/>
+          </w:rPr>
+          <w:t xml:space="preserve"> </w:t>
+        </w:r>
+        <w:proofErr w:type="gramStart"/>
+        <w:r>
+          <w:rPr>
+            <w:rFonts w:ascii="Times" w:eastAsia="Times New Roman" w:hAnsi="Times" w:cs="Times New Roman"/>
+            <w:sz w:val="20"/>
+            <w:szCs w:val="20"/>
+          </w:rPr>
+          <w:t>Journal of Neuroscience 26:8465–8476.</w:t>
+        </w:r>
+        <w:proofErr w:type="gramEnd"/>
         <w:r>
           <w:rPr>
             <w:rFonts w:ascii="Times" w:eastAsia="Times New Roman" w:hAnsi="Times" w:cs="Times New Roman"/>
@@ -4053,8 +5512,89 @@
             <w:szCs w:val="20"/>
           </w:rPr>
           <w:br/>
-          <w:t>Grandjean P, Landrigan PJ (2014) Neurobehavioural effects of developmental toxicity. Lancet Neurol 13:330–338.</w:t>
-        </w:r>
+        </w:r>
+        <w:proofErr w:type="spellStart"/>
+        <w:r>
+          <w:rPr>
+            <w:rFonts w:ascii="Times" w:eastAsia="Times New Roman" w:hAnsi="Times" w:cs="Times New Roman"/>
+            <w:sz w:val="20"/>
+            <w:szCs w:val="20"/>
+          </w:rPr>
+          <w:t>Grandjean</w:t>
+        </w:r>
+        <w:proofErr w:type="spellEnd"/>
+        <w:r>
+          <w:rPr>
+            <w:rFonts w:ascii="Times" w:eastAsia="Times New Roman" w:hAnsi="Times" w:cs="Times New Roman"/>
+            <w:sz w:val="20"/>
+            <w:szCs w:val="20"/>
+          </w:rPr>
+          <w:t xml:space="preserve"> P, </w:t>
+        </w:r>
+        <w:proofErr w:type="spellStart"/>
+        <w:r>
+          <w:rPr>
+            <w:rFonts w:ascii="Times" w:eastAsia="Times New Roman" w:hAnsi="Times" w:cs="Times New Roman"/>
+            <w:sz w:val="20"/>
+            <w:szCs w:val="20"/>
+          </w:rPr>
+          <w:t>Landrigan</w:t>
+        </w:r>
+        <w:proofErr w:type="spellEnd"/>
+        <w:r>
+          <w:rPr>
+            <w:rFonts w:ascii="Times" w:eastAsia="Times New Roman" w:hAnsi="Times" w:cs="Times New Roman"/>
+            <w:sz w:val="20"/>
+            <w:szCs w:val="20"/>
+          </w:rPr>
+          <w:t xml:space="preserve"> PJ (2014) </w:t>
+        </w:r>
+        <w:proofErr w:type="spellStart"/>
+        <w:r>
+          <w:rPr>
+            <w:rFonts w:ascii="Times" w:eastAsia="Times New Roman" w:hAnsi="Times" w:cs="Times New Roman"/>
+            <w:sz w:val="20"/>
+            <w:szCs w:val="20"/>
+          </w:rPr>
+          <w:t>Neurobehavioural</w:t>
+        </w:r>
+        <w:proofErr w:type="spellEnd"/>
+        <w:r>
+          <w:rPr>
+            <w:rFonts w:ascii="Times" w:eastAsia="Times New Roman" w:hAnsi="Times" w:cs="Times New Roman"/>
+            <w:sz w:val="20"/>
+            <w:szCs w:val="20"/>
+          </w:rPr>
+          <w:t xml:space="preserve"> effects of developmental toxicity. </w:t>
+        </w:r>
+        <w:proofErr w:type="gramStart"/>
+        <w:r>
+          <w:rPr>
+            <w:rFonts w:ascii="Times" w:eastAsia="Times New Roman" w:hAnsi="Times" w:cs="Times New Roman"/>
+            <w:sz w:val="20"/>
+            <w:szCs w:val="20"/>
+          </w:rPr>
+          <w:t xml:space="preserve">Lancet </w:t>
+        </w:r>
+        <w:proofErr w:type="spellStart"/>
+        <w:r>
+          <w:rPr>
+            <w:rFonts w:ascii="Times" w:eastAsia="Times New Roman" w:hAnsi="Times" w:cs="Times New Roman"/>
+            <w:sz w:val="20"/>
+            <w:szCs w:val="20"/>
+          </w:rPr>
+          <w:t>Neurol</w:t>
+        </w:r>
+        <w:proofErr w:type="spellEnd"/>
+        <w:r>
+          <w:rPr>
+            <w:rFonts w:ascii="Times" w:eastAsia="Times New Roman" w:hAnsi="Times" w:cs="Times New Roman"/>
+            <w:sz w:val="20"/>
+            <w:szCs w:val="20"/>
+          </w:rPr>
+          <w:t xml:space="preserve"> 13:330–338.</w:t>
+        </w:r>
+        <w:proofErr w:type="gramEnd"/>
         <w:r>
           <w:rPr>
             <w:rFonts w:ascii="Times" w:eastAsia="Times New Roman" w:hAnsi="Times" w:cs="Times New Roman"/>
@@ -4070,8 +5610,53 @@
             <w:szCs w:val="20"/>
           </w:rPr>
           <w:br/>
-          <w:t>Grandjean P, Landrigan PJ (2006) Developmental neurotoxicity of industrial chemicals. Lancet 368:2167–2178.</w:t>
-        </w:r>
+        </w:r>
+        <w:proofErr w:type="spellStart"/>
+        <w:r>
+          <w:rPr>
+            <w:rFonts w:ascii="Times" w:eastAsia="Times New Roman" w:hAnsi="Times" w:cs="Times New Roman"/>
+            <w:sz w:val="20"/>
+            <w:szCs w:val="20"/>
+          </w:rPr>
+          <w:t>Grandjean</w:t>
+        </w:r>
+        <w:proofErr w:type="spellEnd"/>
+        <w:r>
+          <w:rPr>
+            <w:rFonts w:ascii="Times" w:eastAsia="Times New Roman" w:hAnsi="Times" w:cs="Times New Roman"/>
+            <w:sz w:val="20"/>
+            <w:szCs w:val="20"/>
+          </w:rPr>
+          <w:t xml:space="preserve"> P, </w:t>
+        </w:r>
+        <w:proofErr w:type="spellStart"/>
+        <w:r>
+          <w:rPr>
+            <w:rFonts w:ascii="Times" w:eastAsia="Times New Roman" w:hAnsi="Times" w:cs="Times New Roman"/>
+            <w:sz w:val="20"/>
+            <w:szCs w:val="20"/>
+          </w:rPr>
+          <w:t>Landrigan</w:t>
+        </w:r>
+        <w:proofErr w:type="spellEnd"/>
+        <w:r>
+          <w:rPr>
+            <w:rFonts w:ascii="Times" w:eastAsia="Times New Roman" w:hAnsi="Times" w:cs="Times New Roman"/>
+            <w:sz w:val="20"/>
+            <w:szCs w:val="20"/>
+          </w:rPr>
+          <w:t xml:space="preserve"> PJ (2006) Developmental neurotoxicity of industrial chemicals. </w:t>
+        </w:r>
+        <w:proofErr w:type="gramStart"/>
+        <w:r>
+          <w:rPr>
+            <w:rFonts w:ascii="Times" w:eastAsia="Times New Roman" w:hAnsi="Times" w:cs="Times New Roman"/>
+            <w:sz w:val="20"/>
+            <w:szCs w:val="20"/>
+          </w:rPr>
+          <w:t>Lancet 368:2167–2178.</w:t>
+        </w:r>
+        <w:proofErr w:type="gramEnd"/>
         <w:r>
           <w:rPr>
             <w:rFonts w:ascii="Times" w:eastAsia="Times New Roman" w:hAnsi="Times" w:cs="Times New Roman"/>
@@ -4087,8 +5672,82 @@
             <w:szCs w:val="20"/>
           </w:rPr>
           <w:br/>
-          <w:t>Gross GW, Harsch A, Rhoades BK, Göpel W (1997) Odor, drug and toxin analysis with neuronal networks in vitro: extracellular array recording of network responses. Biosens Bioelectron 12:373–393.</w:t>
-        </w:r>
+          <w:t xml:space="preserve">Gross GW, </w:t>
+        </w:r>
+        <w:proofErr w:type="spellStart"/>
+        <w:r>
+          <w:rPr>
+            <w:rFonts w:ascii="Times" w:eastAsia="Times New Roman" w:hAnsi="Times" w:cs="Times New Roman"/>
+            <w:sz w:val="20"/>
+            <w:szCs w:val="20"/>
+          </w:rPr>
+          <w:t>Harsch</w:t>
+        </w:r>
+        <w:proofErr w:type="spellEnd"/>
+        <w:r>
+          <w:rPr>
+            <w:rFonts w:ascii="Times" w:eastAsia="Times New Roman" w:hAnsi="Times" w:cs="Times New Roman"/>
+            <w:sz w:val="20"/>
+            <w:szCs w:val="20"/>
+          </w:rPr>
+          <w:t xml:space="preserve"> A, Rhoades BK, </w:t>
+        </w:r>
+        <w:proofErr w:type="spellStart"/>
+        <w:r>
+          <w:rPr>
+            <w:rFonts w:ascii="Times" w:eastAsia="Times New Roman" w:hAnsi="Times" w:cs="Times New Roman"/>
+            <w:sz w:val="20"/>
+            <w:szCs w:val="20"/>
+          </w:rPr>
+          <w:t>Göpel</w:t>
+        </w:r>
+        <w:proofErr w:type="spellEnd"/>
+        <w:r>
+          <w:rPr>
+            <w:rFonts w:ascii="Times" w:eastAsia="Times New Roman" w:hAnsi="Times" w:cs="Times New Roman"/>
+            <w:sz w:val="20"/>
+            <w:szCs w:val="20"/>
+          </w:rPr>
+          <w:t xml:space="preserve"> W (1997) Odor, drug and toxin analysis with neuronal networks in vitro: extracellular array recording of network responses. </w:t>
+        </w:r>
+        <w:proofErr w:type="spellStart"/>
+        <w:proofErr w:type="gramStart"/>
+        <w:r>
+          <w:rPr>
+            <w:rFonts w:ascii="Times" w:eastAsia="Times New Roman" w:hAnsi="Times" w:cs="Times New Roman"/>
+            <w:sz w:val="20"/>
+            <w:szCs w:val="20"/>
+          </w:rPr>
+          <w:t>Biosens</w:t>
+        </w:r>
+        <w:proofErr w:type="spellEnd"/>
+        <w:r>
+          <w:rPr>
+            <w:rFonts w:ascii="Times" w:eastAsia="Times New Roman" w:hAnsi="Times" w:cs="Times New Roman"/>
+            <w:sz w:val="20"/>
+            <w:szCs w:val="20"/>
+          </w:rPr>
+          <w:t xml:space="preserve"> </w:t>
+        </w:r>
+        <w:proofErr w:type="spellStart"/>
+        <w:r>
+          <w:rPr>
+            <w:rFonts w:ascii="Times" w:eastAsia="Times New Roman" w:hAnsi="Times" w:cs="Times New Roman"/>
+            <w:sz w:val="20"/>
+            <w:szCs w:val="20"/>
+          </w:rPr>
+          <w:t>Bioelectron</w:t>
+        </w:r>
+        <w:proofErr w:type="spellEnd"/>
+        <w:r>
+          <w:rPr>
+            <w:rFonts w:ascii="Times" w:eastAsia="Times New Roman" w:hAnsi="Times" w:cs="Times New Roman"/>
+            <w:sz w:val="20"/>
+            <w:szCs w:val="20"/>
+          </w:rPr>
+          <w:t xml:space="preserve"> 12:373–393.</w:t>
+        </w:r>
+        <w:proofErr w:type="gramEnd"/>
         <w:r>
           <w:rPr>
             <w:rFonts w:ascii="Times" w:eastAsia="Times New Roman" w:hAnsi="Times" w:cs="Times New Roman"/>
@@ -4104,8 +5763,107 @@
             <w:szCs w:val="20"/>
           </w:rPr>
           <w:br/>
-          <w:t>Harrill JA, Robinette BL, Freudenrich TM, Mundy WR (2015) Media formulation influences chemical effects on neuronal growth and morphology. In Vitro Cell Dev Biol Anim 51:612–629.</w:t>
-        </w:r>
+        </w:r>
+        <w:proofErr w:type="spellStart"/>
+        <w:r>
+          <w:rPr>
+            <w:rFonts w:ascii="Times" w:eastAsia="Times New Roman" w:hAnsi="Times" w:cs="Times New Roman"/>
+            <w:sz w:val="20"/>
+            <w:szCs w:val="20"/>
+          </w:rPr>
+          <w:t>Harrill</w:t>
+        </w:r>
+        <w:proofErr w:type="spellEnd"/>
+        <w:r>
+          <w:rPr>
+            <w:rFonts w:ascii="Times" w:eastAsia="Times New Roman" w:hAnsi="Times" w:cs="Times New Roman"/>
+            <w:sz w:val="20"/>
+            <w:szCs w:val="20"/>
+          </w:rPr>
+          <w:t xml:space="preserve"> JA, Robinette BL, </w:t>
+        </w:r>
+        <w:proofErr w:type="spellStart"/>
+        <w:r>
+          <w:rPr>
+            <w:rFonts w:ascii="Times" w:eastAsia="Times New Roman" w:hAnsi="Times" w:cs="Times New Roman"/>
+            <w:sz w:val="20"/>
+            <w:szCs w:val="20"/>
+          </w:rPr>
+          <w:t>Freudenrich</w:t>
+        </w:r>
+        <w:proofErr w:type="spellEnd"/>
+        <w:r>
+          <w:rPr>
+            <w:rFonts w:ascii="Times" w:eastAsia="Times New Roman" w:hAnsi="Times" w:cs="Times New Roman"/>
+            <w:sz w:val="20"/>
+            <w:szCs w:val="20"/>
+          </w:rPr>
+          <w:t xml:space="preserve"> TM, Mundy WR (2015) Media formulation influences chemical effects on neuronal growth and morphology. </w:t>
+        </w:r>
+        <w:proofErr w:type="gramStart"/>
+        <w:r>
+          <w:rPr>
+            <w:rFonts w:ascii="Times" w:eastAsia="Times New Roman" w:hAnsi="Times" w:cs="Times New Roman"/>
+            <w:sz w:val="20"/>
+            <w:szCs w:val="20"/>
+          </w:rPr>
+          <w:t xml:space="preserve">In Vitro Cell </w:t>
+        </w:r>
+        <w:proofErr w:type="spellStart"/>
+        <w:r>
+          <w:rPr>
+            <w:rFonts w:ascii="Times" w:eastAsia="Times New Roman" w:hAnsi="Times" w:cs="Times New Roman"/>
+            <w:sz w:val="20"/>
+            <w:szCs w:val="20"/>
+          </w:rPr>
+          <w:t>Dev</w:t>
+        </w:r>
+        <w:proofErr w:type="spellEnd"/>
+        <w:r>
+          <w:rPr>
+            <w:rFonts w:ascii="Times" w:eastAsia="Times New Roman" w:hAnsi="Times" w:cs="Times New Roman"/>
+            <w:sz w:val="20"/>
+            <w:szCs w:val="20"/>
+          </w:rPr>
+          <w:t xml:space="preserve"> </w:t>
+        </w:r>
+        <w:proofErr w:type="spellStart"/>
+        <w:r>
+          <w:rPr>
+            <w:rFonts w:ascii="Times" w:eastAsia="Times New Roman" w:hAnsi="Times" w:cs="Times New Roman"/>
+            <w:sz w:val="20"/>
+            <w:szCs w:val="20"/>
+          </w:rPr>
+          <w:t>Biol</w:t>
+        </w:r>
+        <w:proofErr w:type="spellEnd"/>
+        <w:r>
+          <w:rPr>
+            <w:rFonts w:ascii="Times" w:eastAsia="Times New Roman" w:hAnsi="Times" w:cs="Times New Roman"/>
+            <w:sz w:val="20"/>
+            <w:szCs w:val="20"/>
+          </w:rPr>
+          <w:t xml:space="preserve"> </w:t>
+        </w:r>
+        <w:proofErr w:type="spellStart"/>
+        <w:r>
+          <w:rPr>
+            <w:rFonts w:ascii="Times" w:eastAsia="Times New Roman" w:hAnsi="Times" w:cs="Times New Roman"/>
+            <w:sz w:val="20"/>
+            <w:szCs w:val="20"/>
+          </w:rPr>
+          <w:t>Anim</w:t>
+        </w:r>
+        <w:proofErr w:type="spellEnd"/>
+        <w:r>
+          <w:rPr>
+            <w:rFonts w:ascii="Times" w:eastAsia="Times New Roman" w:hAnsi="Times" w:cs="Times New Roman"/>
+            <w:sz w:val="20"/>
+            <w:szCs w:val="20"/>
+          </w:rPr>
+          <w:t xml:space="preserve"> 51:612–629.</w:t>
+        </w:r>
+        <w:proofErr w:type="gramEnd"/>
         <w:r>
           <w:rPr>
             <w:rFonts w:ascii="Times" w:eastAsia="Times New Roman" w:hAnsi="Times" w:cs="Times New Roman"/>
@@ -4121,8 +5879,45 @@
             <w:szCs w:val="20"/>
           </w:rPr>
           <w:br/>
-          <w:t>Harrill JA, Robinette BL, Mundy WR (2011) Use of high content image analysis to detect chemical-induced changes in synaptogenesis in vitro. Toxicol In Vitro 25:368–387.</w:t>
-        </w:r>
+        </w:r>
+        <w:proofErr w:type="spellStart"/>
+        <w:r>
+          <w:rPr>
+            <w:rFonts w:ascii="Times" w:eastAsia="Times New Roman" w:hAnsi="Times" w:cs="Times New Roman"/>
+            <w:sz w:val="20"/>
+            <w:szCs w:val="20"/>
+          </w:rPr>
+          <w:t>Harrill</w:t>
+        </w:r>
+        <w:proofErr w:type="spellEnd"/>
+        <w:r>
+          <w:rPr>
+            <w:rFonts w:ascii="Times" w:eastAsia="Times New Roman" w:hAnsi="Times" w:cs="Times New Roman"/>
+            <w:sz w:val="20"/>
+            <w:szCs w:val="20"/>
+          </w:rPr>
+          <w:t xml:space="preserve"> JA, Robinette BL, Mundy WR (2011) Use of high content image analysis to detect chemical-induced changes in synaptogenesis in vitro. </w:t>
+        </w:r>
+        <w:proofErr w:type="spellStart"/>
+        <w:proofErr w:type="gramStart"/>
+        <w:r>
+          <w:rPr>
+            <w:rFonts w:ascii="Times" w:eastAsia="Times New Roman" w:hAnsi="Times" w:cs="Times New Roman"/>
+            <w:sz w:val="20"/>
+            <w:szCs w:val="20"/>
+          </w:rPr>
+          <w:t>Toxicol</w:t>
+        </w:r>
+        <w:proofErr w:type="spellEnd"/>
+        <w:r>
+          <w:rPr>
+            <w:rFonts w:ascii="Times" w:eastAsia="Times New Roman" w:hAnsi="Times" w:cs="Times New Roman"/>
+            <w:sz w:val="20"/>
+            <w:szCs w:val="20"/>
+          </w:rPr>
+          <w:t xml:space="preserve"> In Vitro 25:368–387.</w:t>
+        </w:r>
+        <w:proofErr w:type="gramEnd"/>
         <w:r>
           <w:rPr>
             <w:rFonts w:ascii="Times" w:eastAsia="Times New Roman" w:hAnsi="Times" w:cs="Times New Roman"/>
@@ -4138,8 +5933,81 @@
             <w:szCs w:val="20"/>
           </w:rPr>
           <w:br/>
-          <w:t>Harrill JA, Robinette BL, Freudenrich T, Mundy WR (2013) Use of high content image analyses to detect chemical-mediated effects on neurite sub-populations in primary rat cortical neurons. Neurotoxicology 34:61–73.</w:t>
-        </w:r>
+        </w:r>
+        <w:proofErr w:type="spellStart"/>
+        <w:r>
+          <w:rPr>
+            <w:rFonts w:ascii="Times" w:eastAsia="Times New Roman" w:hAnsi="Times" w:cs="Times New Roman"/>
+            <w:sz w:val="20"/>
+            <w:szCs w:val="20"/>
+          </w:rPr>
+          <w:t>Harrill</w:t>
+        </w:r>
+        <w:proofErr w:type="spellEnd"/>
+        <w:r>
+          <w:rPr>
+            <w:rFonts w:ascii="Times" w:eastAsia="Times New Roman" w:hAnsi="Times" w:cs="Times New Roman"/>
+            <w:sz w:val="20"/>
+            <w:szCs w:val="20"/>
+          </w:rPr>
+          <w:t xml:space="preserve"> JA, Robinette BL, </w:t>
+        </w:r>
+        <w:proofErr w:type="spellStart"/>
+        <w:r>
+          <w:rPr>
+            <w:rFonts w:ascii="Times" w:eastAsia="Times New Roman" w:hAnsi="Times" w:cs="Times New Roman"/>
+            <w:sz w:val="20"/>
+            <w:szCs w:val="20"/>
+          </w:rPr>
+          <w:t>Freudenrich</w:t>
+        </w:r>
+        <w:proofErr w:type="spellEnd"/>
+        <w:r>
+          <w:rPr>
+            <w:rFonts w:ascii="Times" w:eastAsia="Times New Roman" w:hAnsi="Times" w:cs="Times New Roman"/>
+            <w:sz w:val="20"/>
+            <w:szCs w:val="20"/>
+          </w:rPr>
+          <w:t xml:space="preserve"> T, Mundy WR (2013) Use of high content image analyses to detect chemical-mediated effects on </w:t>
+        </w:r>
+        <w:proofErr w:type="spellStart"/>
+        <w:r>
+          <w:rPr>
+            <w:rFonts w:ascii="Times" w:eastAsia="Times New Roman" w:hAnsi="Times" w:cs="Times New Roman"/>
+            <w:sz w:val="20"/>
+            <w:szCs w:val="20"/>
+          </w:rPr>
+          <w:t>neurite</w:t>
+        </w:r>
+        <w:proofErr w:type="spellEnd"/>
+        <w:r>
+          <w:rPr>
+            <w:rFonts w:ascii="Times" w:eastAsia="Times New Roman" w:hAnsi="Times" w:cs="Times New Roman"/>
+            <w:sz w:val="20"/>
+            <w:szCs w:val="20"/>
+          </w:rPr>
+          <w:t xml:space="preserve"> sub-populations in primary rat cortical neurons. </w:t>
+        </w:r>
+        <w:proofErr w:type="spellStart"/>
+        <w:proofErr w:type="gramStart"/>
+        <w:r>
+          <w:rPr>
+            <w:rFonts w:ascii="Times" w:eastAsia="Times New Roman" w:hAnsi="Times" w:cs="Times New Roman"/>
+            <w:sz w:val="20"/>
+            <w:szCs w:val="20"/>
+          </w:rPr>
+          <w:t>Neurotoxicology</w:t>
+        </w:r>
+        <w:proofErr w:type="spellEnd"/>
+        <w:r>
+          <w:rPr>
+            <w:rFonts w:ascii="Times" w:eastAsia="Times New Roman" w:hAnsi="Times" w:cs="Times New Roman"/>
+            <w:sz w:val="20"/>
+            <w:szCs w:val="20"/>
+          </w:rPr>
+          <w:t xml:space="preserve"> 34:61–73.</w:t>
+        </w:r>
+        <w:proofErr w:type="gramEnd"/>
         <w:r>
           <w:rPr>
             <w:rFonts w:ascii="Times" w:eastAsia="Times New Roman" w:hAnsi="Times" w:cs="Times New Roman"/>
@@ -4155,8 +6023,117 @@
             <w:szCs w:val="20"/>
           </w:rPr>
           <w:br/>
-          <w:t>Hogberg HT, Sobanski T, Novellino A, Whelan M, Weiss DG, Bal-Price AK (2011) Application of micro-electrode arrays (MEAs) as an emerging technology for developmental neurotoxicity: evaluation of domoic acid-induced effects in primary cultures of rat cortical neurons. Neurotoxicology 32:158–168.</w:t>
-        </w:r>
+        </w:r>
+        <w:proofErr w:type="spellStart"/>
+        <w:r>
+          <w:rPr>
+            <w:rFonts w:ascii="Times" w:eastAsia="Times New Roman" w:hAnsi="Times" w:cs="Times New Roman"/>
+            <w:sz w:val="20"/>
+            <w:szCs w:val="20"/>
+          </w:rPr>
+          <w:t>Hogberg</w:t>
+        </w:r>
+        <w:proofErr w:type="spellEnd"/>
+        <w:r>
+          <w:rPr>
+            <w:rFonts w:ascii="Times" w:eastAsia="Times New Roman" w:hAnsi="Times" w:cs="Times New Roman"/>
+            <w:sz w:val="20"/>
+            <w:szCs w:val="20"/>
+          </w:rPr>
+          <w:t xml:space="preserve"> HT, </w:t>
+        </w:r>
+        <w:proofErr w:type="spellStart"/>
+        <w:r>
+          <w:rPr>
+            <w:rFonts w:ascii="Times" w:eastAsia="Times New Roman" w:hAnsi="Times" w:cs="Times New Roman"/>
+            <w:sz w:val="20"/>
+            <w:szCs w:val="20"/>
+          </w:rPr>
+          <w:t>Sobanski</w:t>
+        </w:r>
+        <w:proofErr w:type="spellEnd"/>
+        <w:r>
+          <w:rPr>
+            <w:rFonts w:ascii="Times" w:eastAsia="Times New Roman" w:hAnsi="Times" w:cs="Times New Roman"/>
+            <w:sz w:val="20"/>
+            <w:szCs w:val="20"/>
+          </w:rPr>
+          <w:t xml:space="preserve"> T, </w:t>
+        </w:r>
+        <w:proofErr w:type="spellStart"/>
+        <w:r>
+          <w:rPr>
+            <w:rFonts w:ascii="Times" w:eastAsia="Times New Roman" w:hAnsi="Times" w:cs="Times New Roman"/>
+            <w:sz w:val="20"/>
+            <w:szCs w:val="20"/>
+          </w:rPr>
+          <w:t>Novellino</w:t>
+        </w:r>
+        <w:proofErr w:type="spellEnd"/>
+        <w:r>
+          <w:rPr>
+            <w:rFonts w:ascii="Times" w:eastAsia="Times New Roman" w:hAnsi="Times" w:cs="Times New Roman"/>
+            <w:sz w:val="20"/>
+            <w:szCs w:val="20"/>
+          </w:rPr>
+          <w:t xml:space="preserve"> A, Whelan M, Weiss DG, </w:t>
+        </w:r>
+        <w:proofErr w:type="spellStart"/>
+        <w:r>
+          <w:rPr>
+            <w:rFonts w:ascii="Times" w:eastAsia="Times New Roman" w:hAnsi="Times" w:cs="Times New Roman"/>
+            <w:sz w:val="20"/>
+            <w:szCs w:val="20"/>
+          </w:rPr>
+          <w:t>Bal</w:t>
+        </w:r>
+        <w:proofErr w:type="spellEnd"/>
+        <w:r>
+          <w:rPr>
+            <w:rFonts w:ascii="Times" w:eastAsia="Times New Roman" w:hAnsi="Times" w:cs="Times New Roman"/>
+            <w:sz w:val="20"/>
+            <w:szCs w:val="20"/>
+          </w:rPr>
+          <w:t xml:space="preserve">-Price AK (2011) Application of micro-electrode arrays (MEAs) as an emerging technology for developmental neurotoxicity: evaluation of </w:t>
+        </w:r>
+        <w:proofErr w:type="spellStart"/>
+        <w:r>
+          <w:rPr>
+            <w:rFonts w:ascii="Times" w:eastAsia="Times New Roman" w:hAnsi="Times" w:cs="Times New Roman"/>
+            <w:sz w:val="20"/>
+            <w:szCs w:val="20"/>
+          </w:rPr>
+          <w:t>domoic</w:t>
+        </w:r>
+        <w:proofErr w:type="spellEnd"/>
+        <w:r>
+          <w:rPr>
+            <w:rFonts w:ascii="Times" w:eastAsia="Times New Roman" w:hAnsi="Times" w:cs="Times New Roman"/>
+            <w:sz w:val="20"/>
+            <w:szCs w:val="20"/>
+          </w:rPr>
+          <w:t xml:space="preserve"> acid-induced effects in primary cultures of rat cortical neurons. </w:t>
+        </w:r>
+        <w:proofErr w:type="spellStart"/>
+        <w:proofErr w:type="gramStart"/>
+        <w:r>
+          <w:rPr>
+            <w:rFonts w:ascii="Times" w:eastAsia="Times New Roman" w:hAnsi="Times" w:cs="Times New Roman"/>
+            <w:sz w:val="20"/>
+            <w:szCs w:val="20"/>
+          </w:rPr>
+          <w:t>Neurotoxicology</w:t>
+        </w:r>
+        <w:proofErr w:type="spellEnd"/>
+        <w:r>
+          <w:rPr>
+            <w:rFonts w:ascii="Times" w:eastAsia="Times New Roman" w:hAnsi="Times" w:cs="Times New Roman"/>
+            <w:sz w:val="20"/>
+            <w:szCs w:val="20"/>
+          </w:rPr>
+          <w:t xml:space="preserve"> 32:158–168.</w:t>
+        </w:r>
+        <w:proofErr w:type="gramEnd"/>
         <w:r>
           <w:rPr>
             <w:rFonts w:ascii="Times" w:eastAsia="Times New Roman" w:hAnsi="Times" w:cs="Times New Roman"/>
@@ -4172,8 +6149,117 @@
             <w:szCs w:val="20"/>
           </w:rPr>
           <w:br/>
-          <w:t>Illes S, Fleischer W, Siebler M, Hartung H-P, Dihné M (2007) Development and pharmacological modulation of embryonic stem cell-derived neuronal network activity. Exp Neurol 207:171–176.</w:t>
-        </w:r>
+        </w:r>
+        <w:proofErr w:type="spellStart"/>
+        <w:r>
+          <w:rPr>
+            <w:rFonts w:ascii="Times" w:eastAsia="Times New Roman" w:hAnsi="Times" w:cs="Times New Roman"/>
+            <w:sz w:val="20"/>
+            <w:szCs w:val="20"/>
+          </w:rPr>
+          <w:t>Illes</w:t>
+        </w:r>
+        <w:proofErr w:type="spellEnd"/>
+        <w:r>
+          <w:rPr>
+            <w:rFonts w:ascii="Times" w:eastAsia="Times New Roman" w:hAnsi="Times" w:cs="Times New Roman"/>
+            <w:sz w:val="20"/>
+            <w:szCs w:val="20"/>
+          </w:rPr>
+          <w:t xml:space="preserve"> S, Fleischer W, </w:t>
+        </w:r>
+        <w:proofErr w:type="spellStart"/>
+        <w:r>
+          <w:rPr>
+            <w:rFonts w:ascii="Times" w:eastAsia="Times New Roman" w:hAnsi="Times" w:cs="Times New Roman"/>
+            <w:sz w:val="20"/>
+            <w:szCs w:val="20"/>
+          </w:rPr>
+          <w:t>Siebler</w:t>
+        </w:r>
+        <w:proofErr w:type="spellEnd"/>
+        <w:r>
+          <w:rPr>
+            <w:rFonts w:ascii="Times" w:eastAsia="Times New Roman" w:hAnsi="Times" w:cs="Times New Roman"/>
+            <w:sz w:val="20"/>
+            <w:szCs w:val="20"/>
+          </w:rPr>
+          <w:t xml:space="preserve"> M, </w:t>
+        </w:r>
+        <w:proofErr w:type="spellStart"/>
+        <w:r>
+          <w:rPr>
+            <w:rFonts w:ascii="Times" w:eastAsia="Times New Roman" w:hAnsi="Times" w:cs="Times New Roman"/>
+            <w:sz w:val="20"/>
+            <w:szCs w:val="20"/>
+          </w:rPr>
+          <w:t>Hartung</w:t>
+        </w:r>
+        <w:proofErr w:type="spellEnd"/>
+        <w:r>
+          <w:rPr>
+            <w:rFonts w:ascii="Times" w:eastAsia="Times New Roman" w:hAnsi="Times" w:cs="Times New Roman"/>
+            <w:sz w:val="20"/>
+            <w:szCs w:val="20"/>
+          </w:rPr>
+          <w:t xml:space="preserve"> H-P, </w:t>
+        </w:r>
+        <w:proofErr w:type="spellStart"/>
+        <w:r>
+          <w:rPr>
+            <w:rFonts w:ascii="Times" w:eastAsia="Times New Roman" w:hAnsi="Times" w:cs="Times New Roman"/>
+            <w:sz w:val="20"/>
+            <w:szCs w:val="20"/>
+          </w:rPr>
+          <w:t>Dihné</w:t>
+        </w:r>
+        <w:proofErr w:type="spellEnd"/>
+        <w:r>
+          <w:rPr>
+            <w:rFonts w:ascii="Times" w:eastAsia="Times New Roman" w:hAnsi="Times" w:cs="Times New Roman"/>
+            <w:sz w:val="20"/>
+            <w:szCs w:val="20"/>
+          </w:rPr>
+          <w:t xml:space="preserve"> M (2007) Development and pharmacological modulation of embryonic stem cell-derived neuronal network activity. </w:t>
+        </w:r>
+        <w:proofErr w:type="spellStart"/>
+        <w:proofErr w:type="gramStart"/>
+        <w:r>
+          <w:rPr>
+            <w:rFonts w:ascii="Times" w:eastAsia="Times New Roman" w:hAnsi="Times" w:cs="Times New Roman"/>
+            <w:sz w:val="20"/>
+            <w:szCs w:val="20"/>
+          </w:rPr>
+          <w:t>Exp</w:t>
+        </w:r>
+        <w:proofErr w:type="spellEnd"/>
+        <w:r>
+          <w:rPr>
+            <w:rFonts w:ascii="Times" w:eastAsia="Times New Roman" w:hAnsi="Times" w:cs="Times New Roman"/>
+            <w:sz w:val="20"/>
+            <w:szCs w:val="20"/>
+          </w:rPr>
+          <w:t xml:space="preserve"> </w:t>
+        </w:r>
+        <w:proofErr w:type="spellStart"/>
+        <w:r>
+          <w:rPr>
+            <w:rFonts w:ascii="Times" w:eastAsia="Times New Roman" w:hAnsi="Times" w:cs="Times New Roman"/>
+            <w:sz w:val="20"/>
+            <w:szCs w:val="20"/>
+          </w:rPr>
+          <w:t>Neurol</w:t>
+        </w:r>
+        <w:proofErr w:type="spellEnd"/>
+        <w:r>
+          <w:rPr>
+            <w:rFonts w:ascii="Times" w:eastAsia="Times New Roman" w:hAnsi="Times" w:cs="Times New Roman"/>
+            <w:sz w:val="20"/>
+            <w:szCs w:val="20"/>
+          </w:rPr>
+          <w:t xml:space="preserve"> 207:171–176.</w:t>
+        </w:r>
+        <w:proofErr w:type="gramEnd"/>
         <w:r>
           <w:rPr>
             <w:rFonts w:ascii="Times" w:eastAsia="Times New Roman" w:hAnsi="Times" w:cs="Times New Roman"/>
@@ -4189,8 +6275,63 @@
             <w:szCs w:val="20"/>
           </w:rPr>
           <w:br/>
-          <w:t>Johnstone AFM, Gross GW, Weiss DG, Schroeder OH-U, Gramowski A, Shafer TJ (2010) Microelectrode arrays: a physiologically based neurotoxicity testing platform for the 21st century. Neurotoxicology 31:331–350.</w:t>
-        </w:r>
+        </w:r>
+        <w:proofErr w:type="spellStart"/>
+        <w:r>
+          <w:rPr>
+            <w:rFonts w:ascii="Times" w:eastAsia="Times New Roman" w:hAnsi="Times" w:cs="Times New Roman"/>
+            <w:sz w:val="20"/>
+            <w:szCs w:val="20"/>
+          </w:rPr>
+          <w:t>Johnstone</w:t>
+        </w:r>
+        <w:proofErr w:type="spellEnd"/>
+        <w:r>
+          <w:rPr>
+            <w:rFonts w:ascii="Times" w:eastAsia="Times New Roman" w:hAnsi="Times" w:cs="Times New Roman"/>
+            <w:sz w:val="20"/>
+            <w:szCs w:val="20"/>
+          </w:rPr>
+          <w:t xml:space="preserve"> AFM, Gross GW, Weiss DG, Schroeder OH-U, </w:t>
+        </w:r>
+        <w:proofErr w:type="spellStart"/>
+        <w:r>
+          <w:rPr>
+            <w:rFonts w:ascii="Times" w:eastAsia="Times New Roman" w:hAnsi="Times" w:cs="Times New Roman"/>
+            <w:sz w:val="20"/>
+            <w:szCs w:val="20"/>
+          </w:rPr>
+          <w:t>Gramowski</w:t>
+        </w:r>
+        <w:proofErr w:type="spellEnd"/>
+        <w:r>
+          <w:rPr>
+            <w:rFonts w:ascii="Times" w:eastAsia="Times New Roman" w:hAnsi="Times" w:cs="Times New Roman"/>
+            <w:sz w:val="20"/>
+            <w:szCs w:val="20"/>
+          </w:rPr>
+          <w:t xml:space="preserve"> A, Shafer TJ (2010) Microelectrode arrays: a physiologically based neurotoxicity testing platform for the 21st century. </w:t>
+        </w:r>
+        <w:proofErr w:type="spellStart"/>
+        <w:proofErr w:type="gramStart"/>
+        <w:r>
+          <w:rPr>
+            <w:rFonts w:ascii="Times" w:eastAsia="Times New Roman" w:hAnsi="Times" w:cs="Times New Roman"/>
+            <w:sz w:val="20"/>
+            <w:szCs w:val="20"/>
+          </w:rPr>
+          <w:t>Neurotoxicology</w:t>
+        </w:r>
+        <w:proofErr w:type="spellEnd"/>
+        <w:r>
+          <w:rPr>
+            <w:rFonts w:ascii="Times" w:eastAsia="Times New Roman" w:hAnsi="Times" w:cs="Times New Roman"/>
+            <w:sz w:val="20"/>
+            <w:szCs w:val="20"/>
+          </w:rPr>
+          <w:t xml:space="preserve"> 31:331–350.</w:t>
+        </w:r>
+        <w:proofErr w:type="gramEnd"/>
         <w:r>
           <w:rPr>
             <w:rFonts w:ascii="Times" w:eastAsia="Times New Roman" w:hAnsi="Times" w:cs="Times New Roman"/>
@@ -4206,8 +6347,99 @@
             <w:szCs w:val="20"/>
           </w:rPr>
           <w:br/>
-          <w:t>MacLaren EJ, Charlesworth P, Coba MP, Grant SGN (2011) Knockdown of mental disorder susceptibility genes disrupts neuronal network physiology in vitro. Mol Cell Neurosci 47:93–99.</w:t>
-        </w:r>
+        </w:r>
+        <w:proofErr w:type="spellStart"/>
+        <w:r>
+          <w:rPr>
+            <w:rFonts w:ascii="Times" w:eastAsia="Times New Roman" w:hAnsi="Times" w:cs="Times New Roman"/>
+            <w:sz w:val="20"/>
+            <w:szCs w:val="20"/>
+          </w:rPr>
+          <w:t>MacLaren</w:t>
+        </w:r>
+        <w:proofErr w:type="spellEnd"/>
+        <w:r>
+          <w:rPr>
+            <w:rFonts w:ascii="Times" w:eastAsia="Times New Roman" w:hAnsi="Times" w:cs="Times New Roman"/>
+            <w:sz w:val="20"/>
+            <w:szCs w:val="20"/>
+          </w:rPr>
+          <w:t xml:space="preserve"> EJ, </w:t>
+        </w:r>
+        <w:proofErr w:type="spellStart"/>
+        <w:r>
+          <w:rPr>
+            <w:rFonts w:ascii="Times" w:eastAsia="Times New Roman" w:hAnsi="Times" w:cs="Times New Roman"/>
+            <w:sz w:val="20"/>
+            <w:szCs w:val="20"/>
+          </w:rPr>
+          <w:t>Charlesworth</w:t>
+        </w:r>
+        <w:proofErr w:type="spellEnd"/>
+        <w:r>
+          <w:rPr>
+            <w:rFonts w:ascii="Times" w:eastAsia="Times New Roman" w:hAnsi="Times" w:cs="Times New Roman"/>
+            <w:sz w:val="20"/>
+            <w:szCs w:val="20"/>
+          </w:rPr>
+          <w:t xml:space="preserve"> P, </w:t>
+        </w:r>
+        <w:proofErr w:type="spellStart"/>
+        <w:r>
+          <w:rPr>
+            <w:rFonts w:ascii="Times" w:eastAsia="Times New Roman" w:hAnsi="Times" w:cs="Times New Roman"/>
+            <w:sz w:val="20"/>
+            <w:szCs w:val="20"/>
+          </w:rPr>
+          <w:t>Coba</w:t>
+        </w:r>
+        <w:proofErr w:type="spellEnd"/>
+        <w:r>
+          <w:rPr>
+            <w:rFonts w:ascii="Times" w:eastAsia="Times New Roman" w:hAnsi="Times" w:cs="Times New Roman"/>
+            <w:sz w:val="20"/>
+            <w:szCs w:val="20"/>
+          </w:rPr>
+          <w:t xml:space="preserve"> MP, Grant SGN (2011) Knockdown of mental disorder susceptibility genes disrupts neuronal network physiology in vitro. </w:t>
+        </w:r>
+        <w:proofErr w:type="spellStart"/>
+        <w:proofErr w:type="gramStart"/>
+        <w:r>
+          <w:rPr>
+            <w:rFonts w:ascii="Times" w:eastAsia="Times New Roman" w:hAnsi="Times" w:cs="Times New Roman"/>
+            <w:sz w:val="20"/>
+            <w:szCs w:val="20"/>
+          </w:rPr>
+          <w:t>Mol</w:t>
+        </w:r>
+        <w:proofErr w:type="spellEnd"/>
+        <w:r>
+          <w:rPr>
+            <w:rFonts w:ascii="Times" w:eastAsia="Times New Roman" w:hAnsi="Times" w:cs="Times New Roman"/>
+            <w:sz w:val="20"/>
+            <w:szCs w:val="20"/>
+          </w:rPr>
+          <w:t xml:space="preserve"> Cell </w:t>
+        </w:r>
+        <w:proofErr w:type="spellStart"/>
+        <w:r>
+          <w:rPr>
+            <w:rFonts w:ascii="Times" w:eastAsia="Times New Roman" w:hAnsi="Times" w:cs="Times New Roman"/>
+            <w:sz w:val="20"/>
+            <w:szCs w:val="20"/>
+          </w:rPr>
+          <w:t>Neurosci</w:t>
+        </w:r>
+        <w:proofErr w:type="spellEnd"/>
+        <w:r>
+          <w:rPr>
+            <w:rFonts w:ascii="Times" w:eastAsia="Times New Roman" w:hAnsi="Times" w:cs="Times New Roman"/>
+            <w:sz w:val="20"/>
+            <w:szCs w:val="20"/>
+          </w:rPr>
+          <w:t xml:space="preserve"> 47:93–99.</w:t>
+        </w:r>
+        <w:proofErr w:type="gramEnd"/>
         <w:r>
           <w:rPr>
             <w:rFonts w:ascii="Times" w:eastAsia="Times New Roman" w:hAnsi="Times" w:cs="Times New Roman"/>
@@ -4223,7 +6455,60 @@
             <w:szCs w:val="20"/>
           </w:rPr>
           <w:br/>
-          <w:t>Marom S, Shahaf G (2002) Development, learning and memory in large random networks of cortical neurons: lessons beyond anatomy. Q Rev Biophys 35:63–87.</w:t>
+        </w:r>
+        <w:proofErr w:type="spellStart"/>
+        <w:r>
+          <w:rPr>
+            <w:rFonts w:ascii="Times" w:eastAsia="Times New Roman" w:hAnsi="Times" w:cs="Times New Roman"/>
+            <w:sz w:val="20"/>
+            <w:szCs w:val="20"/>
+          </w:rPr>
+          <w:t>Marom</w:t>
+        </w:r>
+        <w:proofErr w:type="spellEnd"/>
+        <w:r>
+          <w:rPr>
+            <w:rFonts w:ascii="Times" w:eastAsia="Times New Roman" w:hAnsi="Times" w:cs="Times New Roman"/>
+            <w:sz w:val="20"/>
+            <w:szCs w:val="20"/>
+          </w:rPr>
+          <w:t xml:space="preserve"> S, </w:t>
+        </w:r>
+        <w:proofErr w:type="spellStart"/>
+        <w:r>
+          <w:rPr>
+            <w:rFonts w:ascii="Times" w:eastAsia="Times New Roman" w:hAnsi="Times" w:cs="Times New Roman"/>
+            <w:sz w:val="20"/>
+            <w:szCs w:val="20"/>
+          </w:rPr>
+          <w:t>Shahaf</w:t>
+        </w:r>
+        <w:proofErr w:type="spellEnd"/>
+        <w:r>
+          <w:rPr>
+            <w:rFonts w:ascii="Times" w:eastAsia="Times New Roman" w:hAnsi="Times" w:cs="Times New Roman"/>
+            <w:sz w:val="20"/>
+            <w:szCs w:val="20"/>
+          </w:rPr>
+          <w:t xml:space="preserve"> G (2002) Development, learning and memory in large random networks of cortical neurons: lessons beyond anatomy. Q Rev </w:t>
+        </w:r>
+        <w:proofErr w:type="spellStart"/>
+        <w:r>
+          <w:rPr>
+            <w:rFonts w:ascii="Times" w:eastAsia="Times New Roman" w:hAnsi="Times" w:cs="Times New Roman"/>
+            <w:sz w:val="20"/>
+            <w:szCs w:val="20"/>
+          </w:rPr>
+          <w:t>Biophys</w:t>
+        </w:r>
+        <w:proofErr w:type="spellEnd"/>
+        <w:r>
+          <w:rPr>
+            <w:rFonts w:ascii="Times" w:eastAsia="Times New Roman" w:hAnsi="Times" w:cs="Times New Roman"/>
+            <w:sz w:val="20"/>
+            <w:szCs w:val="20"/>
+          </w:rPr>
+          <w:t xml:space="preserve"> 35:63–87.</w:t>
         </w:r>
         <w:r>
           <w:rPr>
@@ -4240,7 +6525,43 @@
             <w:szCs w:val="20"/>
           </w:rPr>
           <w:br/>
-          <w:t>Nam Y, Wheeler BC (2011) In vitro microelectrode array technology and neural recordings. Crit Rev Biomed Eng 39:45–61.</w:t>
+          <w:t xml:space="preserve">Nam Y, Wheeler BC (2011) In vitro microelectrode array technology and neural recordings. </w:t>
+        </w:r>
+        <w:proofErr w:type="spellStart"/>
+        <w:r>
+          <w:rPr>
+            <w:rFonts w:ascii="Times" w:eastAsia="Times New Roman" w:hAnsi="Times" w:cs="Times New Roman"/>
+            <w:sz w:val="20"/>
+            <w:szCs w:val="20"/>
+          </w:rPr>
+          <w:t>Crit</w:t>
+        </w:r>
+        <w:proofErr w:type="spellEnd"/>
+        <w:r>
+          <w:rPr>
+            <w:rFonts w:ascii="Times" w:eastAsia="Times New Roman" w:hAnsi="Times" w:cs="Times New Roman"/>
+            <w:sz w:val="20"/>
+            <w:szCs w:val="20"/>
+          </w:rPr>
+          <w:t xml:space="preserve"> Rev Biomed </w:t>
+        </w:r>
+        <w:proofErr w:type="spellStart"/>
+        <w:r>
+          <w:rPr>
+            <w:rFonts w:ascii="Times" w:eastAsia="Times New Roman" w:hAnsi="Times" w:cs="Times New Roman"/>
+            <w:sz w:val="20"/>
+            <w:szCs w:val="20"/>
+          </w:rPr>
+          <w:t>Eng</w:t>
+        </w:r>
+        <w:proofErr w:type="spellEnd"/>
+        <w:r>
+          <w:rPr>
+            <w:rFonts w:ascii="Times" w:eastAsia="Times New Roman" w:hAnsi="Times" w:cs="Times New Roman"/>
+            <w:sz w:val="20"/>
+            <w:szCs w:val="20"/>
+          </w:rPr>
+          <w:t xml:space="preserve"> 39:45–61.</w:t>
         </w:r>
         <w:r>
           <w:rPr>
@@ -4257,8 +6578,154 @@
             <w:szCs w:val="20"/>
           </w:rPr>
           <w:br/>
-          <w:t>Nicolas J, Hendriksen PJM, van Kleef RGDM, de Groot A, Bovee TFH, Rietjens IMCM, Westerink RHS (2014) Detection of marine neurotoxins in food safety testing using a multielectrode array. Mol Nutr Food Res 58:2369–2378.</w:t>
-        </w:r>
+          <w:t xml:space="preserve">Nicolas J, </w:t>
+        </w:r>
+        <w:proofErr w:type="spellStart"/>
+        <w:r>
+          <w:rPr>
+            <w:rFonts w:ascii="Times" w:eastAsia="Times New Roman" w:hAnsi="Times" w:cs="Times New Roman"/>
+            <w:sz w:val="20"/>
+            <w:szCs w:val="20"/>
+          </w:rPr>
+          <w:t>Hendriksen</w:t>
+        </w:r>
+        <w:proofErr w:type="spellEnd"/>
+        <w:r>
+          <w:rPr>
+            <w:rFonts w:ascii="Times" w:eastAsia="Times New Roman" w:hAnsi="Times" w:cs="Times New Roman"/>
+            <w:sz w:val="20"/>
+            <w:szCs w:val="20"/>
+          </w:rPr>
+          <w:t xml:space="preserve"> PJM, van </w:t>
+        </w:r>
+        <w:proofErr w:type="spellStart"/>
+        <w:r>
+          <w:rPr>
+            <w:rFonts w:ascii="Times" w:eastAsia="Times New Roman" w:hAnsi="Times" w:cs="Times New Roman"/>
+            <w:sz w:val="20"/>
+            <w:szCs w:val="20"/>
+          </w:rPr>
+          <w:t>Kleef</w:t>
+        </w:r>
+        <w:proofErr w:type="spellEnd"/>
+        <w:r>
+          <w:rPr>
+            <w:rFonts w:ascii="Times" w:eastAsia="Times New Roman" w:hAnsi="Times" w:cs="Times New Roman"/>
+            <w:sz w:val="20"/>
+            <w:szCs w:val="20"/>
+          </w:rPr>
+          <w:t xml:space="preserve"> RGDM, de Groot A, </w:t>
+        </w:r>
+        <w:proofErr w:type="spellStart"/>
+        <w:r>
+          <w:rPr>
+            <w:rFonts w:ascii="Times" w:eastAsia="Times New Roman" w:hAnsi="Times" w:cs="Times New Roman"/>
+            <w:sz w:val="20"/>
+            <w:szCs w:val="20"/>
+          </w:rPr>
+          <w:t>Bovee</w:t>
+        </w:r>
+        <w:proofErr w:type="spellEnd"/>
+        <w:r>
+          <w:rPr>
+            <w:rFonts w:ascii="Times" w:eastAsia="Times New Roman" w:hAnsi="Times" w:cs="Times New Roman"/>
+            <w:sz w:val="20"/>
+            <w:szCs w:val="20"/>
+          </w:rPr>
+          <w:t xml:space="preserve"> TFH, </w:t>
+        </w:r>
+        <w:proofErr w:type="spellStart"/>
+        <w:r>
+          <w:rPr>
+            <w:rFonts w:ascii="Times" w:eastAsia="Times New Roman" w:hAnsi="Times" w:cs="Times New Roman"/>
+            <w:sz w:val="20"/>
+            <w:szCs w:val="20"/>
+          </w:rPr>
+          <w:t>Rietjens</w:t>
+        </w:r>
+        <w:proofErr w:type="spellEnd"/>
+        <w:r>
+          <w:rPr>
+            <w:rFonts w:ascii="Times" w:eastAsia="Times New Roman" w:hAnsi="Times" w:cs="Times New Roman"/>
+            <w:sz w:val="20"/>
+            <w:szCs w:val="20"/>
+          </w:rPr>
+          <w:t xml:space="preserve"> IMCM, </w:t>
+        </w:r>
+        <w:proofErr w:type="spellStart"/>
+        <w:r>
+          <w:rPr>
+            <w:rFonts w:ascii="Times" w:eastAsia="Times New Roman" w:hAnsi="Times" w:cs="Times New Roman"/>
+            <w:sz w:val="20"/>
+            <w:szCs w:val="20"/>
+          </w:rPr>
+          <w:t>Westerink</w:t>
+        </w:r>
+        <w:proofErr w:type="spellEnd"/>
+        <w:r>
+          <w:rPr>
+            <w:rFonts w:ascii="Times" w:eastAsia="Times New Roman" w:hAnsi="Times" w:cs="Times New Roman"/>
+            <w:sz w:val="20"/>
+            <w:szCs w:val="20"/>
+          </w:rPr>
+          <w:t xml:space="preserve"> RHS (2014) Detection of marine neurotoxins in food safety testing using a </w:t>
+        </w:r>
+        <w:proofErr w:type="spellStart"/>
+        <w:r>
+          <w:rPr>
+            <w:rFonts w:ascii="Times" w:eastAsia="Times New Roman" w:hAnsi="Times" w:cs="Times New Roman"/>
+            <w:sz w:val="20"/>
+            <w:szCs w:val="20"/>
+          </w:rPr>
+          <w:t>multielectrode</w:t>
+        </w:r>
+        <w:proofErr w:type="spellEnd"/>
+        <w:r>
+          <w:rPr>
+            <w:rFonts w:ascii="Times" w:eastAsia="Times New Roman" w:hAnsi="Times" w:cs="Times New Roman"/>
+            <w:sz w:val="20"/>
+            <w:szCs w:val="20"/>
+          </w:rPr>
+          <w:t xml:space="preserve"> array. </w:t>
+        </w:r>
+        <w:proofErr w:type="spellStart"/>
+        <w:proofErr w:type="gramStart"/>
+        <w:r>
+          <w:rPr>
+            <w:rFonts w:ascii="Times" w:eastAsia="Times New Roman" w:hAnsi="Times" w:cs="Times New Roman"/>
+            <w:sz w:val="20"/>
+            <w:szCs w:val="20"/>
+          </w:rPr>
+          <w:t>Mol</w:t>
+        </w:r>
+        <w:proofErr w:type="spellEnd"/>
+        <w:r>
+          <w:rPr>
+            <w:rFonts w:ascii="Times" w:eastAsia="Times New Roman" w:hAnsi="Times" w:cs="Times New Roman"/>
+            <w:sz w:val="20"/>
+            <w:szCs w:val="20"/>
+          </w:rPr>
+          <w:t xml:space="preserve"> </w:t>
+        </w:r>
+        <w:proofErr w:type="spellStart"/>
+        <w:r>
+          <w:rPr>
+            <w:rFonts w:ascii="Times" w:eastAsia="Times New Roman" w:hAnsi="Times" w:cs="Times New Roman"/>
+            <w:sz w:val="20"/>
+            <w:szCs w:val="20"/>
+          </w:rPr>
+          <w:t>Nutr</w:t>
+        </w:r>
+        <w:proofErr w:type="spellEnd"/>
+        <w:r>
+          <w:rPr>
+            <w:rFonts w:ascii="Times" w:eastAsia="Times New Roman" w:hAnsi="Times" w:cs="Times New Roman"/>
+            <w:sz w:val="20"/>
+            <w:szCs w:val="20"/>
+          </w:rPr>
+          <w:t xml:space="preserve"> Food Res 58:2369–2378.</w:t>
+        </w:r>
+        <w:proofErr w:type="gramEnd"/>
         <w:r>
           <w:rPr>
             <w:rFonts w:ascii="Times" w:eastAsia="Times New Roman" w:hAnsi="Times" w:cs="Times New Roman"/>
@@ -4274,8 +6741,72 @@
             <w:szCs w:val="20"/>
           </w:rPr>
           <w:br/>
-          <w:t>Pasquale V, Massobrio P, Bologna LL, Chiappalone M, Martinoia S (2008) Self-organization and neuronal avalanches in networks of dissociated cortical neurons. Neuroscience 153:1354–1369.</w:t>
-        </w:r>
+          <w:t xml:space="preserve">Pasquale V, </w:t>
+        </w:r>
+        <w:proofErr w:type="spellStart"/>
+        <w:r>
+          <w:rPr>
+            <w:rFonts w:ascii="Times" w:eastAsia="Times New Roman" w:hAnsi="Times" w:cs="Times New Roman"/>
+            <w:sz w:val="20"/>
+            <w:szCs w:val="20"/>
+          </w:rPr>
+          <w:t>Massobrio</w:t>
+        </w:r>
+        <w:proofErr w:type="spellEnd"/>
+        <w:r>
+          <w:rPr>
+            <w:rFonts w:ascii="Times" w:eastAsia="Times New Roman" w:hAnsi="Times" w:cs="Times New Roman"/>
+            <w:sz w:val="20"/>
+            <w:szCs w:val="20"/>
+          </w:rPr>
+          <w:t xml:space="preserve"> P, Bologna LL, </w:t>
+        </w:r>
+        <w:proofErr w:type="spellStart"/>
+        <w:r>
+          <w:rPr>
+            <w:rFonts w:ascii="Times" w:eastAsia="Times New Roman" w:hAnsi="Times" w:cs="Times New Roman"/>
+            <w:sz w:val="20"/>
+            <w:szCs w:val="20"/>
+          </w:rPr>
+          <w:t>Chiappalone</w:t>
+        </w:r>
+        <w:proofErr w:type="spellEnd"/>
+        <w:r>
+          <w:rPr>
+            <w:rFonts w:ascii="Times" w:eastAsia="Times New Roman" w:hAnsi="Times" w:cs="Times New Roman"/>
+            <w:sz w:val="20"/>
+            <w:szCs w:val="20"/>
+          </w:rPr>
+          <w:t xml:space="preserve"> M, </w:t>
+        </w:r>
+        <w:proofErr w:type="spellStart"/>
+        <w:r>
+          <w:rPr>
+            <w:rFonts w:ascii="Times" w:eastAsia="Times New Roman" w:hAnsi="Times" w:cs="Times New Roman"/>
+            <w:sz w:val="20"/>
+            <w:szCs w:val="20"/>
+          </w:rPr>
+          <w:t>Martinoia</w:t>
+        </w:r>
+        <w:proofErr w:type="spellEnd"/>
+        <w:r>
+          <w:rPr>
+            <w:rFonts w:ascii="Times" w:eastAsia="Times New Roman" w:hAnsi="Times" w:cs="Times New Roman"/>
+            <w:sz w:val="20"/>
+            <w:szCs w:val="20"/>
+          </w:rPr>
+          <w:t xml:space="preserve"> S (2008) Self-organization and neuronal avalanches in networks of dissociated cortical neurons. </w:t>
+        </w:r>
+        <w:proofErr w:type="gramStart"/>
+        <w:r>
+          <w:rPr>
+            <w:rFonts w:ascii="Times" w:eastAsia="Times New Roman" w:hAnsi="Times" w:cs="Times New Roman"/>
+            <w:sz w:val="20"/>
+            <w:szCs w:val="20"/>
+          </w:rPr>
+          <w:t>Neuroscience 153:1354–1369.</w:t>
+        </w:r>
+        <w:proofErr w:type="gramEnd"/>
         <w:r>
           <w:rPr>
             <w:rFonts w:ascii="Times" w:eastAsia="Times New Roman" w:hAnsi="Times" w:cs="Times New Roman"/>
@@ -4291,7 +6822,25 @@
             <w:szCs w:val="20"/>
           </w:rPr>
           <w:br/>
-          <w:t>Potter SM (2001) Chapter 4 Distributed processing in cultured neuronal networks. In: Advances in Neural Population Coding, pp 49–62. Elsevier.</w:t>
+          <w:t xml:space="preserve">Potter SM (2001) Chapter 4 Distributed processing in cultured neuronal networks. In: Advances in Neural Population Coding, </w:t>
+        </w:r>
+        <w:proofErr w:type="spellStart"/>
+        <w:r>
+          <w:rPr>
+            <w:rFonts w:ascii="Times" w:eastAsia="Times New Roman" w:hAnsi="Times" w:cs="Times New Roman"/>
+            <w:sz w:val="20"/>
+            <w:szCs w:val="20"/>
+          </w:rPr>
+          <w:t>pp</w:t>
+        </w:r>
+        <w:proofErr w:type="spellEnd"/>
+        <w:r>
+          <w:rPr>
+            <w:rFonts w:ascii="Times" w:eastAsia="Times New Roman" w:hAnsi="Times" w:cs="Times New Roman"/>
+            <w:sz w:val="20"/>
+            <w:szCs w:val="20"/>
+          </w:rPr>
+          <w:t xml:space="preserve"> 49–62. Elsevier.</w:t>
         </w:r>
         <w:r>
           <w:rPr>
@@ -4308,8 +6857,54 @@
             <w:szCs w:val="20"/>
           </w:rPr>
           <w:br/>
-          <w:t>Robinette BL, Harrill JA, Mundy WR, Shafer TJ (2011) In vitro assessment of developmental neurotoxicity: use of microelectrode arrays to measure functional changes in neuronal network ontogeny. Front Neuroeng 4:1.</w:t>
-        </w:r>
+          <w:t xml:space="preserve">Robinette BL, </w:t>
+        </w:r>
+        <w:proofErr w:type="spellStart"/>
+        <w:r>
+          <w:rPr>
+            <w:rFonts w:ascii="Times" w:eastAsia="Times New Roman" w:hAnsi="Times" w:cs="Times New Roman"/>
+            <w:sz w:val="20"/>
+            <w:szCs w:val="20"/>
+          </w:rPr>
+          <w:t>Harrill</w:t>
+        </w:r>
+        <w:proofErr w:type="spellEnd"/>
+        <w:r>
+          <w:rPr>
+            <w:rFonts w:ascii="Times" w:eastAsia="Times New Roman" w:hAnsi="Times" w:cs="Times New Roman"/>
+            <w:sz w:val="20"/>
+            <w:szCs w:val="20"/>
+          </w:rPr>
+          <w:t xml:space="preserve"> JA, Mundy WR, Shafer TJ (2011) In vitro assessment of developmental neurotoxicity: use of microelectrode arrays to measure functional changes in neuronal network ontogeny. </w:t>
+        </w:r>
+        <w:proofErr w:type="gramStart"/>
+        <w:r>
+          <w:rPr>
+            <w:rFonts w:ascii="Times" w:eastAsia="Times New Roman" w:hAnsi="Times" w:cs="Times New Roman"/>
+            <w:sz w:val="20"/>
+            <w:szCs w:val="20"/>
+          </w:rPr>
+          <w:t xml:space="preserve">Front </w:t>
+        </w:r>
+        <w:proofErr w:type="spellStart"/>
+        <w:r>
+          <w:rPr>
+            <w:rFonts w:ascii="Times" w:eastAsia="Times New Roman" w:hAnsi="Times" w:cs="Times New Roman"/>
+            <w:sz w:val="20"/>
+            <w:szCs w:val="20"/>
+          </w:rPr>
+          <w:t>Neuroeng</w:t>
+        </w:r>
+        <w:proofErr w:type="spellEnd"/>
+        <w:r>
+          <w:rPr>
+            <w:rFonts w:ascii="Times" w:eastAsia="Times New Roman" w:hAnsi="Times" w:cs="Times New Roman"/>
+            <w:sz w:val="20"/>
+            <w:szCs w:val="20"/>
+          </w:rPr>
+          <w:t xml:space="preserve"> 4:1.</w:t>
+        </w:r>
+        <w:proofErr w:type="gramEnd"/>
         <w:r>
           <w:rPr>
             <w:rFonts w:ascii="Times" w:eastAsia="Times New Roman" w:hAnsi="Times" w:cs="Times New Roman"/>
@@ -4325,8 +6920,82 @@
             <w:szCs w:val="20"/>
           </w:rPr>
           <w:br/>
-          <w:t>Valdivia P, Martin M, LeFew WR, Ross J, Houck KA, Shafer TJ (2014) Multi-well microelectrode array recordings detect neuroactivity of ToxCast compounds. Neurotoxicology 44:204–217.</w:t>
-        </w:r>
+          <w:t xml:space="preserve">Valdivia P, Martin M, </w:t>
+        </w:r>
+        <w:proofErr w:type="spellStart"/>
+        <w:r>
+          <w:rPr>
+            <w:rFonts w:ascii="Times" w:eastAsia="Times New Roman" w:hAnsi="Times" w:cs="Times New Roman"/>
+            <w:sz w:val="20"/>
+            <w:szCs w:val="20"/>
+          </w:rPr>
+          <w:t>LeFew</w:t>
+        </w:r>
+        <w:proofErr w:type="spellEnd"/>
+        <w:r>
+          <w:rPr>
+            <w:rFonts w:ascii="Times" w:eastAsia="Times New Roman" w:hAnsi="Times" w:cs="Times New Roman"/>
+            <w:sz w:val="20"/>
+            <w:szCs w:val="20"/>
+          </w:rPr>
+          <w:t xml:space="preserve"> WR, Ross J, Houck KA, Shafer TJ (2014) Multi-well microelectrode array recordings detect </w:t>
+        </w:r>
+        <w:proofErr w:type="spellStart"/>
+        <w:r>
+          <w:rPr>
+            <w:rFonts w:ascii="Times" w:eastAsia="Times New Roman" w:hAnsi="Times" w:cs="Times New Roman"/>
+            <w:sz w:val="20"/>
+            <w:szCs w:val="20"/>
+          </w:rPr>
+          <w:t>neuroactivity</w:t>
+        </w:r>
+        <w:proofErr w:type="spellEnd"/>
+        <w:r>
+          <w:rPr>
+            <w:rFonts w:ascii="Times" w:eastAsia="Times New Roman" w:hAnsi="Times" w:cs="Times New Roman"/>
+            <w:sz w:val="20"/>
+            <w:szCs w:val="20"/>
+          </w:rPr>
+          <w:t xml:space="preserve"> of </w:t>
+        </w:r>
+        <w:proofErr w:type="spellStart"/>
+        <w:r>
+          <w:rPr>
+            <w:rFonts w:ascii="Times" w:eastAsia="Times New Roman" w:hAnsi="Times" w:cs="Times New Roman"/>
+            <w:sz w:val="20"/>
+            <w:szCs w:val="20"/>
+          </w:rPr>
+          <w:t>ToxCast</w:t>
+        </w:r>
+        <w:proofErr w:type="spellEnd"/>
+        <w:r>
+          <w:rPr>
+            <w:rFonts w:ascii="Times" w:eastAsia="Times New Roman" w:hAnsi="Times" w:cs="Times New Roman"/>
+            <w:sz w:val="20"/>
+            <w:szCs w:val="20"/>
+          </w:rPr>
+          <w:t xml:space="preserve"> compounds. </w:t>
+        </w:r>
+        <w:proofErr w:type="spellStart"/>
+        <w:proofErr w:type="gramStart"/>
+        <w:r>
+          <w:rPr>
+            <w:rFonts w:ascii="Times" w:eastAsia="Times New Roman" w:hAnsi="Times" w:cs="Times New Roman"/>
+            <w:sz w:val="20"/>
+            <w:szCs w:val="20"/>
+          </w:rPr>
+          <w:t>Neurotoxicology</w:t>
+        </w:r>
+        <w:proofErr w:type="spellEnd"/>
+        <w:r>
+          <w:rPr>
+            <w:rFonts w:ascii="Times" w:eastAsia="Times New Roman" w:hAnsi="Times" w:cs="Times New Roman"/>
+            <w:sz w:val="20"/>
+            <w:szCs w:val="20"/>
+          </w:rPr>
+          <w:t xml:space="preserve"> 44:204–217.</w:t>
+        </w:r>
+        <w:proofErr w:type="gramEnd"/>
         <w:r>
           <w:rPr>
             <w:rFonts w:ascii="Times" w:eastAsia="Times New Roman" w:hAnsi="Times" w:cs="Times New Roman"/>
@@ -4342,7 +7011,69 @@
             <w:szCs w:val="20"/>
           </w:rPr>
           <w:br/>
-          <w:t xml:space="preserve">Van Pelt J, Vajda I, Wolters PS, Corner MA, Ramakers GJA (2005) Dynamics and plasticity in developing neuronal </w:t>
+        </w:r>
+        <w:proofErr w:type="gramStart"/>
+        <w:r>
+          <w:rPr>
+            <w:rFonts w:ascii="Times" w:eastAsia="Times New Roman" w:hAnsi="Times" w:cs="Times New Roman"/>
+            <w:sz w:val="20"/>
+            <w:szCs w:val="20"/>
+          </w:rPr>
+          <w:t xml:space="preserve">Van Pelt J, </w:t>
+        </w:r>
+        <w:proofErr w:type="spellStart"/>
+        <w:r>
+          <w:rPr>
+            <w:rFonts w:ascii="Times" w:eastAsia="Times New Roman" w:hAnsi="Times" w:cs="Times New Roman"/>
+            <w:sz w:val="20"/>
+            <w:szCs w:val="20"/>
+          </w:rPr>
+          <w:t>Vajda</w:t>
+        </w:r>
+        <w:proofErr w:type="spellEnd"/>
+        <w:r>
+          <w:rPr>
+            <w:rFonts w:ascii="Times" w:eastAsia="Times New Roman" w:hAnsi="Times" w:cs="Times New Roman"/>
+            <w:sz w:val="20"/>
+            <w:szCs w:val="20"/>
+          </w:rPr>
+          <w:t xml:space="preserve"> I, </w:t>
+        </w:r>
+        <w:proofErr w:type="spellStart"/>
+        <w:r>
+          <w:rPr>
+            <w:rFonts w:ascii="Times" w:eastAsia="Times New Roman" w:hAnsi="Times" w:cs="Times New Roman"/>
+            <w:sz w:val="20"/>
+            <w:szCs w:val="20"/>
+          </w:rPr>
+          <w:t>Wolters</w:t>
+        </w:r>
+        <w:proofErr w:type="spellEnd"/>
+        <w:r>
+          <w:rPr>
+            <w:rFonts w:ascii="Times" w:eastAsia="Times New Roman" w:hAnsi="Times" w:cs="Times New Roman"/>
+            <w:sz w:val="20"/>
+            <w:szCs w:val="20"/>
+          </w:rPr>
+          <w:t xml:space="preserve"> PS, Corner MA, </w:t>
+        </w:r>
+        <w:proofErr w:type="spellStart"/>
+        <w:r>
+          <w:rPr>
+            <w:rFonts w:ascii="Times" w:eastAsia="Times New Roman" w:hAnsi="Times" w:cs="Times New Roman"/>
+            <w:sz w:val="20"/>
+            <w:szCs w:val="20"/>
+          </w:rPr>
+          <w:t>Ramakers</w:t>
+        </w:r>
+        <w:proofErr w:type="spellEnd"/>
+        <w:r>
+          <w:rPr>
+            <w:rFonts w:ascii="Times" w:eastAsia="Times New Roman" w:hAnsi="Times" w:cs="Times New Roman"/>
+            <w:sz w:val="20"/>
+            <w:szCs w:val="20"/>
+          </w:rPr>
+          <w:t xml:space="preserve"> GJA (2005) Dynamics and plasticity in developing neuronal </w:t>
         </w:r>
         <w:r>
           <w:rPr>
@@ -4351,7 +7082,52 @@
             <w:szCs w:val="20"/>
           </w:rPr>
           <w:lastRenderedPageBreak/>
-          <w:t>networks in vitro. In: Development, Dynamics and Pathiology of Neuronal Networks: from Molecules to Functional Circuits, pp 171–188. Elsevier.</w:t>
+          <w:t>networks in vitro.</w:t>
+        </w:r>
+        <w:proofErr w:type="gramEnd"/>
+        <w:r>
+          <w:rPr>
+            <w:rFonts w:ascii="Times" w:eastAsia="Times New Roman" w:hAnsi="Times" w:cs="Times New Roman"/>
+            <w:sz w:val="20"/>
+            <w:szCs w:val="20"/>
+          </w:rPr>
+          <w:t xml:space="preserve"> In: Development, Dynamics and </w:t>
+        </w:r>
+        <w:proofErr w:type="spellStart"/>
+        <w:r>
+          <w:rPr>
+            <w:rFonts w:ascii="Times" w:eastAsia="Times New Roman" w:hAnsi="Times" w:cs="Times New Roman"/>
+            <w:sz w:val="20"/>
+            <w:szCs w:val="20"/>
+          </w:rPr>
+          <w:t>Pathiology</w:t>
+        </w:r>
+        <w:proofErr w:type="spellEnd"/>
+        <w:r>
+          <w:rPr>
+            <w:rFonts w:ascii="Times" w:eastAsia="Times New Roman" w:hAnsi="Times" w:cs="Times New Roman"/>
+            <w:sz w:val="20"/>
+            <w:szCs w:val="20"/>
+          </w:rPr>
+          <w:t xml:space="preserve"> of Neuronal Networks: from Molecules to Functional Circuits, </w:t>
+        </w:r>
+        <w:proofErr w:type="spellStart"/>
+        <w:r>
+          <w:rPr>
+            <w:rFonts w:ascii="Times" w:eastAsia="Times New Roman" w:hAnsi="Times" w:cs="Times New Roman"/>
+            <w:sz w:val="20"/>
+            <w:szCs w:val="20"/>
+          </w:rPr>
+          <w:t>pp</w:t>
+        </w:r>
+        <w:proofErr w:type="spellEnd"/>
+        <w:r>
+          <w:rPr>
+            <w:rFonts w:ascii="Times" w:eastAsia="Times New Roman" w:hAnsi="Times" w:cs="Times New Roman"/>
+            <w:sz w:val="20"/>
+            <w:szCs w:val="20"/>
+          </w:rPr>
+          <w:t xml:space="preserve"> 171–188. Elsevier.</w:t>
         </w:r>
         <w:r>
           <w:rPr>
@@ -4368,8 +7144,71 @@
             <w:szCs w:val="20"/>
           </w:rPr>
           <w:br/>
-          <w:t>Wagenaar DA, Pine J, Potter SM (2006) An extremely rich repertoire of bursting patterns during the development of cortical cultures. BMC Neurosci 7:11.</w:t>
-        </w:r>
+        </w:r>
+        <w:proofErr w:type="spellStart"/>
+        <w:r>
+          <w:rPr>
+            <w:rFonts w:ascii="Times" w:eastAsia="Times New Roman" w:hAnsi="Times" w:cs="Times New Roman"/>
+            <w:sz w:val="20"/>
+            <w:szCs w:val="20"/>
+          </w:rPr>
+          <w:t>Wagenaar</w:t>
+        </w:r>
+        <w:proofErr w:type="spellEnd"/>
+        <w:r>
+          <w:rPr>
+            <w:rFonts w:ascii="Times" w:eastAsia="Times New Roman" w:hAnsi="Times" w:cs="Times New Roman"/>
+            <w:sz w:val="20"/>
+            <w:szCs w:val="20"/>
+          </w:rPr>
+          <w:t xml:space="preserve"> DA, Pine J, Potter SM (2006) </w:t>
+        </w:r>
+        <w:proofErr w:type="gramStart"/>
+        <w:r>
+          <w:rPr>
+            <w:rFonts w:ascii="Times" w:eastAsia="Times New Roman" w:hAnsi="Times" w:cs="Times New Roman"/>
+            <w:sz w:val="20"/>
+            <w:szCs w:val="20"/>
+          </w:rPr>
+          <w:t>An</w:t>
+        </w:r>
+        <w:proofErr w:type="gramEnd"/>
+        <w:r>
+          <w:rPr>
+            <w:rFonts w:ascii="Times" w:eastAsia="Times New Roman" w:hAnsi="Times" w:cs="Times New Roman"/>
+            <w:sz w:val="20"/>
+            <w:szCs w:val="20"/>
+          </w:rPr>
+          <w:t xml:space="preserve"> extremely rich repertoire of bursting patterns during the development of cortical cultures. </w:t>
+        </w:r>
+        <w:proofErr w:type="gramStart"/>
+        <w:r>
+          <w:rPr>
+            <w:rFonts w:ascii="Times" w:eastAsia="Times New Roman" w:hAnsi="Times" w:cs="Times New Roman"/>
+            <w:sz w:val="20"/>
+            <w:szCs w:val="20"/>
+          </w:rPr>
+          <w:t xml:space="preserve">BMC </w:t>
+        </w:r>
+        <w:proofErr w:type="spellStart"/>
+        <w:r>
+          <w:rPr>
+            <w:rFonts w:ascii="Times" w:eastAsia="Times New Roman" w:hAnsi="Times" w:cs="Times New Roman"/>
+            <w:sz w:val="20"/>
+            <w:szCs w:val="20"/>
+          </w:rPr>
+          <w:t>Neurosci</w:t>
+        </w:r>
+        <w:proofErr w:type="spellEnd"/>
+        <w:r>
+          <w:rPr>
+            <w:rFonts w:ascii="Times" w:eastAsia="Times New Roman" w:hAnsi="Times" w:cs="Times New Roman"/>
+            <w:sz w:val="20"/>
+            <w:szCs w:val="20"/>
+          </w:rPr>
+          <w:t xml:space="preserve"> 7:11.</w:t>
+        </w:r>
+        <w:proofErr w:type="gramEnd"/>
         <w:r>
           <w:rPr>
             <w:rFonts w:ascii="Times" w:eastAsia="Times New Roman" w:hAnsi="Times" w:cs="Times New Roman"/>
@@ -4385,7 +7224,186 @@
             <w:szCs w:val="20"/>
           </w:rPr>
           <w:br/>
-          <w:t>Wainger BJ, Kiskinis E, Mellin C, Wiskow O, Han SSW, Sandoe J, Perez NP, Williams LA, Lee S, Boulting G, Berry JD, Brown RH Jr, Cudkowicz ME, Bean BP, Eggan K, Woolf CJ (2014) Intrinsic membrane hyperexcitability of amyotrophic lateral sclerosis patient-derived motor neurons. Cell Rep 7:1–11.</w:t>
+        </w:r>
+        <w:proofErr w:type="spellStart"/>
+        <w:r>
+          <w:rPr>
+            <w:rFonts w:ascii="Times" w:eastAsia="Times New Roman" w:hAnsi="Times" w:cs="Times New Roman"/>
+            <w:sz w:val="20"/>
+            <w:szCs w:val="20"/>
+          </w:rPr>
+          <w:t>Wainger</w:t>
+        </w:r>
+        <w:proofErr w:type="spellEnd"/>
+        <w:r>
+          <w:rPr>
+            <w:rFonts w:ascii="Times" w:eastAsia="Times New Roman" w:hAnsi="Times" w:cs="Times New Roman"/>
+            <w:sz w:val="20"/>
+            <w:szCs w:val="20"/>
+          </w:rPr>
+          <w:t xml:space="preserve"> BJ, </w:t>
+        </w:r>
+        <w:proofErr w:type="spellStart"/>
+        <w:r>
+          <w:rPr>
+            <w:rFonts w:ascii="Times" w:eastAsia="Times New Roman" w:hAnsi="Times" w:cs="Times New Roman"/>
+            <w:sz w:val="20"/>
+            <w:szCs w:val="20"/>
+          </w:rPr>
+          <w:t>Kiskinis</w:t>
+        </w:r>
+        <w:proofErr w:type="spellEnd"/>
+        <w:r>
+          <w:rPr>
+            <w:rFonts w:ascii="Times" w:eastAsia="Times New Roman" w:hAnsi="Times" w:cs="Times New Roman"/>
+            <w:sz w:val="20"/>
+            <w:szCs w:val="20"/>
+          </w:rPr>
+          <w:t xml:space="preserve"> E, </w:t>
+        </w:r>
+        <w:proofErr w:type="spellStart"/>
+        <w:r>
+          <w:rPr>
+            <w:rFonts w:ascii="Times" w:eastAsia="Times New Roman" w:hAnsi="Times" w:cs="Times New Roman"/>
+            <w:sz w:val="20"/>
+            <w:szCs w:val="20"/>
+          </w:rPr>
+          <w:t>Mellin</w:t>
+        </w:r>
+        <w:proofErr w:type="spellEnd"/>
+        <w:r>
+          <w:rPr>
+            <w:rFonts w:ascii="Times" w:eastAsia="Times New Roman" w:hAnsi="Times" w:cs="Times New Roman"/>
+            <w:sz w:val="20"/>
+            <w:szCs w:val="20"/>
+          </w:rPr>
+          <w:t xml:space="preserve"> C, </w:t>
+        </w:r>
+        <w:proofErr w:type="spellStart"/>
+        <w:r>
+          <w:rPr>
+            <w:rFonts w:ascii="Times" w:eastAsia="Times New Roman" w:hAnsi="Times" w:cs="Times New Roman"/>
+            <w:sz w:val="20"/>
+            <w:szCs w:val="20"/>
+          </w:rPr>
+          <w:t>Wiskow</w:t>
+        </w:r>
+        <w:proofErr w:type="spellEnd"/>
+        <w:r>
+          <w:rPr>
+            <w:rFonts w:ascii="Times" w:eastAsia="Times New Roman" w:hAnsi="Times" w:cs="Times New Roman"/>
+            <w:sz w:val="20"/>
+            <w:szCs w:val="20"/>
+          </w:rPr>
+          <w:t xml:space="preserve"> O, Han SSW, </w:t>
+        </w:r>
+        <w:proofErr w:type="spellStart"/>
+        <w:r>
+          <w:rPr>
+            <w:rFonts w:ascii="Times" w:eastAsia="Times New Roman" w:hAnsi="Times" w:cs="Times New Roman"/>
+            <w:sz w:val="20"/>
+            <w:szCs w:val="20"/>
+          </w:rPr>
+          <w:t>Sandoe</w:t>
+        </w:r>
+        <w:proofErr w:type="spellEnd"/>
+        <w:r>
+          <w:rPr>
+            <w:rFonts w:ascii="Times" w:eastAsia="Times New Roman" w:hAnsi="Times" w:cs="Times New Roman"/>
+            <w:sz w:val="20"/>
+            <w:szCs w:val="20"/>
+          </w:rPr>
+          <w:t xml:space="preserve"> J, Perez NP, Williams LA, Lee S, </w:t>
+        </w:r>
+        <w:proofErr w:type="spellStart"/>
+        <w:r>
+          <w:rPr>
+            <w:rFonts w:ascii="Times" w:eastAsia="Times New Roman" w:hAnsi="Times" w:cs="Times New Roman"/>
+            <w:sz w:val="20"/>
+            <w:szCs w:val="20"/>
+          </w:rPr>
+          <w:t>Boulting</w:t>
+        </w:r>
+        <w:proofErr w:type="spellEnd"/>
+        <w:r>
+          <w:rPr>
+            <w:rFonts w:ascii="Times" w:eastAsia="Times New Roman" w:hAnsi="Times" w:cs="Times New Roman"/>
+            <w:sz w:val="20"/>
+            <w:szCs w:val="20"/>
+          </w:rPr>
+          <w:t xml:space="preserve"> G, Berry JD, Brown RH </w:t>
+        </w:r>
+        <w:proofErr w:type="spellStart"/>
+        <w:r>
+          <w:rPr>
+            <w:rFonts w:ascii="Times" w:eastAsia="Times New Roman" w:hAnsi="Times" w:cs="Times New Roman"/>
+            <w:sz w:val="20"/>
+            <w:szCs w:val="20"/>
+          </w:rPr>
+          <w:t>Jr</w:t>
+        </w:r>
+        <w:proofErr w:type="spellEnd"/>
+        <w:r>
+          <w:rPr>
+            <w:rFonts w:ascii="Times" w:eastAsia="Times New Roman" w:hAnsi="Times" w:cs="Times New Roman"/>
+            <w:sz w:val="20"/>
+            <w:szCs w:val="20"/>
+          </w:rPr>
+          <w:t xml:space="preserve">, </w:t>
+        </w:r>
+        <w:proofErr w:type="spellStart"/>
+        <w:r>
+          <w:rPr>
+            <w:rFonts w:ascii="Times" w:eastAsia="Times New Roman" w:hAnsi="Times" w:cs="Times New Roman"/>
+            <w:sz w:val="20"/>
+            <w:szCs w:val="20"/>
+          </w:rPr>
+          <w:t>Cudkowicz</w:t>
+        </w:r>
+        <w:proofErr w:type="spellEnd"/>
+        <w:r>
+          <w:rPr>
+            <w:rFonts w:ascii="Times" w:eastAsia="Times New Roman" w:hAnsi="Times" w:cs="Times New Roman"/>
+            <w:sz w:val="20"/>
+            <w:szCs w:val="20"/>
+          </w:rPr>
+          <w:t xml:space="preserve"> ME, Bean BP, </w:t>
+        </w:r>
+        <w:proofErr w:type="spellStart"/>
+        <w:r>
+          <w:rPr>
+            <w:rFonts w:ascii="Times" w:eastAsia="Times New Roman" w:hAnsi="Times" w:cs="Times New Roman"/>
+            <w:sz w:val="20"/>
+            <w:szCs w:val="20"/>
+          </w:rPr>
+          <w:t>Eggan</w:t>
+        </w:r>
+        <w:proofErr w:type="spellEnd"/>
+        <w:r>
+          <w:rPr>
+            <w:rFonts w:ascii="Times" w:eastAsia="Times New Roman" w:hAnsi="Times" w:cs="Times New Roman"/>
+            <w:sz w:val="20"/>
+            <w:szCs w:val="20"/>
+          </w:rPr>
+          <w:t xml:space="preserve"> K, Woolf CJ (2014) Intrinsic membrane </w:t>
+        </w:r>
+        <w:proofErr w:type="spellStart"/>
+        <w:r>
+          <w:rPr>
+            <w:rFonts w:ascii="Times" w:eastAsia="Times New Roman" w:hAnsi="Times" w:cs="Times New Roman"/>
+            <w:sz w:val="20"/>
+            <w:szCs w:val="20"/>
+          </w:rPr>
+          <w:t>hyperexcitability</w:t>
+        </w:r>
+        <w:proofErr w:type="spellEnd"/>
+        <w:r>
+          <w:rPr>
+            <w:rFonts w:ascii="Times" w:eastAsia="Times New Roman" w:hAnsi="Times" w:cs="Times New Roman"/>
+            <w:sz w:val="20"/>
+            <w:szCs w:val="20"/>
+          </w:rPr>
+          <w:t xml:space="preserve"> of amyotrophic lateral sclerosis patient-derived motor neurons. Cell Rep 7:1–11.</w:t>
         </w:r>
         <w:r>
           <w:rPr>
@@ -4402,14 +7420,32 @@
             <w:szCs w:val="20"/>
           </w:rPr>
           <w:br/>
-          <w:t>Woodard CM et al. (2014) iPSC-derived dopamine neurons reveal differences between monozygotic twins discordant for Parkinson’s disease. Cell Rep 9:1173–1182.</w:t>
+          <w:t xml:space="preserve">Woodard CM et al. (2014) </w:t>
+        </w:r>
+        <w:proofErr w:type="spellStart"/>
+        <w:r>
+          <w:rPr>
+            <w:rFonts w:ascii="Times" w:eastAsia="Times New Roman" w:hAnsi="Times" w:cs="Times New Roman"/>
+            <w:sz w:val="20"/>
+            <w:szCs w:val="20"/>
+          </w:rPr>
+          <w:t>iPSC</w:t>
+        </w:r>
+        <w:proofErr w:type="spellEnd"/>
+        <w:r>
+          <w:rPr>
+            <w:rFonts w:ascii="Times" w:eastAsia="Times New Roman" w:hAnsi="Times" w:cs="Times New Roman"/>
+            <w:sz w:val="20"/>
+            <w:szCs w:val="20"/>
+          </w:rPr>
+          <w:t>-derived dopamine neurons reveal differences between monozygotic twins discordant for Parkinson’s disease. Cell Rep 9:1173–1182.</w:t>
         </w:r>
       </w:ins>
     </w:p>
     <w:p>
       <w:pPr>
         <w:rPr>
-          <w:ins w:id="74" w:author="Stephen Eglen" w:date="2015-09-24T12:56:00Z"/>
+          <w:ins w:id="125" w:author="Stephen Eglen" w:date="2015-09-24T12:56:00Z"/>
           <w:rFonts w:cs="Times New Roman"/>
         </w:rPr>
       </w:pPr>
@@ -4417,7 +7453,7 @@
     <w:p>
       <w:pPr>
         <w:rPr>
-          <w:ins w:id="75" w:author="Stephen Eglen" w:date="2015-09-24T12:56:00Z"/>
+          <w:ins w:id="126" w:author="Stephen Eglen" w:date="2015-09-24T12:56:00Z"/>
           <w:rFonts w:cs="Times New Roman"/>
         </w:rPr>
       </w:pPr>
@@ -4425,7 +7461,7 @@
     <w:p>
       <w:pPr>
         <w:rPr>
-          <w:ins w:id="76" w:author="Stephen Eglen" w:date="2015-09-24T12:56:00Z"/>
+          <w:ins w:id="127" w:author="Stephen Eglen" w:date="2015-09-24T12:56:00Z"/>
           <w:rFonts w:cs="Times New Roman"/>
         </w:rPr>
       </w:pPr>
@@ -4433,7 +7469,7 @@
     <w:p>
       <w:pPr>
         <w:rPr>
-          <w:ins w:id="77" w:author="Stephen Eglen" w:date="2015-09-24T12:56:00Z"/>
+          <w:ins w:id="128" w:author="Stephen Eglen" w:date="2015-09-24T12:56:00Z"/>
           <w:rFonts w:cs="Times New Roman"/>
         </w:rPr>
       </w:pPr>
@@ -4444,8 +7480,6 @@
           <w:rFonts w:cs="Times New Roman"/>
         </w:rPr>
       </w:pPr>
-      <w:bookmarkStart w:id="78" w:name="_GoBack"/>
-      <w:bookmarkEnd w:id="78"/>
     </w:p>
     <w:sectPr>
       <w:footerReference w:type="default" r:id="rId10"/>
@@ -4459,7 +7493,7 @@
 
 <file path=word/comments.xml><?xml version="1.0" encoding="utf-8"?>
 <w:comments xmlns:wpc="http://schemas.microsoft.com/office/word/2010/wordprocessingCanvas" xmlns:mo="http://schemas.microsoft.com/office/mac/office/2008/main" xmlns:mc="http://schemas.openxmlformats.org/markup-compatibility/2006" xmlns:mv="urn:schemas-microsoft-com:mac:vml" xmlns:o="urn:schemas-microsoft-com:office:office" xmlns:r="http://schemas.openxmlformats.org/officeDocument/2006/relationships" xmlns:m="http://schemas.openxmlformats.org/officeDocument/2006/math" xmlns:v="urn:schemas-microsoft-com:vml" xmlns:wp14="http://schemas.microsoft.com/office/word/2010/wordprocessingDrawing" xmlns:wp="http://schemas.openxmlformats.org/drawingml/2006/wordprocessingDrawing" xmlns:w10="urn:schemas-microsoft-com:office:word" xmlns:w="http://schemas.openxmlformats.org/wordprocessingml/2006/main" xmlns:w14="http://schemas.microsoft.com/office/word/2010/wordml" xmlns:wpg="http://schemas.microsoft.com/office/word/2010/wordprocessingGroup" xmlns:wpi="http://schemas.microsoft.com/office/word/2010/wordprocessingInk" xmlns:wne="http://schemas.microsoft.com/office/word/2006/wordml" xmlns:wps="http://schemas.microsoft.com/office/word/2010/wordprocessingShape" mc:Ignorable="w14 wp14">
-  <w:comment w:id="9" w:author="Shafer, Timothy" w:date="2015-09-03T09:23:00Z" w:initials="ST">
+  <w:comment w:id="12" w:author="Shafer, Timothy" w:date="2015-09-03T09:23:00Z" w:initials="ST">
     <w:p>
       <w:pPr>
         <w:pStyle w:val="CommentText"/>
@@ -4471,11 +7505,19 @@
         <w:annotationRef/>
       </w:r>
       <w:r>
-        <w:t>Containing laminin?</w:t>
+        <w:t xml:space="preserve">Containing </w:t>
+      </w:r>
+      <w:proofErr w:type="spellStart"/>
+      <w:r>
+        <w:t>laminin</w:t>
+      </w:r>
+      <w:proofErr w:type="spellEnd"/>
+      <w:r>
+        <w:t>?</w:t>
       </w:r>
     </w:p>
   </w:comment>
-  <w:comment w:id="10" w:author="Stephen Eglen" w:date="2015-09-24T12:10:00Z" w:initials="SE">
+  <w:comment w:id="13" w:author="Stephen Eglen" w:date="2015-09-24T12:10:00Z" w:initials="SE">
     <w:p>
       <w:pPr>
         <w:pStyle w:val="CommentText"/>
@@ -4487,11 +7529,19 @@
         <w:annotationRef/>
       </w:r>
       <w:r>
-        <w:t>I have now put a comment on github suggesting that if people use our data or code, they should cite this paper.</w:t>
+        <w:t xml:space="preserve">I have now put a comment on </w:t>
+      </w:r>
+      <w:proofErr w:type="spellStart"/>
+      <w:r>
+        <w:t>github</w:t>
+      </w:r>
+      <w:proofErr w:type="spellEnd"/>
+      <w:r>
+        <w:t xml:space="preserve"> suggesting that if people use our data or code, they should cite this paper.</w:t>
       </w:r>
     </w:p>
   </w:comment>
-  <w:comment w:id="13" w:author="Shafer, Timothy" w:date="2015-08-26T21:05:00Z" w:initials="ST">
+  <w:comment w:id="31" w:author="Shafer, Timothy" w:date="2015-09-24T12:11:00Z" w:initials="ST">
     <w:p>
       <w:pPr>
         <w:pStyle w:val="CommentText"/>
@@ -4503,11 +7553,11 @@
         <w:annotationRef/>
       </w:r>
       <w:r>
-        <w:t>Are we sure we don’t mean plate here? I don’t recall any of the activity measures we present being at the level of the single electrode.</w:t>
+        <w:t>It is interesting that CV of IBI is so influential. Other measures, such as fraction of bursting electrodes, burst rate and %spikes in burst show strong developmental profiles (Fig3), yet these are not as influential. Why?</w:t>
       </w:r>
     </w:p>
   </w:comment>
-  <w:comment w:id="14" w:author="Ellese Cotterill" w:date="2015-09-02T11:58:00Z" w:initials="EC">
+  <w:comment w:id="32" w:author="Stephen Eglen" w:date="2015-09-24T12:11:00Z" w:initials="SE">
     <w:p>
       <w:pPr>
         <w:pStyle w:val="CommentText"/>
@@ -4519,27 +7569,29 @@
         <w:annotationRef/>
       </w:r>
       <w:r>
-        <w:t>What I meant was that some features (e.g. network spikes) describe activity on each well as a whole, while others (e.g. bursting) are measured on each electrode individually. But I agree that the wording may be confusing here.</w:t>
+        <w:t>No answer!</w:t>
       </w:r>
     </w:p>
   </w:comment>
-  <w:comment w:id="20" w:author="Shafer, Timothy" w:date="2015-09-24T12:11:00Z" w:initials="ST">
+  <w:comment w:id="33" w:author="Ellese Cotterill" w:date="2015-09-24T16:23:00Z" w:initials="EC">
     <w:p>
       <w:pPr>
         <w:pStyle w:val="CommentText"/>
       </w:pPr>
-      <w:r>
-        <w:rPr>
-          <w:rStyle w:val="CommentReference"/>
-        </w:rPr>
-        <w:annotationRef/>
-      </w:r>
-      <w:r>
-        <w:t>It is interesting that CV of IBI is so influential. Other measures, such as fraction of bursting electrodes, burst rate and %spikes in burst show strong developmental profiles (Fig3), yet these are not as influential. Why?</w:t>
+      <w:ins w:id="36" w:author="Ellese Cotterill" w:date="2015-09-24T16:22:00Z">
+        <w:r>
+          <w:rPr>
+            <w:rStyle w:val="CommentReference"/>
+          </w:rPr>
+          <w:annotationRef/>
+        </w:r>
+      </w:ins>
+      <w:r>
+        <w:t>Changed values to agree with those in tables</w:t>
       </w:r>
     </w:p>
   </w:comment>
-  <w:comment w:id="21" w:author="Stephen Eglen" w:date="2015-09-24T12:11:00Z" w:initials="SE">
+  <w:comment w:id="89" w:author="Shafer, Timothy" w:date="2015-08-17T22:14:00Z" w:initials="ST">
     <w:p>
       <w:pPr>
         <w:pStyle w:val="CommentText"/>
@@ -4551,11 +7603,45 @@
         <w:annotationRef/>
       </w:r>
       <w:r>
-        <w:t>No answer!</w:t>
+        <w:t>Actually, I get it. Unfortunately it means that only 2-3 different compounds, or 2-3 different doses could be used if only a single plate is used for testing. This isn’t very promising for high-throughput screening. We need to be careful how we say this relevant to how we are screening compounds now- 3 plates with 6 compounds per plate and multiple concentrations/compound; all made from the same culture. We should discuss more after your vacation.</w:t>
+      </w:r>
+    </w:p>
+    <w:p>
+      <w:pPr>
+        <w:pStyle w:val="CommentText"/>
+      </w:pPr>
+    </w:p>
+    <w:p>
+      <w:pPr>
+        <w:pStyle w:val="CommentText"/>
+      </w:pPr>
+      <w:r>
+        <w:t>After looking figure 7 a bit more, I re-</w:t>
+      </w:r>
+      <w:proofErr w:type="gramStart"/>
+      <w:r>
+        <w:t>wrote  some</w:t>
+      </w:r>
+      <w:proofErr w:type="gramEnd"/>
+      <w:r>
+        <w:t xml:space="preserve"> of the paragraph above. If I understand the figure correctly, it looks like we get better than 50% accuracy with as few as 3 wells. That is not so bad for screening purposes. Still have to bring this out in the paragraph above and/or discussion.</w:t>
+      </w:r>
+    </w:p>
+    <w:p>
+      <w:pPr>
+        <w:pStyle w:val="CommentText"/>
+      </w:pPr>
+    </w:p>
+    <w:p>
+      <w:pPr>
+        <w:pStyle w:val="CommentText"/>
+      </w:pPr>
+      <w:r>
+        <w:t>Why do we max out at 65% in figure 7, yet the classification methods used above give about 75% accuracy?</w:t>
       </w:r>
     </w:p>
   </w:comment>
-  <w:comment w:id="50" w:author="Shafer, Timothy" w:date="2015-08-17T22:14:00Z" w:initials="ST">
+  <w:comment w:id="90" w:author="Ellese Cotterill" w:date="2015-09-02T13:16:00Z" w:initials="EC">
     <w:p>
       <w:pPr>
         <w:pStyle w:val="CommentText"/>
@@ -4567,58 +7653,32 @@
         <w:annotationRef/>
       </w:r>
       <w:r>
-        <w:t>Actually, I get it. Unfortunately it means that only 2-3 different compounds, or 2-3 different doses could be used if only a single plate is used for testing. This isn’t very promising for high-throughput screening. We need to be careful how we say this relevant to how we are screening compounds now- 3 plates with 6 compounds per plate and multiple concentrations/compound; all made from the same culture. We should discuss more after your vacation.</w:t>
-      </w:r>
-    </w:p>
-    <w:p>
-      <w:pPr>
-        <w:pStyle w:val="CommentText"/>
-      </w:pPr>
-    </w:p>
-    <w:p>
-      <w:pPr>
-        <w:pStyle w:val="CommentText"/>
-      </w:pPr>
-      <w:r>
-        <w:t>After looking figure 7 a bit more, I re-wrote  some of the paragraph above. If I understand the figure correctly, it looks like we get better than 50% accuracy with as few as 3 wells. That is not so bad for screening purposes. Still have to bring this out in the paragraph above and/or discussion.</w:t>
-      </w:r>
-    </w:p>
-    <w:p>
-      <w:pPr>
-        <w:pStyle w:val="CommentText"/>
-      </w:pPr>
-    </w:p>
-    <w:p>
-      <w:pPr>
-        <w:pStyle w:val="CommentText"/>
-      </w:pPr>
-      <w:r>
-        <w:t>Why do we max out at 65% in figure 7, yet the classification methods used above give about 75% accuracy?</w:t>
+        <w:t xml:space="preserve">The difference between the maximum classification accuracy (65% </w:t>
+      </w:r>
+      <w:proofErr w:type="spellStart"/>
+      <w:r>
+        <w:t>vs</w:t>
+      </w:r>
+      <w:proofErr w:type="spellEnd"/>
+      <w:r>
+        <w:t xml:space="preserve"> 75%) is because here we’re classifying the age of each plate, rather than the individual wells. I thought doing it that way made more sense</w:t>
+      </w:r>
+      <w:proofErr w:type="gramStart"/>
+      <w:r>
+        <w:t>,  since</w:t>
+      </w:r>
+      <w:proofErr w:type="gramEnd"/>
+      <w:r>
+        <w:t xml:space="preserve"> if we were just classifying wells, the results would mostly depend on how many wells we have in total, not how many were on each plate - but I could also change it so we're classifying individual wells again if you think  that's a better idea.</w:t>
       </w:r>
     </w:p>
   </w:comment>
-  <w:comment w:id="51" w:author="Ellese Cotterill" w:date="2015-09-02T13:16:00Z" w:initials="EC">
+  <w:comment w:id="101" w:author="Stephen Eglen" w:date="2015-09-24T12:36:00Z" w:initials="SE">
     <w:p>
       <w:pPr>
         <w:pStyle w:val="CommentText"/>
       </w:pPr>
-      <w:r>
-        <w:rPr>
-          <w:rStyle w:val="CommentReference"/>
-        </w:rPr>
-        <w:annotationRef/>
-      </w:r>
-      <w:r>
-        <w:t>The difference between the maximum classification accuracy (65% vs 75%) is because here we’re classifying the age of each plate, rather than the individual wells. I thought doing it that way made more sense,  since if we were just classifying wells, the results would mostly depend on how many wells we have in total, not how many were on each plate - but I could also change it so we're classifying individual wells again if you think  that's a better idea.</w:t>
-      </w:r>
-    </w:p>
-  </w:comment>
-  <w:comment w:id="60" w:author="Stephen Eglen" w:date="2015-09-24T12:36:00Z" w:initials="SE">
-    <w:p>
-      <w:pPr>
-        <w:pStyle w:val="CommentText"/>
-      </w:pPr>
-      <w:ins w:id="63" w:author="Stephen Eglen" w:date="2015-09-24T12:36:00Z">
+      <w:ins w:id="104" w:author="Stephen Eglen" w:date="2015-09-24T12:36:00Z">
         <w:r>
           <w:rPr>
             <w:rStyle w:val="CommentReference"/>
@@ -4714,7 +7774,7 @@
           <w:rPr>
             <w:noProof/>
           </w:rPr>
-          <w:t>18</w:t>
+          <w:t>16</w:t>
         </w:r>
         <w:r>
           <w:rPr>
@@ -7985,7 +11045,7 @@
 </file>
 
 <file path=customXml/itemProps1.xml><?xml version="1.0" encoding="utf-8"?>
-<ds:datastoreItem xmlns:ds="http://schemas.openxmlformats.org/officeDocument/2006/customXml" ds:itemID="{6B8E77BB-528F-A846-944B-69A0808034FF}">
+<ds:datastoreItem xmlns:ds="http://schemas.openxmlformats.org/officeDocument/2006/customXml" ds:itemID="{AE5F8B35-EF2E-8448-9408-0B02B7CBCA4E}">
   <ds:schemaRefs>
     <ds:schemaRef ds:uri="http://schemas.openxmlformats.org/officeDocument/2006/bibliography"/>
   </ds:schemaRefs>

</xml_diff>